<commit_message>
fixed #12 (diverging numbers of required answers in heading and question)
</commit_message>
<xml_diff>
--- a/raw/mock_exam/Mock-Exam-Questions-EN.docx
+++ b/raw/mock_exam/Mock-Exam-Questions-EN.docx
@@ -4,7 +4,7 @@
   <w:body>
     <w:p>
       <w:pPr>
-        <w:pStyle w:val="NoSpacing"/>
+        <w:pStyle w:val="KeinLeerraum"/>
         <w:rPr>
           <w:rFonts w:ascii="Roboto" w:eastAsiaTheme="majorEastAsia" w:hAnsi="Roboto" w:cstheme="majorBidi"/>
           <w:sz w:val="72"/>
@@ -173,7 +173,7 @@
     </w:p>
     <w:p>
       <w:pPr>
-        <w:pStyle w:val="BodyText"/>
+        <w:pStyle w:val="Textkrper"/>
         <w:spacing w:before="93"/>
         <w:ind w:left="219" w:right="220"/>
         <w:jc w:val="center"/>
@@ -186,7 +186,7 @@
     </w:p>
     <w:p>
       <w:pPr>
-        <w:pStyle w:val="BodyText"/>
+        <w:pStyle w:val="Textkrper"/>
         <w:spacing w:before="93"/>
         <w:ind w:left="219" w:right="220"/>
         <w:jc w:val="center"/>
@@ -212,7 +212,7 @@
           <w:color w:val="333333"/>
           <w:lang w:val="en-US"/>
         </w:rPr>
-        <w:t>4</w:t>
+        <w:t>5</w:t>
       </w:r>
       <w:r>
         <w:rPr>
@@ -269,14 +269,6 @@
           <w:lang w:val="en-US"/>
         </w:rPr>
         <w:t>ersion V5.1-EN; January 2, 2020</w:t>
-      </w:r>
-      <w:r>
-        <w:rPr>
-          <w:rFonts w:ascii="Roboto" w:hAnsi="Roboto"/>
-          <w:color w:val="333333"/>
-          <w:lang w:val="en-US"/>
-        </w:rPr>
-        <w:br/>
       </w:r>
     </w:p>
     <w:bookmarkEnd w:id="0"/>
@@ -425,7 +417,7 @@
     </w:p>
     <w:p>
       <w:pPr>
-        <w:pStyle w:val="Header"/>
+        <w:pStyle w:val="Kopfzeile"/>
         <w:spacing w:line="276" w:lineRule="auto"/>
         <w:jc w:val="center"/>
         <w:rPr>
@@ -436,7 +428,7 @@
     </w:p>
     <w:p>
       <w:pPr>
-        <w:pStyle w:val="Header"/>
+        <w:pStyle w:val="Kopfzeile"/>
         <w:spacing w:line="276" w:lineRule="auto"/>
         <w:rPr>
           <w:rFonts w:ascii="Roboto" w:hAnsi="Roboto" w:cs="Arial"/>
@@ -446,7 +438,7 @@
     </w:p>
     <w:p>
       <w:pPr>
-        <w:pStyle w:val="Header"/>
+        <w:pStyle w:val="Kopfzeile"/>
         <w:spacing w:line="276" w:lineRule="auto"/>
         <w:jc w:val="center"/>
         <w:rPr>
@@ -1445,7 +1437,7 @@
     </w:p>
     <w:p>
       <w:pPr>
-        <w:pStyle w:val="NoSpacing"/>
+        <w:pStyle w:val="KeinLeerraum"/>
         <w:rPr>
           <w:rFonts w:ascii="Roboto" w:hAnsi="Roboto"/>
           <w:sz w:val="16"/>
@@ -2066,7 +2058,7 @@
     </w:p>
     <w:p>
       <w:pPr>
-        <w:pStyle w:val="BodyText"/>
+        <w:pStyle w:val="Textkrper"/>
         <w:rPr>
           <w:rFonts w:ascii="Roboto" w:hAnsi="Roboto"/>
           <w:lang w:val="en-US"/>
@@ -2116,7 +2108,7 @@
     </w:p>
     <w:p>
       <w:pPr>
-        <w:pStyle w:val="BodyText"/>
+        <w:pStyle w:val="Textkrper"/>
         <w:ind w:left="710" w:hanging="710"/>
         <w:rPr>
           <w:rFonts w:ascii="Roboto" w:hAnsi="Roboto" w:cs="Times New Roman"/>
@@ -2171,7 +2163,7 @@
     </w:p>
     <w:p>
       <w:pPr>
-        <w:pStyle w:val="BodyText"/>
+        <w:pStyle w:val="Textkrper"/>
         <w:ind w:left="710" w:firstLine="706"/>
         <w:rPr>
           <w:rFonts w:ascii="Roboto" w:hAnsi="Roboto" w:cs="Times New Roman"/>
@@ -2266,7 +2258,7 @@
     </w:p>
     <w:p>
       <w:pPr>
-        <w:pStyle w:val="Heading2"/>
+        <w:pStyle w:val="berschrift2"/>
         <w:pBdr>
           <w:top w:val="single" w:sz="6" w:space="1" w:color="auto"/>
           <w:bottom w:val="single" w:sz="6" w:space="1" w:color="auto"/>
@@ -2414,18 +2406,18 @@
     </w:p>
     <w:p>
       <w:pPr>
-        <w:pStyle w:val="BodyText"/>
-        <w:rPr>
-          <w:rFonts w:ascii="Roboto" w:hAnsi="Roboto"/>
-          <w:sz w:val="22"/>
-          <w:szCs w:val="22"/>
-          <w:lang w:val="en-US"/>
-        </w:rPr>
-      </w:pPr>
-    </w:p>
-    <w:p>
-      <w:pPr>
-        <w:pStyle w:val="BodyText"/>
+        <w:pStyle w:val="Textkrper"/>
+        <w:rPr>
+          <w:rFonts w:ascii="Roboto" w:hAnsi="Roboto"/>
+          <w:sz w:val="22"/>
+          <w:szCs w:val="22"/>
+          <w:lang w:val="en-US"/>
+        </w:rPr>
+      </w:pPr>
+    </w:p>
+    <w:p>
+      <w:pPr>
+        <w:pStyle w:val="Textkrper"/>
         <w:rPr>
           <w:rFonts w:ascii="Roboto" w:hAnsi="Roboto" w:cs="Times New Roman"/>
           <w:b w:val="0"/>
@@ -2479,7 +2471,7 @@
     </w:p>
     <w:p>
       <w:pPr>
-        <w:pStyle w:val="BodyText"/>
+        <w:pStyle w:val="Textkrper"/>
         <w:rPr>
           <w:rFonts w:ascii="Roboto" w:hAnsi="Roboto" w:cs="Times New Roman"/>
           <w:b w:val="0"/>
@@ -2533,7 +2525,7 @@
     </w:p>
     <w:p>
       <w:pPr>
-        <w:pStyle w:val="BodyText"/>
+        <w:pStyle w:val="Textkrper"/>
         <w:rPr>
           <w:rFonts w:ascii="Roboto" w:hAnsi="Roboto" w:cs="Times New Roman"/>
           <w:b w:val="0"/>
@@ -2579,7 +2571,7 @@
     </w:p>
     <w:p>
       <w:pPr>
-        <w:pStyle w:val="BodyText"/>
+        <w:pStyle w:val="Textkrper"/>
         <w:rPr>
           <w:rFonts w:ascii="Roboto" w:hAnsi="Roboto" w:cs="Times New Roman"/>
           <w:b w:val="0"/>
@@ -2625,7 +2617,7 @@
     </w:p>
     <w:p>
       <w:pPr>
-        <w:pStyle w:val="BodyText"/>
+        <w:pStyle w:val="Textkrper"/>
         <w:rPr>
           <w:rFonts w:ascii="Roboto" w:hAnsi="Roboto" w:cs="Times New Roman"/>
           <w:b w:val="0"/>
@@ -2671,46 +2663,46 @@
     </w:p>
     <w:p>
       <w:pPr>
-        <w:pStyle w:val="BodyText"/>
-        <w:rPr>
-          <w:rFonts w:ascii="Roboto" w:hAnsi="Roboto" w:cs="Times New Roman"/>
-          <w:b w:val="0"/>
-          <w:bCs w:val="0"/>
-          <w:sz w:val="22"/>
-          <w:szCs w:val="22"/>
-          <w:lang w:val="en-US"/>
-        </w:rPr>
-      </w:pPr>
-    </w:p>
-    <w:p>
-      <w:pPr>
-        <w:pStyle w:val="BodyText"/>
-        <w:rPr>
-          <w:rFonts w:ascii="Roboto" w:hAnsi="Roboto" w:cs="Times New Roman"/>
-          <w:b w:val="0"/>
-          <w:bCs w:val="0"/>
-          <w:sz w:val="22"/>
-          <w:szCs w:val="22"/>
-          <w:lang w:val="en-US"/>
-        </w:rPr>
-      </w:pPr>
-    </w:p>
-    <w:p>
-      <w:pPr>
-        <w:pStyle w:val="BodyText"/>
-        <w:rPr>
-          <w:rFonts w:ascii="Roboto" w:hAnsi="Roboto" w:cs="Times New Roman"/>
-          <w:b w:val="0"/>
-          <w:bCs w:val="0"/>
-          <w:sz w:val="22"/>
-          <w:szCs w:val="22"/>
-          <w:lang w:val="en-US"/>
-        </w:rPr>
-      </w:pPr>
-    </w:p>
-    <w:p>
-      <w:pPr>
-        <w:pStyle w:val="Heading2"/>
+        <w:pStyle w:val="Textkrper"/>
+        <w:rPr>
+          <w:rFonts w:ascii="Roboto" w:hAnsi="Roboto" w:cs="Times New Roman"/>
+          <w:b w:val="0"/>
+          <w:bCs w:val="0"/>
+          <w:sz w:val="22"/>
+          <w:szCs w:val="22"/>
+          <w:lang w:val="en-US"/>
+        </w:rPr>
+      </w:pPr>
+    </w:p>
+    <w:p>
+      <w:pPr>
+        <w:pStyle w:val="Textkrper"/>
+        <w:rPr>
+          <w:rFonts w:ascii="Roboto" w:hAnsi="Roboto" w:cs="Times New Roman"/>
+          <w:b w:val="0"/>
+          <w:bCs w:val="0"/>
+          <w:sz w:val="22"/>
+          <w:szCs w:val="22"/>
+          <w:lang w:val="en-US"/>
+        </w:rPr>
+      </w:pPr>
+    </w:p>
+    <w:p>
+      <w:pPr>
+        <w:pStyle w:val="Textkrper"/>
+        <w:rPr>
+          <w:rFonts w:ascii="Roboto" w:hAnsi="Roboto" w:cs="Times New Roman"/>
+          <w:b w:val="0"/>
+          <w:bCs w:val="0"/>
+          <w:sz w:val="22"/>
+          <w:szCs w:val="22"/>
+          <w:lang w:val="en-US"/>
+        </w:rPr>
+      </w:pPr>
+    </w:p>
+    <w:p>
+      <w:pPr>
+        <w:pStyle w:val="berschrift2"/>
         <w:pBdr>
           <w:top w:val="single" w:sz="6" w:space="1" w:color="auto"/>
           <w:bottom w:val="single" w:sz="6" w:space="1" w:color="auto"/>
@@ -2897,7 +2889,7 @@
     </w:p>
     <w:p>
       <w:pPr>
-        <w:pStyle w:val="BodyText"/>
+        <w:pStyle w:val="Textkrper"/>
         <w:rPr>
           <w:rFonts w:ascii="Roboto" w:hAnsi="Roboto" w:cs="Times New Roman"/>
           <w:b w:val="0"/>
@@ -3000,7 +2992,7 @@
     </w:p>
     <w:p>
       <w:pPr>
-        <w:pStyle w:val="BodyText"/>
+        <w:pStyle w:val="Textkrper"/>
         <w:ind w:left="708" w:firstLine="708"/>
         <w:rPr>
           <w:rFonts w:ascii="Roboto" w:hAnsi="Roboto" w:cs="Times New Roman"/>
@@ -3025,7 +3017,7 @@
     </w:p>
     <w:p>
       <w:pPr>
-        <w:pStyle w:val="BodyText"/>
+        <w:pStyle w:val="Textkrper"/>
         <w:ind w:left="708" w:hanging="708"/>
         <w:rPr>
           <w:rFonts w:ascii="Roboto" w:hAnsi="Roboto" w:cs="Times New Roman"/>
@@ -3074,7 +3066,7 @@
     </w:p>
     <w:p>
       <w:pPr>
-        <w:pStyle w:val="BodyText"/>
+        <w:pStyle w:val="Textkrper"/>
         <w:ind w:left="708" w:firstLine="708"/>
         <w:rPr>
           <w:rFonts w:ascii="Roboto" w:hAnsi="Roboto" w:cs="Times New Roman"/>
@@ -3099,7 +3091,7 @@
     </w:p>
     <w:p>
       <w:pPr>
-        <w:pStyle w:val="BodyText"/>
+        <w:pStyle w:val="Textkrper"/>
         <w:rPr>
           <w:rFonts w:ascii="Roboto" w:hAnsi="Roboto" w:cs="Times New Roman"/>
           <w:b w:val="0"/>
@@ -3615,7 +3607,7 @@
     </w:p>
     <w:p>
       <w:pPr>
-        <w:pStyle w:val="BodyText"/>
+        <w:pStyle w:val="Textkrper"/>
         <w:rPr>
           <w:rFonts w:ascii="Roboto" w:hAnsi="Roboto" w:cs="Times New Roman"/>
           <w:b w:val="0"/>
@@ -3639,7 +3631,7 @@
     </w:p>
     <w:p>
       <w:pPr>
-        <w:pStyle w:val="BodyText"/>
+        <w:pStyle w:val="Textkrper"/>
         <w:rPr>
           <w:rFonts w:ascii="Roboto" w:hAnsi="Roboto" w:cs="Times New Roman"/>
           <w:b w:val="0"/>
@@ -3701,7 +3693,7 @@
     </w:p>
     <w:p>
       <w:pPr>
-        <w:pStyle w:val="BodyText"/>
+        <w:pStyle w:val="Textkrper"/>
         <w:rPr>
           <w:rFonts w:ascii="Roboto" w:hAnsi="Roboto" w:cs="Times New Roman"/>
           <w:b w:val="0"/>
@@ -3803,7 +3795,7 @@
     </w:p>
     <w:p>
       <w:pPr>
-        <w:pStyle w:val="BodyText"/>
+        <w:pStyle w:val="Textkrper"/>
         <w:rPr>
           <w:rFonts w:ascii="Roboto" w:hAnsi="Roboto"/>
           <w:b w:val="0"/>
@@ -4031,7 +4023,7 @@
     </w:p>
     <w:p>
       <w:pPr>
-        <w:pStyle w:val="Heading2"/>
+        <w:pStyle w:val="berschrift2"/>
         <w:pBdr>
           <w:top w:val="single" w:sz="6" w:space="1" w:color="auto"/>
           <w:bottom w:val="single" w:sz="6" w:space="1" w:color="auto"/>
@@ -4210,7 +4202,7 @@
     </w:p>
     <w:p>
       <w:pPr>
-        <w:pStyle w:val="BodyText"/>
+        <w:pStyle w:val="Textkrper"/>
         <w:rPr>
           <w:rFonts w:ascii="Roboto" w:hAnsi="Roboto" w:cs="Times New Roman"/>
           <w:b w:val="0"/>
@@ -4333,7 +4325,7 @@
     </w:p>
     <w:p>
       <w:pPr>
-        <w:pStyle w:val="BodyText"/>
+        <w:pStyle w:val="Textkrper"/>
         <w:ind w:left="708" w:hanging="708"/>
         <w:rPr>
           <w:rFonts w:ascii="Roboto" w:hAnsi="Roboto" w:cs="Times New Roman"/>
@@ -4392,7 +4384,7 @@
     </w:p>
     <w:p>
       <w:pPr>
-        <w:pStyle w:val="BodyText"/>
+        <w:pStyle w:val="Textkrper"/>
         <w:rPr>
           <w:rFonts w:ascii="Roboto" w:hAnsi="Roboto" w:cs="Times New Roman"/>
           <w:b w:val="0"/>
@@ -4758,7 +4750,7 @@
     </w:p>
     <w:p>
       <w:pPr>
-        <w:pStyle w:val="Heading2"/>
+        <w:pStyle w:val="berschrift2"/>
         <w:pBdr>
           <w:top w:val="single" w:sz="6" w:space="0" w:color="auto"/>
           <w:bottom w:val="single" w:sz="6" w:space="1" w:color="auto"/>
@@ -4801,7 +4793,27 @@
           <w:szCs w:val="22"/>
           <w:lang w:val="en-GB"/>
         </w:rPr>
-        <w:t xml:space="preserve">P-Question: Choose the two best options. </w:t>
+        <w:t xml:space="preserve">P-Question: Choose the </w:t>
+      </w:r>
+      <w:r>
+        <w:rPr>
+          <w:rFonts w:ascii="Roboto" w:hAnsi="Roboto"/>
+          <w:b w:val="0"/>
+          <w:i/>
+          <w:szCs w:val="22"/>
+          <w:lang w:val="en-GB"/>
+        </w:rPr>
+        <w:t>three</w:t>
+      </w:r>
+      <w:r>
+        <w:rPr>
+          <w:rFonts w:ascii="Roboto" w:hAnsi="Roboto"/>
+          <w:b w:val="0"/>
+          <w:i/>
+          <w:szCs w:val="22"/>
+          <w:lang w:val="en-GB"/>
+        </w:rPr>
+        <w:t xml:space="preserve"> best options. </w:t>
       </w:r>
       <w:r>
         <w:rPr>
@@ -4933,7 +4945,7 @@
     </w:p>
     <w:p>
       <w:pPr>
-        <w:pStyle w:val="BodyText"/>
+        <w:pStyle w:val="Textkrper"/>
         <w:rPr>
           <w:sz w:val="22"/>
           <w:szCs w:val="22"/>
@@ -4943,7 +4955,7 @@
     </w:p>
     <w:p>
       <w:pPr>
-        <w:pStyle w:val="BodyText"/>
+        <w:pStyle w:val="Textkrper"/>
         <w:rPr>
           <w:rFonts w:ascii="Roboto" w:hAnsi="Roboto" w:cs="Times New Roman"/>
           <w:b w:val="0"/>
@@ -5094,7 +5106,7 @@
     </w:p>
     <w:p>
       <w:pPr>
-        <w:pStyle w:val="BodyText"/>
+        <w:pStyle w:val="Textkrper"/>
         <w:ind w:left="708" w:hanging="708"/>
         <w:rPr>
           <w:rFonts w:ascii="Roboto" w:hAnsi="Roboto" w:cs="Times New Roman"/>
@@ -5153,7 +5165,7 @@
     </w:p>
     <w:p>
       <w:pPr>
-        <w:pStyle w:val="BodyText"/>
+        <w:pStyle w:val="Textkrper"/>
         <w:rPr>
           <w:rFonts w:ascii="Roboto" w:hAnsi="Roboto"/>
           <w:b w:val="0"/>
@@ -5215,7 +5227,7 @@
     <w:bookmarkEnd w:id="6"/>
     <w:p>
       <w:pPr>
-        <w:pStyle w:val="BodyText"/>
+        <w:pStyle w:val="Textkrper"/>
         <w:rPr>
           <w:rFonts w:ascii="Roboto" w:hAnsi="Roboto"/>
           <w:b w:val="0"/>
@@ -5295,7 +5307,7 @@
     </w:p>
     <w:p>
       <w:pPr>
-        <w:pStyle w:val="BodyText"/>
+        <w:pStyle w:val="Textkrper"/>
         <w:rPr>
           <w:rFonts w:ascii="Roboto" w:hAnsi="Roboto"/>
           <w:b w:val="0"/>
@@ -5308,7 +5320,7 @@
     </w:p>
     <w:p>
       <w:pPr>
-        <w:pStyle w:val="BodyText"/>
+        <w:pStyle w:val="Textkrper"/>
         <w:rPr>
           <w:rFonts w:ascii="Roboto" w:hAnsi="Roboto"/>
           <w:b w:val="0"/>
@@ -5321,7 +5333,7 @@
     </w:p>
     <w:p>
       <w:pPr>
-        <w:pStyle w:val="Heading2"/>
+        <w:pStyle w:val="berschrift2"/>
         <w:pBdr>
           <w:top w:val="single" w:sz="6" w:space="0" w:color="auto"/>
           <w:bottom w:val="single" w:sz="6" w:space="1" w:color="auto"/>
@@ -5428,7 +5440,7 @@
     </w:p>
     <w:p>
       <w:pPr>
-        <w:pStyle w:val="BodyText"/>
+        <w:pStyle w:val="Textkrper"/>
         <w:rPr>
           <w:rFonts w:ascii="Roboto" w:hAnsi="Roboto"/>
           <w:b w:val="0"/>
@@ -5560,7 +5572,7 @@
     </w:p>
     <w:p>
       <w:pPr>
-        <w:pStyle w:val="BodyText"/>
+        <w:pStyle w:val="Textkrper"/>
         <w:ind w:left="1416" w:firstLine="708"/>
         <w:rPr>
           <w:rFonts w:ascii="Roboto" w:hAnsi="Roboto" w:cs="Times New Roman"/>
@@ -5585,7 +5597,7 @@
     </w:p>
     <w:p>
       <w:pPr>
-        <w:pStyle w:val="BodyText"/>
+        <w:pStyle w:val="Textkrper"/>
         <w:rPr>
           <w:rFonts w:ascii="Roboto" w:hAnsi="Roboto"/>
           <w:b w:val="0"/>
@@ -5665,7 +5677,7 @@
     </w:p>
     <w:p>
       <w:pPr>
-        <w:pStyle w:val="BodyText"/>
+        <w:pStyle w:val="Textkrper"/>
         <w:ind w:left="2124"/>
         <w:rPr>
           <w:rFonts w:ascii="Roboto" w:hAnsi="Roboto"/>
@@ -5977,7 +5989,7 @@
     </w:p>
     <w:p>
       <w:pPr>
-        <w:pStyle w:val="Heading2"/>
+        <w:pStyle w:val="berschrift2"/>
         <w:pBdr>
           <w:top w:val="single" w:sz="6" w:space="1" w:color="auto"/>
           <w:bottom w:val="single" w:sz="6" w:space="1" w:color="auto"/>
@@ -6163,7 +6175,7 @@
     </w:p>
     <w:p>
       <w:pPr>
-        <w:pStyle w:val="BodyText"/>
+        <w:pStyle w:val="Textkrper"/>
         <w:rPr>
           <w:sz w:val="22"/>
           <w:szCs w:val="22"/>
@@ -6173,7 +6185,7 @@
     </w:p>
     <w:p>
       <w:pPr>
-        <w:pStyle w:val="BodyText"/>
+        <w:pStyle w:val="Textkrper"/>
         <w:rPr>
           <w:rFonts w:ascii="Roboto" w:hAnsi="Roboto" w:cs="Times New Roman"/>
           <w:b w:val="0"/>
@@ -6306,7 +6318,7 @@
     </w:p>
     <w:p>
       <w:pPr>
-        <w:pStyle w:val="BodyText"/>
+        <w:pStyle w:val="Textkrper"/>
         <w:ind w:left="708" w:hanging="708"/>
         <w:rPr>
           <w:rFonts w:ascii="Roboto" w:hAnsi="Roboto" w:cs="Times New Roman"/>
@@ -6842,7 +6854,7 @@
     </w:p>
     <w:p>
       <w:pPr>
-        <w:pStyle w:val="BodyText"/>
+        <w:pStyle w:val="Textkrper"/>
         <w:rPr>
           <w:rFonts w:ascii="Roboto" w:hAnsi="Roboto"/>
           <w:b w:val="0"/>
@@ -7143,7 +7155,7 @@
     </w:p>
     <w:p>
       <w:pPr>
-        <w:pStyle w:val="Heading2"/>
+        <w:pStyle w:val="berschrift2"/>
         <w:pBdr>
           <w:top w:val="single" w:sz="6" w:space="1" w:color="auto"/>
           <w:bottom w:val="single" w:sz="6" w:space="1" w:color="auto"/>
@@ -7329,7 +7341,7 @@
     </w:p>
     <w:p>
       <w:pPr>
-        <w:pStyle w:val="BodyText"/>
+        <w:pStyle w:val="Textkrper"/>
         <w:rPr>
           <w:rFonts w:ascii="Roboto" w:hAnsi="Roboto"/>
           <w:sz w:val="22"/>
@@ -7340,7 +7352,7 @@
     </w:p>
     <w:p>
       <w:pPr>
-        <w:pStyle w:val="BodyText"/>
+        <w:pStyle w:val="Textkrper"/>
         <w:rPr>
           <w:rFonts w:ascii="Roboto" w:hAnsi="Roboto"/>
           <w:b w:val="0"/>
@@ -7414,36 +7426,12 @@
           <w:szCs w:val="22"/>
           <w:lang w:val="en-US"/>
         </w:rPr>
-        <w:t xml:space="preserve">Help the </w:t>
-      </w:r>
-      <w:proofErr w:type="gramStart"/>
-      <w:r>
-        <w:rPr>
-          <w:rFonts w:ascii="Roboto" w:hAnsi="Roboto"/>
-          <w:b w:val="0"/>
-          <w:bCs w:val="0"/>
-          <w:sz w:val="22"/>
-          <w:szCs w:val="22"/>
-          <w:lang w:val="en-US"/>
-        </w:rPr>
-        <w:t>business people</w:t>
-      </w:r>
-      <w:proofErr w:type="gramEnd"/>
-      <w:r>
-        <w:rPr>
-          <w:rFonts w:ascii="Roboto" w:hAnsi="Roboto"/>
-          <w:b w:val="0"/>
-          <w:bCs w:val="0"/>
-          <w:sz w:val="22"/>
-          <w:szCs w:val="22"/>
-          <w:lang w:val="en-US"/>
-        </w:rPr>
-        <w:t xml:space="preserve"> to express quality requirements in a way that can be </w:t>
-      </w:r>
-    </w:p>
-    <w:p>
-      <w:pPr>
-        <w:pStyle w:val="BodyText"/>
+        <w:t xml:space="preserve">Help the business people to express quality requirements in a way that can be </w:t>
+      </w:r>
+    </w:p>
+    <w:p>
+      <w:pPr>
+        <w:pStyle w:val="Textkrper"/>
         <w:ind w:left="708" w:firstLine="708"/>
         <w:rPr>
           <w:rFonts w:ascii="Roboto" w:hAnsi="Roboto" w:cs="Times New Roman"/>
@@ -7533,7 +7521,7 @@
     </w:p>
     <w:p>
       <w:pPr>
-        <w:pStyle w:val="BodyText"/>
+        <w:pStyle w:val="Textkrper"/>
         <w:ind w:left="708" w:hanging="708"/>
         <w:rPr>
           <w:rFonts w:ascii="Roboto" w:hAnsi="Roboto" w:cs="Times New Roman"/>
@@ -7803,7 +7791,7 @@
     </w:p>
     <w:p>
       <w:pPr>
-        <w:pStyle w:val="Heading2"/>
+        <w:pStyle w:val="berschrift2"/>
         <w:pBdr>
           <w:top w:val="single" w:sz="6" w:space="1" w:color="auto"/>
           <w:bottom w:val="single" w:sz="6" w:space="1" w:color="auto"/>
@@ -7940,7 +7928,7 @@
     </w:p>
     <w:p>
       <w:pPr>
-        <w:pStyle w:val="BodyText"/>
+        <w:pStyle w:val="Textkrper"/>
         <w:rPr>
           <w:sz w:val="22"/>
           <w:szCs w:val="22"/>
@@ -7950,7 +7938,7 @@
     </w:p>
     <w:p>
       <w:pPr>
-        <w:pStyle w:val="BodyText"/>
+        <w:pStyle w:val="Textkrper"/>
         <w:rPr>
           <w:rFonts w:ascii="Roboto" w:hAnsi="Roboto" w:cs="Times New Roman"/>
           <w:b w:val="0"/>
@@ -8094,7 +8082,7 @@
     </w:p>
     <w:p>
       <w:pPr>
-        <w:pStyle w:val="BodyText"/>
+        <w:pStyle w:val="Textkrper"/>
         <w:ind w:left="708" w:hanging="708"/>
         <w:rPr>
           <w:rFonts w:ascii="Roboto" w:hAnsi="Roboto" w:cs="Times New Roman"/>
@@ -8247,7 +8235,7 @@
     </w:p>
     <w:p>
       <w:pPr>
-        <w:pStyle w:val="BodyText"/>
+        <w:pStyle w:val="Textkrper"/>
         <w:rPr>
           <w:rFonts w:ascii="Roboto" w:hAnsi="Roboto"/>
           <w:b w:val="0"/>
@@ -8260,7 +8248,7 @@
     </w:p>
     <w:p>
       <w:pPr>
-        <w:pStyle w:val="BodyText"/>
+        <w:pStyle w:val="Textkrper"/>
         <w:rPr>
           <w:rFonts w:ascii="Roboto" w:hAnsi="Roboto"/>
           <w:sz w:val="22"/>
@@ -8271,7 +8259,7 @@
     </w:p>
     <w:p>
       <w:pPr>
-        <w:pStyle w:val="BodyText"/>
+        <w:pStyle w:val="Textkrper"/>
         <w:rPr>
           <w:rFonts w:ascii="Roboto" w:hAnsi="Roboto"/>
           <w:sz w:val="22"/>
@@ -8443,7 +8431,7 @@
     </w:p>
     <w:p>
       <w:pPr>
-        <w:pStyle w:val="BodyText"/>
+        <w:pStyle w:val="Textkrper"/>
         <w:rPr>
           <w:rFonts w:ascii="Roboto" w:hAnsi="Roboto" w:cs="Times New Roman"/>
           <w:b w:val="0"/>
@@ -8467,7 +8455,7 @@
     </w:p>
     <w:p>
       <w:pPr>
-        <w:pStyle w:val="BodyText"/>
+        <w:pStyle w:val="Textkrper"/>
         <w:rPr>
           <w:rFonts w:ascii="Roboto" w:hAnsi="Roboto"/>
           <w:sz w:val="22"/>
@@ -9124,7 +9112,7 @@
     </w:p>
     <w:p>
       <w:pPr>
-        <w:pStyle w:val="BodyText"/>
+        <w:pStyle w:val="Textkrper"/>
         <w:spacing w:before="1"/>
         <w:rPr>
           <w:rFonts w:ascii="Roboto" w:hAnsi="Roboto" w:cs="Times New Roman"/>
@@ -10254,7 +10242,7 @@
     </w:p>
     <w:p>
       <w:pPr>
-        <w:pStyle w:val="Heading2"/>
+        <w:pStyle w:val="berschrift2"/>
         <w:pBdr>
           <w:top w:val="single" w:sz="6" w:space="1" w:color="auto"/>
           <w:bottom w:val="single" w:sz="6" w:space="1" w:color="auto"/>
@@ -10389,25 +10377,7 @@
           <w:sz w:val="22"/>
           <w:szCs w:val="20"/>
         </w:rPr>
-        <w:t xml:space="preserve">What does the rule „explicit, not </w:t>
-      </w:r>
-      <w:proofErr w:type="gramStart"/>
-      <w:r>
-        <w:rPr>
-          <w:rFonts w:ascii="Roboto" w:hAnsi="Roboto"/>
-          <w:sz w:val="22"/>
-          <w:szCs w:val="20"/>
-        </w:rPr>
-        <w:t>implicit“ mean</w:t>
-      </w:r>
-      <w:proofErr w:type="gramEnd"/>
-      <w:r>
-        <w:rPr>
-          <w:rFonts w:ascii="Roboto" w:hAnsi="Roboto"/>
-          <w:sz w:val="22"/>
-          <w:szCs w:val="20"/>
-        </w:rPr>
-        <w:t xml:space="preserve"> for architecture work?</w:t>
+        <w:t>What does the rule „explicit, not implicit“ mean for architecture work?</w:t>
       </w:r>
       <w:r>
         <w:rPr>
@@ -10446,7 +10416,7 @@
     </w:p>
     <w:p>
       <w:pPr>
-        <w:pStyle w:val="BodyText"/>
+        <w:pStyle w:val="Textkrper"/>
         <w:rPr>
           <w:rFonts w:ascii="Roboto" w:hAnsi="Roboto"/>
           <w:sz w:val="22"/>
@@ -10457,7 +10427,7 @@
     </w:p>
     <w:p>
       <w:pPr>
-        <w:pStyle w:val="BodyText"/>
+        <w:pStyle w:val="Textkrper"/>
         <w:rPr>
           <w:rFonts w:ascii="Roboto" w:hAnsi="Roboto" w:cs="Times New Roman"/>
           <w:b w:val="0"/>
@@ -10578,7 +10548,7 @@
     </w:p>
     <w:p>
       <w:pPr>
-        <w:pStyle w:val="BodyText"/>
+        <w:pStyle w:val="Textkrper"/>
         <w:ind w:left="710" w:hanging="710"/>
         <w:rPr>
           <w:rFonts w:ascii="Roboto" w:hAnsi="Roboto"/>
@@ -10635,7 +10605,7 @@
     </w:p>
     <w:p>
       <w:pPr>
-        <w:pStyle w:val="BodyText"/>
+        <w:pStyle w:val="Textkrper"/>
         <w:ind w:left="710" w:firstLine="706"/>
         <w:rPr>
           <w:rFonts w:ascii="Roboto" w:hAnsi="Roboto" w:cs="Times New Roman"/>
@@ -10786,7 +10756,7 @@
     </w:p>
     <w:p>
       <w:pPr>
-        <w:pStyle w:val="Heading2"/>
+        <w:pStyle w:val="berschrift2"/>
         <w:pBdr>
           <w:top w:val="single" w:sz="6" w:space="1" w:color="auto"/>
           <w:bottom w:val="single" w:sz="6" w:space="1" w:color="auto"/>
@@ -10946,7 +10916,7 @@
     </w:p>
     <w:p>
       <w:pPr>
-        <w:pStyle w:val="BodyText"/>
+        <w:pStyle w:val="Textkrper"/>
         <w:rPr>
           <w:sz w:val="22"/>
           <w:szCs w:val="22"/>
@@ -10956,7 +10926,7 @@
     </w:p>
     <w:p>
       <w:pPr>
-        <w:pStyle w:val="BodyText"/>
+        <w:pStyle w:val="Textkrper"/>
         <w:rPr>
           <w:rFonts w:ascii="Roboto" w:hAnsi="Roboto" w:cs="Times New Roman"/>
           <w:b w:val="0"/>
@@ -11077,7 +11047,7 @@
     </w:p>
     <w:p>
       <w:pPr>
-        <w:pStyle w:val="BodyText"/>
+        <w:pStyle w:val="Textkrper"/>
         <w:ind w:left="710" w:hanging="710"/>
         <w:rPr>
           <w:rFonts w:ascii="Roboto" w:hAnsi="Roboto" w:cs="Times New Roman"/>
@@ -11240,7 +11210,7 @@
     </w:p>
     <w:p>
       <w:pPr>
-        <w:pStyle w:val="Heading2"/>
+        <w:pStyle w:val="berschrift2"/>
         <w:pBdr>
           <w:top w:val="single" w:sz="6" w:space="0" w:color="auto"/>
           <w:bottom w:val="single" w:sz="6" w:space="1" w:color="auto"/>
@@ -11395,7 +11365,7 @@
     </w:p>
     <w:p>
       <w:pPr>
-        <w:pStyle w:val="BodyText"/>
+        <w:pStyle w:val="Textkrper"/>
         <w:rPr>
           <w:sz w:val="22"/>
           <w:szCs w:val="22"/>
@@ -11405,7 +11375,7 @@
     </w:p>
     <w:p>
       <w:pPr>
-        <w:pStyle w:val="BodyText"/>
+        <w:pStyle w:val="Textkrper"/>
         <w:rPr>
           <w:rFonts w:ascii="Roboto" w:hAnsi="Roboto" w:cs="Times New Roman"/>
           <w:b w:val="0"/>
@@ -11526,7 +11496,7 @@
     </w:p>
     <w:p>
       <w:pPr>
-        <w:pStyle w:val="BodyText"/>
+        <w:pStyle w:val="Textkrper"/>
         <w:ind w:left="710" w:hanging="710"/>
         <w:rPr>
           <w:rFonts w:ascii="Roboto" w:hAnsi="Roboto" w:cs="Times New Roman"/>
@@ -11679,7 +11649,7 @@
     </w:p>
     <w:p>
       <w:pPr>
-        <w:pStyle w:val="BodyText"/>
+        <w:pStyle w:val="Textkrper"/>
         <w:rPr>
           <w:sz w:val="22"/>
           <w:szCs w:val="22"/>
@@ -11689,7 +11659,7 @@
     </w:p>
     <w:p>
       <w:pPr>
-        <w:pStyle w:val="Heading2"/>
+        <w:pStyle w:val="berschrift2"/>
         <w:pBdr>
           <w:top w:val="single" w:sz="6" w:space="1" w:color="auto"/>
           <w:bottom w:val="single" w:sz="6" w:space="1" w:color="auto"/>
@@ -11881,7 +11851,7 @@
     </w:p>
     <w:p>
       <w:pPr>
-        <w:pStyle w:val="BodyText"/>
+        <w:pStyle w:val="Textkrper"/>
         <w:rPr>
           <w:sz w:val="22"/>
           <w:szCs w:val="22"/>
@@ -11891,7 +11861,7 @@
     </w:p>
     <w:p>
       <w:pPr>
-        <w:pStyle w:val="BodyText"/>
+        <w:pStyle w:val="Textkrper"/>
         <w:rPr>
           <w:rFonts w:ascii="Roboto" w:hAnsi="Roboto" w:cs="Times New Roman"/>
           <w:b w:val="0"/>
@@ -12022,7 +11992,7 @@
     </w:p>
     <w:p>
       <w:pPr>
-        <w:pStyle w:val="BodyText"/>
+        <w:pStyle w:val="Textkrper"/>
         <w:ind w:left="710" w:hanging="710"/>
         <w:rPr>
           <w:rFonts w:ascii="Roboto" w:hAnsi="Roboto" w:cs="Times New Roman"/>
@@ -12548,7 +12518,7 @@
     </w:p>
     <w:p>
       <w:pPr>
-        <w:pStyle w:val="BodyText"/>
+        <w:pStyle w:val="Textkrper"/>
         <w:rPr>
           <w:rFonts w:ascii="Roboto" w:hAnsi="Roboto" w:cs="Times New Roman"/>
           <w:b w:val="0"/>
@@ -12622,7 +12592,7 @@
     </w:p>
     <w:p>
       <w:pPr>
-        <w:pStyle w:val="BodyText"/>
+        <w:pStyle w:val="Textkrper"/>
         <w:rPr>
           <w:rFonts w:ascii="Roboto" w:hAnsi="Roboto" w:cs="Times New Roman"/>
           <w:b w:val="0"/>
@@ -12745,7 +12715,7 @@
     </w:p>
     <w:p>
       <w:pPr>
-        <w:pStyle w:val="BodyText"/>
+        <w:pStyle w:val="Textkrper"/>
         <w:rPr>
           <w:rFonts w:ascii="Roboto" w:hAnsi="Roboto"/>
           <w:b w:val="0"/>
@@ -13046,7 +13016,7 @@
     </w:p>
     <w:p>
       <w:pPr>
-        <w:pStyle w:val="Heading2"/>
+        <w:pStyle w:val="berschrift2"/>
         <w:pBdr>
           <w:top w:val="single" w:sz="6" w:space="1" w:color="auto"/>
           <w:bottom w:val="single" w:sz="6" w:space="1" w:color="auto"/>
@@ -13241,7 +13211,7 @@
     </w:p>
     <w:p>
       <w:pPr>
-        <w:pStyle w:val="BodyText"/>
+        <w:pStyle w:val="Textkrper"/>
         <w:rPr>
           <w:sz w:val="22"/>
           <w:szCs w:val="22"/>
@@ -13251,7 +13221,7 @@
     </w:p>
     <w:p>
       <w:pPr>
-        <w:pStyle w:val="BodyText"/>
+        <w:pStyle w:val="Textkrper"/>
         <w:rPr>
           <w:rFonts w:ascii="Roboto" w:hAnsi="Roboto" w:cs="Times New Roman"/>
           <w:b w:val="0"/>
@@ -13393,7 +13363,7 @@
     </w:p>
     <w:p>
       <w:pPr>
-        <w:pStyle w:val="BodyText"/>
+        <w:pStyle w:val="Textkrper"/>
         <w:ind w:left="710" w:hanging="710"/>
         <w:rPr>
           <w:rFonts w:ascii="Roboto" w:hAnsi="Roboto" w:cs="Times New Roman"/>
@@ -13557,7 +13527,7 @@
     </w:p>
     <w:p>
       <w:pPr>
-        <w:pStyle w:val="BodyText"/>
+        <w:pStyle w:val="Textkrper"/>
         <w:rPr>
           <w:lang w:val="en-US" w:eastAsia="en-US"/>
         </w:rPr>
@@ -13565,7 +13535,7 @@
     </w:p>
     <w:p>
       <w:pPr>
-        <w:pStyle w:val="BodyText"/>
+        <w:pStyle w:val="Textkrper"/>
         <w:rPr>
           <w:sz w:val="22"/>
           <w:szCs w:val="22"/>
@@ -13575,7 +13545,7 @@
     </w:p>
     <w:p>
       <w:pPr>
-        <w:pStyle w:val="Heading2"/>
+        <w:pStyle w:val="berschrift2"/>
         <w:pBdr>
           <w:top w:val="single" w:sz="6" w:space="1" w:color="auto"/>
           <w:bottom w:val="single" w:sz="6" w:space="1" w:color="auto"/>
@@ -13712,7 +13682,7 @@
     </w:p>
     <w:p>
       <w:pPr>
-        <w:pStyle w:val="BodyText"/>
+        <w:pStyle w:val="Textkrper"/>
         <w:rPr>
           <w:rFonts w:eastAsiaTheme="minorHAnsi"/>
           <w:sz w:val="22"/>
@@ -13723,7 +13693,7 @@
     </w:p>
     <w:p>
       <w:pPr>
-        <w:pStyle w:val="BodyText"/>
+        <w:pStyle w:val="Textkrper"/>
         <w:rPr>
           <w:rFonts w:ascii="Roboto" w:hAnsi="Roboto" w:cs="Times New Roman"/>
           <w:b w:val="0"/>
@@ -13854,7 +13824,7 @@
     </w:p>
     <w:p>
       <w:pPr>
-        <w:pStyle w:val="BodyText"/>
+        <w:pStyle w:val="Textkrper"/>
         <w:ind w:left="710" w:hanging="710"/>
         <w:rPr>
           <w:rFonts w:ascii="Roboto" w:hAnsi="Roboto" w:cs="Times New Roman"/>
@@ -14189,17 +14159,17 @@
     </w:p>
     <w:p>
       <w:pPr>
-        <w:pStyle w:val="BodyText"/>
-        <w:rPr>
-          <w:sz w:val="22"/>
-          <w:szCs w:val="22"/>
-          <w:lang w:val="en-US"/>
-        </w:rPr>
-      </w:pPr>
-    </w:p>
-    <w:p>
-      <w:pPr>
-        <w:pStyle w:val="BodyText"/>
+        <w:pStyle w:val="Textkrper"/>
+        <w:rPr>
+          <w:sz w:val="22"/>
+          <w:szCs w:val="22"/>
+          <w:lang w:val="en-US"/>
+        </w:rPr>
+      </w:pPr>
+    </w:p>
+    <w:p>
+      <w:pPr>
+        <w:pStyle w:val="Textkrper"/>
         <w:rPr>
           <w:rFonts w:ascii="Roboto" w:hAnsi="Roboto" w:cs="Times New Roman"/>
           <w:b w:val="0"/>
@@ -14600,17 +14570,17 @@
     </w:p>
     <w:p>
       <w:pPr>
-        <w:pStyle w:val="BodyText"/>
-        <w:rPr>
-          <w:sz w:val="22"/>
-          <w:szCs w:val="22"/>
-          <w:lang w:val="en-US"/>
-        </w:rPr>
-      </w:pPr>
-    </w:p>
-    <w:p>
-      <w:pPr>
-        <w:pStyle w:val="BodyText"/>
+        <w:pStyle w:val="Textkrper"/>
+        <w:rPr>
+          <w:sz w:val="22"/>
+          <w:szCs w:val="22"/>
+          <w:lang w:val="en-US"/>
+        </w:rPr>
+      </w:pPr>
+    </w:p>
+    <w:p>
+      <w:pPr>
+        <w:pStyle w:val="Textkrper"/>
         <w:rPr>
           <w:rFonts w:ascii="Roboto" w:hAnsi="Roboto" w:cs="Times New Roman"/>
           <w:b w:val="0"/>
@@ -15085,17 +15055,17 @@
     </w:p>
     <w:p>
       <w:pPr>
-        <w:pStyle w:val="BodyText"/>
-        <w:rPr>
-          <w:sz w:val="22"/>
-          <w:szCs w:val="22"/>
-          <w:lang w:val="en-US"/>
-        </w:rPr>
-      </w:pPr>
-    </w:p>
-    <w:p>
-      <w:pPr>
-        <w:pStyle w:val="BodyText"/>
+        <w:pStyle w:val="Textkrper"/>
+        <w:rPr>
+          <w:sz w:val="22"/>
+          <w:szCs w:val="22"/>
+          <w:lang w:val="en-US"/>
+        </w:rPr>
+      </w:pPr>
+    </w:p>
+    <w:p>
+      <w:pPr>
+        <w:pStyle w:val="Textkrper"/>
         <w:rPr>
           <w:rFonts w:ascii="Roboto" w:hAnsi="Roboto" w:cs="Times New Roman"/>
           <w:b w:val="0"/>
@@ -15480,7 +15450,7 @@
     </w:p>
     <w:p>
       <w:pPr>
-        <w:pStyle w:val="BodyText"/>
+        <w:pStyle w:val="Textkrper"/>
         <w:rPr>
           <w:rFonts w:ascii="Roboto" w:hAnsi="Roboto" w:cs="Times New Roman"/>
           <w:b w:val="0"/>
@@ -15573,7 +15543,7 @@
     </w:p>
     <w:p>
       <w:pPr>
-        <w:pStyle w:val="BodyText"/>
+        <w:pStyle w:val="Textkrper"/>
         <w:rPr>
           <w:rFonts w:ascii="Roboto" w:hAnsi="Roboto"/>
           <w:b w:val="0"/>
@@ -15675,7 +15645,7 @@
     </w:p>
     <w:p>
       <w:pPr>
-        <w:pStyle w:val="BodyText"/>
+        <w:pStyle w:val="Textkrper"/>
         <w:ind w:left="2832" w:firstLine="708"/>
         <w:rPr>
           <w:rFonts w:ascii="Roboto" w:hAnsi="Roboto" w:cs="Times New Roman"/>
@@ -15722,7 +15692,7 @@
     </w:p>
     <w:p>
       <w:pPr>
-        <w:pStyle w:val="BodyText"/>
+        <w:pStyle w:val="Textkrper"/>
         <w:rPr>
           <w:rFonts w:ascii="Roboto" w:hAnsi="Roboto"/>
           <w:b w:val="0"/>
@@ -16043,7 +16013,7 @@
     </w:p>
     <w:p>
       <w:pPr>
-        <w:pStyle w:val="Heading2"/>
+        <w:pStyle w:val="berschrift2"/>
         <w:pBdr>
           <w:top w:val="single" w:sz="6" w:space="1" w:color="auto"/>
           <w:bottom w:val="single" w:sz="6" w:space="1" w:color="auto"/>
@@ -16222,7 +16192,7 @@
     </w:p>
     <w:p>
       <w:pPr>
-        <w:pStyle w:val="BodyText"/>
+        <w:pStyle w:val="Textkrper"/>
         <w:rPr>
           <w:sz w:val="22"/>
           <w:szCs w:val="22"/>
@@ -16232,7 +16202,7 @@
     </w:p>
     <w:p>
       <w:pPr>
-        <w:pStyle w:val="BodyText"/>
+        <w:pStyle w:val="Textkrper"/>
         <w:rPr>
           <w:rFonts w:ascii="Roboto" w:eastAsiaTheme="minorHAnsi" w:hAnsi="Roboto" w:cstheme="minorBidi"/>
           <w:b w:val="0"/>
@@ -16363,7 +16333,7 @@
     </w:p>
     <w:p>
       <w:pPr>
-        <w:pStyle w:val="BodyText"/>
+        <w:pStyle w:val="Textkrper"/>
         <w:ind w:left="710" w:hanging="710"/>
         <w:rPr>
           <w:rFonts w:ascii="Roboto" w:eastAsiaTheme="minorHAnsi" w:hAnsi="Roboto" w:cstheme="minorBidi"/>
@@ -16410,7 +16380,7 @@
     </w:p>
     <w:p>
       <w:pPr>
-        <w:pStyle w:val="BodyText"/>
+        <w:pStyle w:val="Textkrper"/>
         <w:ind w:left="710" w:firstLine="706"/>
         <w:rPr>
           <w:rFonts w:ascii="Roboto" w:hAnsi="Roboto" w:cs="Times New Roman"/>
@@ -16523,7 +16493,7 @@
     </w:p>
     <w:p>
       <w:pPr>
-        <w:pStyle w:val="BodyText"/>
+        <w:pStyle w:val="Textkrper"/>
         <w:rPr>
           <w:sz w:val="22"/>
           <w:szCs w:val="22"/>
@@ -16733,7 +16703,7 @@
     </w:p>
     <w:p>
       <w:pPr>
-        <w:pStyle w:val="BodyText"/>
+        <w:pStyle w:val="Textkrper"/>
         <w:rPr>
           <w:rFonts w:ascii="Roboto" w:hAnsi="Roboto"/>
           <w:sz w:val="22"/>
@@ -17297,7 +17267,7 @@
     </w:p>
     <w:p>
       <w:pPr>
-        <w:pStyle w:val="BodyText"/>
+        <w:pStyle w:val="Textkrper"/>
         <w:rPr>
           <w:sz w:val="22"/>
           <w:szCs w:val="22"/>
@@ -17836,7 +17806,7 @@
     </w:p>
     <w:p>
       <w:pPr>
-        <w:pStyle w:val="Heading2"/>
+        <w:pStyle w:val="berschrift2"/>
         <w:pBdr>
           <w:top w:val="single" w:sz="6" w:space="1" w:color="auto"/>
           <w:bottom w:val="single" w:sz="6" w:space="1" w:color="auto"/>
@@ -17955,7 +17925,7 @@
     </w:p>
     <w:p>
       <w:pPr>
-        <w:pStyle w:val="BodyText"/>
+        <w:pStyle w:val="Textkrper"/>
         <w:rPr>
           <w:sz w:val="22"/>
           <w:szCs w:val="22"/>
@@ -17965,7 +17935,7 @@
     </w:p>
     <w:p>
       <w:pPr>
-        <w:pStyle w:val="BodyText"/>
+        <w:pStyle w:val="Textkrper"/>
         <w:rPr>
           <w:rFonts w:ascii="Roboto" w:eastAsiaTheme="minorHAnsi" w:hAnsi="Roboto" w:cstheme="minorBidi"/>
           <w:b w:val="0"/>
@@ -18107,7 +18077,7 @@
     </w:p>
     <w:p>
       <w:pPr>
-        <w:pStyle w:val="BodyText"/>
+        <w:pStyle w:val="Textkrper"/>
         <w:ind w:left="710" w:hanging="710"/>
         <w:rPr>
           <w:rFonts w:ascii="Roboto" w:hAnsi="Roboto" w:cs="Times New Roman"/>
@@ -18252,7 +18222,7 @@
     </w:p>
     <w:p>
       <w:pPr>
-        <w:pStyle w:val="Heading2"/>
+        <w:pStyle w:val="berschrift2"/>
         <w:pBdr>
           <w:top w:val="single" w:sz="6" w:space="1" w:color="auto"/>
           <w:bottom w:val="single" w:sz="6" w:space="1" w:color="auto"/>
@@ -18396,7 +18366,7 @@
     </w:p>
     <w:p>
       <w:pPr>
-        <w:pStyle w:val="BodyText"/>
+        <w:pStyle w:val="Textkrper"/>
         <w:rPr>
           <w:sz w:val="22"/>
           <w:szCs w:val="22"/>
@@ -18461,7 +18431,7 @@
     </w:p>
     <w:p>
       <w:pPr>
-        <w:pStyle w:val="BodyText"/>
+        <w:pStyle w:val="Textkrper"/>
         <w:ind w:left="708" w:firstLine="708"/>
         <w:rPr>
           <w:rFonts w:ascii="Roboto" w:eastAsiaTheme="minorHAnsi" w:hAnsi="Roboto" w:cstheme="minorBidi"/>
@@ -18559,7 +18529,6 @@
         </w:rPr>
         <w:t xml:space="preserve">your system </w:t>
       </w:r>
-      <w:proofErr w:type="gramStart"/>
       <w:r>
         <w:rPr>
           <w:rFonts w:ascii="Roboto" w:hAnsi="Roboto"/>
@@ -18567,7 +18536,6 @@
         </w:rPr>
         <w:t>are</w:t>
       </w:r>
-      <w:proofErr w:type="gramEnd"/>
       <w:r>
         <w:rPr>
           <w:rFonts w:ascii="Roboto" w:hAnsi="Roboto"/>
@@ -18967,7 +18935,7 @@
     </w:p>
     <w:p>
       <w:pPr>
-        <w:pStyle w:val="Heading2"/>
+        <w:pStyle w:val="berschrift2"/>
         <w:pBdr>
           <w:top w:val="single" w:sz="6" w:space="1" w:color="auto"/>
           <w:bottom w:val="single" w:sz="6" w:space="1" w:color="auto"/>
@@ -19133,7 +19101,7 @@
     </w:p>
     <w:p>
       <w:pPr>
-        <w:pStyle w:val="BodyText"/>
+        <w:pStyle w:val="Textkrper"/>
         <w:rPr>
           <w:rFonts w:ascii="Roboto" w:hAnsi="Roboto"/>
           <w:sz w:val="22"/>
@@ -19676,7 +19644,7 @@
     </w:p>
     <w:p>
       <w:pPr>
-        <w:pStyle w:val="BodyText"/>
+        <w:pStyle w:val="Textkrper"/>
         <w:rPr>
           <w:sz w:val="22"/>
           <w:szCs w:val="22"/>
@@ -20363,7 +20331,7 @@
     </w:p>
     <w:p>
       <w:pPr>
-        <w:pStyle w:val="BodyText"/>
+        <w:pStyle w:val="Textkrper"/>
         <w:rPr>
           <w:sz w:val="22"/>
           <w:szCs w:val="22"/>
@@ -20938,7 +20906,7 @@
     </w:p>
     <w:p>
       <w:pPr>
-        <w:pStyle w:val="BodyText"/>
+        <w:pStyle w:val="Textkrper"/>
         <w:rPr>
           <w:sz w:val="22"/>
           <w:szCs w:val="22"/>
@@ -21023,7 +20991,7 @@
     </w:p>
     <w:p>
       <w:pPr>
-        <w:pStyle w:val="BodyText"/>
+        <w:pStyle w:val="Textkrper"/>
         <w:rPr>
           <w:rFonts w:ascii="Roboto" w:eastAsiaTheme="minorHAnsi" w:hAnsi="Roboto" w:cstheme="minorBidi"/>
           <w:b w:val="0"/>
@@ -21125,7 +21093,7 @@
     </w:p>
     <w:p>
       <w:pPr>
-        <w:pStyle w:val="BodyText"/>
+        <w:pStyle w:val="Textkrper"/>
         <w:rPr>
           <w:rFonts w:ascii="Roboto" w:eastAsiaTheme="minorHAnsi" w:hAnsi="Roboto" w:cstheme="minorBidi"/>
           <w:b w:val="0"/>
@@ -21648,7 +21616,7 @@
     </w:p>
     <w:p>
       <w:pPr>
-        <w:pStyle w:val="BodyText"/>
+        <w:pStyle w:val="Textkrper"/>
         <w:rPr>
           <w:sz w:val="22"/>
           <w:szCs w:val="22"/>
@@ -21691,7 +21659,7 @@
     </w:p>
     <w:p>
       <w:pPr>
-        <w:pStyle w:val="BodyText"/>
+        <w:pStyle w:val="Textkrper"/>
         <w:rPr>
           <w:rFonts w:ascii="Roboto" w:eastAsiaTheme="minorHAnsi" w:hAnsi="Roboto" w:cstheme="minorBidi"/>
           <w:b w:val="0"/>
@@ -21804,7 +21772,7 @@
     </w:p>
     <w:p>
       <w:pPr>
-        <w:pStyle w:val="BodyText"/>
+        <w:pStyle w:val="Textkrper"/>
         <w:rPr>
           <w:rFonts w:ascii="Roboto" w:eastAsiaTheme="minorHAnsi" w:hAnsi="Roboto" w:cstheme="minorBidi"/>
           <w:b w:val="0"/>
@@ -22081,7 +22049,7 @@
     </w:p>
     <w:p>
       <w:pPr>
-        <w:pStyle w:val="BodyText"/>
+        <w:pStyle w:val="Textkrper"/>
         <w:rPr>
           <w:sz w:val="22"/>
           <w:szCs w:val="22"/>
@@ -22284,7 +22252,7 @@
     </w:p>
     <w:p>
       <w:pPr>
-        <w:pStyle w:val="BodyText"/>
+        <w:pStyle w:val="Textkrper"/>
         <w:rPr>
           <w:sz w:val="22"/>
           <w:szCs w:val="22"/>
@@ -22755,7 +22723,7 @@
     </w:p>
     <w:p>
       <w:pPr>
-        <w:pStyle w:val="BodyText"/>
+        <w:pStyle w:val="Textkrper"/>
         <w:rPr>
           <w:sz w:val="22"/>
           <w:szCs w:val="22"/>
@@ -23055,7 +23023,7 @@
     </w:p>
     <w:p>
       <w:pPr>
-        <w:pStyle w:val="Heading2"/>
+        <w:pStyle w:val="berschrift2"/>
         <w:pBdr>
           <w:top w:val="single" w:sz="6" w:space="1" w:color="auto"/>
           <w:bottom w:val="single" w:sz="6" w:space="1" w:color="auto"/>
@@ -23268,7 +23236,7 @@
     </w:p>
     <w:p>
       <w:pPr>
-        <w:pStyle w:val="BodyText"/>
+        <w:pStyle w:val="Textkrper"/>
         <w:rPr>
           <w:sz w:val="22"/>
           <w:szCs w:val="22"/>
@@ -23538,7 +23506,7 @@
     </w:p>
     <w:p>
       <w:pPr>
-        <w:pStyle w:val="BodyText"/>
+        <w:pStyle w:val="Textkrper"/>
         <w:rPr>
           <w:lang w:val="en-US" w:eastAsia="en-US"/>
         </w:rPr>
@@ -23546,7 +23514,7 @@
     </w:p>
     <w:p>
       <w:pPr>
-        <w:pStyle w:val="BodyText"/>
+        <w:pStyle w:val="Textkrper"/>
         <w:rPr>
           <w:rFonts w:ascii="Roboto" w:hAnsi="Roboto"/>
           <w:sz w:val="22"/>
@@ -23569,7 +23537,7 @@
     </w:p>
     <w:p>
       <w:pPr>
-        <w:pStyle w:val="Heading2"/>
+        <w:pStyle w:val="berschrift2"/>
         <w:pBdr>
           <w:top w:val="single" w:sz="6" w:space="1" w:color="auto"/>
           <w:bottom w:val="single" w:sz="6" w:space="1" w:color="auto"/>
@@ -23760,7 +23728,7 @@
     </w:p>
     <w:p>
       <w:pPr>
-        <w:pStyle w:val="BodyText"/>
+        <w:pStyle w:val="Textkrper"/>
         <w:rPr>
           <w:sz w:val="22"/>
           <w:szCs w:val="22"/>
@@ -24037,12 +24005,8 @@
       </w:r>
     </w:p>
     <w:sectPr>
-      <w:headerReference w:type="even" r:id="rId16"/>
-      <w:headerReference w:type="default" r:id="rId17"/>
-      <w:footerReference w:type="even" r:id="rId18"/>
-      <w:footerReference w:type="default" r:id="rId19"/>
-      <w:headerReference w:type="first" r:id="rId20"/>
-      <w:footerReference w:type="first" r:id="rId21"/>
+      <w:headerReference w:type="default" r:id="rId16"/>
+      <w:footerReference w:type="default" r:id="rId17"/>
       <w:pgSz w:w="11906" w:h="16838" w:code="9"/>
       <w:pgMar w:top="2269" w:right="1021" w:bottom="1418" w:left="1191" w:header="720" w:footer="567" w:gutter="0"/>
       <w:cols w:space="708"/>
@@ -24077,22 +24041,12 @@
 
 <file path=word/footer1.xml><?xml version="1.0" encoding="utf-8"?>
 <w:ftr xmlns:wpc="http://schemas.microsoft.com/office/word/2010/wordprocessingCanvas" xmlns:cx="http://schemas.microsoft.com/office/drawing/2014/chartex" xmlns:cx1="http://schemas.microsoft.com/office/drawing/2015/9/8/chartex" xmlns:cx2="http://schemas.microsoft.com/office/drawing/2015/10/21/chartex" xmlns:cx3="http://schemas.microsoft.com/office/drawing/2016/5/9/chartex" xmlns:cx4="http://schemas.microsoft.com/office/drawing/2016/5/10/chartex" xmlns:cx5="http://schemas.microsoft.com/office/drawing/2016/5/11/chartex" xmlns:cx6="http://schemas.microsoft.com/office/drawing/2016/5/12/chartex" xmlns:cx7="http://schemas.microsoft.com/office/drawing/2016/5/13/chartex" xmlns:cx8="http://schemas.microsoft.com/office/drawing/2016/5/14/chartex" xmlns:mc="http://schemas.openxmlformats.org/markup-compatibility/2006" xmlns:aink="http://schemas.microsoft.com/office/drawing/2016/ink" xmlns:am3d="http://schemas.microsoft.com/office/drawing/2017/model3d" xmlns:o="urn:schemas-microsoft-com:office:office" xmlns:r="http://schemas.openxmlformats.org/officeDocument/2006/relationships" xmlns:m="http://schemas.openxmlformats.org/officeDocument/2006/math" xmlns:v="urn:schemas-microsoft-com:vml" xmlns:wp14="http://schemas.microsoft.com/office/word/2010/wordprocessingDrawing" xmlns:wp="http://schemas.openxmlformats.org/drawingml/2006/wordprocessingDrawing" xmlns:w10="urn:schemas-microsoft-com:office:word" xmlns:w="http://schemas.openxmlformats.org/wordprocessingml/2006/main" xmlns:w14="http://schemas.microsoft.com/office/word/2010/wordml" xmlns:w15="http://schemas.microsoft.com/office/word/2012/wordml" xmlns:w16cex="http://schemas.microsoft.com/office/word/2018/wordml/cex" xmlns:w16cid="http://schemas.microsoft.com/office/word/2016/wordml/cid" xmlns:w16="http://schemas.microsoft.com/office/word/2018/wordml" xmlns:w16se="http://schemas.microsoft.com/office/word/2015/wordml/symex" xmlns:wpg="http://schemas.microsoft.com/office/word/2010/wordprocessingGroup" xmlns:wpi="http://schemas.microsoft.com/office/word/2010/wordprocessingInk" xmlns:wne="http://schemas.microsoft.com/office/word/2006/wordml" xmlns:wps="http://schemas.microsoft.com/office/word/2010/wordprocessingShape" mc:Ignorable="w14 w15 w16se w16cid w16 w16cex wp14">
-  <w:p>
-    <w:pPr>
-      <w:pStyle w:val="Footer"/>
-    </w:pPr>
-  </w:p>
-</w:ftr>
-</file>
-
-<file path=word/footer2.xml><?xml version="1.0" encoding="utf-8"?>
-<w:ftr xmlns:wpc="http://schemas.microsoft.com/office/word/2010/wordprocessingCanvas" xmlns:cx="http://schemas.microsoft.com/office/drawing/2014/chartex" xmlns:cx1="http://schemas.microsoft.com/office/drawing/2015/9/8/chartex" xmlns:cx2="http://schemas.microsoft.com/office/drawing/2015/10/21/chartex" xmlns:cx3="http://schemas.microsoft.com/office/drawing/2016/5/9/chartex" xmlns:cx4="http://schemas.microsoft.com/office/drawing/2016/5/10/chartex" xmlns:cx5="http://schemas.microsoft.com/office/drawing/2016/5/11/chartex" xmlns:cx6="http://schemas.microsoft.com/office/drawing/2016/5/12/chartex" xmlns:cx7="http://schemas.microsoft.com/office/drawing/2016/5/13/chartex" xmlns:cx8="http://schemas.microsoft.com/office/drawing/2016/5/14/chartex" xmlns:mc="http://schemas.openxmlformats.org/markup-compatibility/2006" xmlns:aink="http://schemas.microsoft.com/office/drawing/2016/ink" xmlns:am3d="http://schemas.microsoft.com/office/drawing/2017/model3d" xmlns:o="urn:schemas-microsoft-com:office:office" xmlns:r="http://schemas.openxmlformats.org/officeDocument/2006/relationships" xmlns:m="http://schemas.openxmlformats.org/officeDocument/2006/math" xmlns:v="urn:schemas-microsoft-com:vml" xmlns:wp14="http://schemas.microsoft.com/office/word/2010/wordprocessingDrawing" xmlns:wp="http://schemas.openxmlformats.org/drawingml/2006/wordprocessingDrawing" xmlns:w10="urn:schemas-microsoft-com:office:word" xmlns:w="http://schemas.openxmlformats.org/wordprocessingml/2006/main" xmlns:w14="http://schemas.microsoft.com/office/word/2010/wordml" xmlns:w15="http://schemas.microsoft.com/office/word/2012/wordml" xmlns:w16cex="http://schemas.microsoft.com/office/word/2018/wordml/cex" xmlns:w16cid="http://schemas.microsoft.com/office/word/2016/wordml/cid" xmlns:w16="http://schemas.microsoft.com/office/word/2018/wordml" xmlns:w16se="http://schemas.microsoft.com/office/word/2015/wordml/symex" xmlns:wpg="http://schemas.microsoft.com/office/word/2010/wordprocessingGroup" xmlns:wpi="http://schemas.microsoft.com/office/word/2010/wordprocessingInk" xmlns:wne="http://schemas.microsoft.com/office/word/2006/wordml" xmlns:wps="http://schemas.microsoft.com/office/word/2010/wordprocessingShape" mc:Ignorable="w14 w15 w16se w16cid w16 w16cex wp14">
   <w:bookmarkStart w:id="7" w:name="OLE_LINK7"/>
   <w:bookmarkStart w:id="8" w:name="OLE_LINK8"/>
   <w:bookmarkStart w:id="9" w:name="_Hlk50126653"/>
   <w:p>
     <w:pPr>
-      <w:pStyle w:val="Footer"/>
+      <w:pStyle w:val="Fuzeile"/>
       <w:spacing w:line="360" w:lineRule="auto"/>
       <w:rPr>
         <w:rFonts w:ascii="Roboto" w:hAnsi="Roboto"/>
@@ -24494,7 +24448,7 @@
         <w:szCs w:val="16"/>
         <w:lang w:val="en-US"/>
       </w:rPr>
-      <w:t>4</w:t>
+      <w:t>5</w:t>
     </w:r>
     <w:r>
       <w:rPr>
@@ -24559,16 +24513,6 @@
 </w:ftr>
 </file>
 
-<file path=word/footer3.xml><?xml version="1.0" encoding="utf-8"?>
-<w:ftr xmlns:wpc="http://schemas.microsoft.com/office/word/2010/wordprocessingCanvas" xmlns:cx="http://schemas.microsoft.com/office/drawing/2014/chartex" xmlns:cx1="http://schemas.microsoft.com/office/drawing/2015/9/8/chartex" xmlns:cx2="http://schemas.microsoft.com/office/drawing/2015/10/21/chartex" xmlns:cx3="http://schemas.microsoft.com/office/drawing/2016/5/9/chartex" xmlns:cx4="http://schemas.microsoft.com/office/drawing/2016/5/10/chartex" xmlns:cx5="http://schemas.microsoft.com/office/drawing/2016/5/11/chartex" xmlns:cx6="http://schemas.microsoft.com/office/drawing/2016/5/12/chartex" xmlns:cx7="http://schemas.microsoft.com/office/drawing/2016/5/13/chartex" xmlns:cx8="http://schemas.microsoft.com/office/drawing/2016/5/14/chartex" xmlns:mc="http://schemas.openxmlformats.org/markup-compatibility/2006" xmlns:aink="http://schemas.microsoft.com/office/drawing/2016/ink" xmlns:am3d="http://schemas.microsoft.com/office/drawing/2017/model3d" xmlns:o="urn:schemas-microsoft-com:office:office" xmlns:r="http://schemas.openxmlformats.org/officeDocument/2006/relationships" xmlns:m="http://schemas.openxmlformats.org/officeDocument/2006/math" xmlns:v="urn:schemas-microsoft-com:vml" xmlns:wp14="http://schemas.microsoft.com/office/word/2010/wordprocessingDrawing" xmlns:wp="http://schemas.openxmlformats.org/drawingml/2006/wordprocessingDrawing" xmlns:w10="urn:schemas-microsoft-com:office:word" xmlns:w="http://schemas.openxmlformats.org/wordprocessingml/2006/main" xmlns:w14="http://schemas.microsoft.com/office/word/2010/wordml" xmlns:w15="http://schemas.microsoft.com/office/word/2012/wordml" xmlns:w16cex="http://schemas.microsoft.com/office/word/2018/wordml/cex" xmlns:w16cid="http://schemas.microsoft.com/office/word/2016/wordml/cid" xmlns:w16="http://schemas.microsoft.com/office/word/2018/wordml" xmlns:w16se="http://schemas.microsoft.com/office/word/2015/wordml/symex" xmlns:wpg="http://schemas.microsoft.com/office/word/2010/wordprocessingGroup" xmlns:wpi="http://schemas.microsoft.com/office/word/2010/wordprocessingInk" xmlns:wne="http://schemas.microsoft.com/office/word/2006/wordml" xmlns:wps="http://schemas.microsoft.com/office/word/2010/wordprocessingShape" mc:Ignorable="w14 w15 w16se w16cid w16 w16cex wp14">
-  <w:p>
-    <w:pPr>
-      <w:pStyle w:val="Footer"/>
-    </w:pPr>
-  </w:p>
-</w:ftr>
-</file>
-
 <file path=word/footnotes.xml><?xml version="1.0" encoding="utf-8"?>
 <w:footnotes xmlns:wpc="http://schemas.microsoft.com/office/word/2010/wordprocessingCanvas" xmlns:cx="http://schemas.microsoft.com/office/drawing/2014/chartex" xmlns:cx1="http://schemas.microsoft.com/office/drawing/2015/9/8/chartex" xmlns:cx2="http://schemas.microsoft.com/office/drawing/2015/10/21/chartex" xmlns:cx3="http://schemas.microsoft.com/office/drawing/2016/5/9/chartex" xmlns:cx4="http://schemas.microsoft.com/office/drawing/2016/5/10/chartex" xmlns:cx5="http://schemas.microsoft.com/office/drawing/2016/5/11/chartex" xmlns:cx6="http://schemas.microsoft.com/office/drawing/2016/5/12/chartex" xmlns:cx7="http://schemas.microsoft.com/office/drawing/2016/5/13/chartex" xmlns:cx8="http://schemas.microsoft.com/office/drawing/2016/5/14/chartex" xmlns:mc="http://schemas.openxmlformats.org/markup-compatibility/2006" xmlns:aink="http://schemas.microsoft.com/office/drawing/2016/ink" xmlns:am3d="http://schemas.microsoft.com/office/drawing/2017/model3d" xmlns:o="urn:schemas-microsoft-com:office:office" xmlns:r="http://schemas.openxmlformats.org/officeDocument/2006/relationships" xmlns:m="http://schemas.openxmlformats.org/officeDocument/2006/math" xmlns:v="urn:schemas-microsoft-com:vml" xmlns:wp14="http://schemas.microsoft.com/office/word/2010/wordprocessingDrawing" xmlns:wp="http://schemas.openxmlformats.org/drawingml/2006/wordprocessingDrawing" xmlns:w10="urn:schemas-microsoft-com:office:word" xmlns:w="http://schemas.openxmlformats.org/wordprocessingml/2006/main" xmlns:w14="http://schemas.microsoft.com/office/word/2010/wordml" xmlns:w15="http://schemas.microsoft.com/office/word/2012/wordml" xmlns:w16cex="http://schemas.microsoft.com/office/word/2018/wordml/cex" xmlns:w16cid="http://schemas.microsoft.com/office/word/2016/wordml/cid" xmlns:w16="http://schemas.microsoft.com/office/word/2018/wordml" xmlns:w16se="http://schemas.microsoft.com/office/word/2015/wordml/symex" xmlns:wpg="http://schemas.microsoft.com/office/word/2010/wordprocessingGroup" xmlns:wpi="http://schemas.microsoft.com/office/word/2010/wordprocessingInk" xmlns:wne="http://schemas.microsoft.com/office/word/2006/wordml" xmlns:wps="http://schemas.microsoft.com/office/word/2010/wordprocessingShape" mc:Ignorable="w14 w15 w16se w16cid w16 w16cex wp14">
   <w:footnote w:type="separator" w:id="-1">
@@ -24592,16 +24536,6 @@
 </file>
 
 <file path=word/header1.xml><?xml version="1.0" encoding="utf-8"?>
-<w:hdr xmlns:wpc="http://schemas.microsoft.com/office/word/2010/wordprocessingCanvas" xmlns:cx="http://schemas.microsoft.com/office/drawing/2014/chartex" xmlns:cx1="http://schemas.microsoft.com/office/drawing/2015/9/8/chartex" xmlns:cx2="http://schemas.microsoft.com/office/drawing/2015/10/21/chartex" xmlns:cx3="http://schemas.microsoft.com/office/drawing/2016/5/9/chartex" xmlns:cx4="http://schemas.microsoft.com/office/drawing/2016/5/10/chartex" xmlns:cx5="http://schemas.microsoft.com/office/drawing/2016/5/11/chartex" xmlns:cx6="http://schemas.microsoft.com/office/drawing/2016/5/12/chartex" xmlns:cx7="http://schemas.microsoft.com/office/drawing/2016/5/13/chartex" xmlns:cx8="http://schemas.microsoft.com/office/drawing/2016/5/14/chartex" xmlns:mc="http://schemas.openxmlformats.org/markup-compatibility/2006" xmlns:aink="http://schemas.microsoft.com/office/drawing/2016/ink" xmlns:am3d="http://schemas.microsoft.com/office/drawing/2017/model3d" xmlns:o="urn:schemas-microsoft-com:office:office" xmlns:r="http://schemas.openxmlformats.org/officeDocument/2006/relationships" xmlns:m="http://schemas.openxmlformats.org/officeDocument/2006/math" xmlns:v="urn:schemas-microsoft-com:vml" xmlns:wp14="http://schemas.microsoft.com/office/word/2010/wordprocessingDrawing" xmlns:wp="http://schemas.openxmlformats.org/drawingml/2006/wordprocessingDrawing" xmlns:w10="urn:schemas-microsoft-com:office:word" xmlns:w="http://schemas.openxmlformats.org/wordprocessingml/2006/main" xmlns:w14="http://schemas.microsoft.com/office/word/2010/wordml" xmlns:w15="http://schemas.microsoft.com/office/word/2012/wordml" xmlns:w16cex="http://schemas.microsoft.com/office/word/2018/wordml/cex" xmlns:w16cid="http://schemas.microsoft.com/office/word/2016/wordml/cid" xmlns:w16="http://schemas.microsoft.com/office/word/2018/wordml" xmlns:w16se="http://schemas.microsoft.com/office/word/2015/wordml/symex" xmlns:wpg="http://schemas.microsoft.com/office/word/2010/wordprocessingGroup" xmlns:wpi="http://schemas.microsoft.com/office/word/2010/wordprocessingInk" xmlns:wne="http://schemas.microsoft.com/office/word/2006/wordml" xmlns:wps="http://schemas.microsoft.com/office/word/2010/wordprocessingShape" mc:Ignorable="w14 w15 w16se w16cid w16 w16cex wp14">
-  <w:p>
-    <w:pPr>
-      <w:pStyle w:val="Header"/>
-    </w:pPr>
-  </w:p>
-</w:hdr>
-</file>
-
-<file path=word/header2.xml><?xml version="1.0" encoding="utf-8"?>
 <w:hdr xmlns:wpc="http://schemas.microsoft.com/office/word/2010/wordprocessingCanvas" xmlns:cx="http://schemas.microsoft.com/office/drawing/2014/chartex" xmlns:cx1="http://schemas.microsoft.com/office/drawing/2015/9/8/chartex" xmlns:cx2="http://schemas.microsoft.com/office/drawing/2015/10/21/chartex" xmlns:cx3="http://schemas.microsoft.com/office/drawing/2016/5/9/chartex" xmlns:cx4="http://schemas.microsoft.com/office/drawing/2016/5/10/chartex" xmlns:cx5="http://schemas.microsoft.com/office/drawing/2016/5/11/chartex" xmlns:cx6="http://schemas.microsoft.com/office/drawing/2016/5/12/chartex" xmlns:cx7="http://schemas.microsoft.com/office/drawing/2016/5/13/chartex" xmlns:cx8="http://schemas.microsoft.com/office/drawing/2016/5/14/chartex" xmlns:mc="http://schemas.openxmlformats.org/markup-compatibility/2006" xmlns:aink="http://schemas.microsoft.com/office/drawing/2016/ink" xmlns:am3d="http://schemas.microsoft.com/office/drawing/2017/model3d" xmlns:o="urn:schemas-microsoft-com:office:office" xmlns:r="http://schemas.openxmlformats.org/officeDocument/2006/relationships" xmlns:m="http://schemas.openxmlformats.org/officeDocument/2006/math" xmlns:v="urn:schemas-microsoft-com:vml" xmlns:wp14="http://schemas.microsoft.com/office/word/2010/wordprocessingDrawing" xmlns:wp="http://schemas.openxmlformats.org/drawingml/2006/wordprocessingDrawing" xmlns:w10="urn:schemas-microsoft-com:office:word" xmlns:w="http://schemas.openxmlformats.org/wordprocessingml/2006/main" xmlns:w14="http://schemas.microsoft.com/office/word/2010/wordml" xmlns:w15="http://schemas.microsoft.com/office/word/2012/wordml" xmlns:w16cex="http://schemas.microsoft.com/office/word/2018/wordml/cex" xmlns:w16cid="http://schemas.microsoft.com/office/word/2016/wordml/cid" xmlns:w16="http://schemas.microsoft.com/office/word/2018/wordml" xmlns:w16se="http://schemas.microsoft.com/office/word/2015/wordml/symex" xmlns:wpg="http://schemas.microsoft.com/office/word/2010/wordprocessingGroup" xmlns:wpi="http://schemas.microsoft.com/office/word/2010/wordprocessingInk" xmlns:wne="http://schemas.microsoft.com/office/word/2006/wordml" xmlns:wps="http://schemas.microsoft.com/office/word/2010/wordprocessingShape" mc:Ignorable="w14 w15 w16se w16cid w16 w16cex wp14">
   <w:tbl>
     <w:tblPr>
@@ -24623,7 +24557,7 @@
         </w:tcPr>
         <w:p>
           <w:pPr>
-            <w:pStyle w:val="Header"/>
+            <w:pStyle w:val="Kopfzeile"/>
             <w:tabs>
               <w:tab w:val="clear" w:pos="9072"/>
               <w:tab w:val="right" w:pos="9900"/>
@@ -24637,7 +24571,7 @@
           </w:pPr>
           <w:r>
             <w:rPr>
-              <w:rStyle w:val="PageNumber"/>
+              <w:rStyle w:val="Seitenzahl"/>
               <w:rFonts w:ascii="Roboto" w:hAnsi="Roboto" w:cs="Arial"/>
               <w:color w:val="215868" w:themeColor="accent5" w:themeShade="80"/>
               <w:sz w:val="34"/>
@@ -24648,7 +24582,7 @@
           </w:r>
           <w:r>
             <w:rPr>
-              <w:rStyle w:val="PageNumber"/>
+              <w:rStyle w:val="Seitenzahl"/>
               <w:rFonts w:ascii="Roboto" w:hAnsi="Roboto" w:cs="Arial"/>
               <w:color w:val="215868" w:themeColor="accent5" w:themeShade="80"/>
               <w:sz w:val="34"/>
@@ -24660,7 +24594,7 @@
           </w:r>
           <w:r>
             <w:rPr>
-              <w:rStyle w:val="PageNumber"/>
+              <w:rStyle w:val="Seitenzahl"/>
               <w:rFonts w:ascii="Roboto" w:hAnsi="Roboto" w:cs="Arial"/>
               <w:color w:val="215868" w:themeColor="accent5" w:themeShade="80"/>
               <w:sz w:val="34"/>
@@ -24671,7 +24605,7 @@
           </w:r>
           <w:r>
             <w:rPr>
-              <w:rStyle w:val="PageNumber"/>
+              <w:rStyle w:val="Seitenzahl"/>
               <w:rFonts w:ascii="Roboto" w:hAnsi="Roboto" w:cs="Arial"/>
               <w:color w:val="215868" w:themeColor="accent5" w:themeShade="80"/>
               <w:sz w:val="34"/>
@@ -24683,7 +24617,7 @@
           </w:r>
           <w:r>
             <w:rPr>
-              <w:rStyle w:val="PageNumber"/>
+              <w:rStyle w:val="Seitenzahl"/>
               <w:rFonts w:ascii="Roboto" w:hAnsi="Roboto" w:cs="Arial"/>
               <w:color w:val="215868" w:themeColor="accent5" w:themeShade="80"/>
               <w:sz w:val="34"/>
@@ -24694,7 +24628,7 @@
           </w:r>
           <w:r>
             <w:rPr>
-              <w:rStyle w:val="PageNumber"/>
+              <w:rStyle w:val="Seitenzahl"/>
               <w:rFonts w:ascii="Roboto" w:hAnsi="Roboto" w:cs="Arial"/>
               <w:color w:val="215868" w:themeColor="accent5" w:themeShade="80"/>
               <w:sz w:val="34"/>
@@ -24705,7 +24639,7 @@
           </w:r>
           <w:r>
             <w:rPr>
-              <w:rStyle w:val="PageNumber"/>
+              <w:rStyle w:val="Seitenzahl"/>
               <w:rFonts w:ascii="Roboto" w:hAnsi="Roboto" w:cs="Arial"/>
               <w:color w:val="215868" w:themeColor="accent5" w:themeShade="80"/>
               <w:sz w:val="34"/>
@@ -24722,7 +24656,7 @@
         </w:tcPr>
         <w:p>
           <w:pPr>
-            <w:pStyle w:val="Header"/>
+            <w:pStyle w:val="Kopfzeile"/>
             <w:tabs>
               <w:tab w:val="clear" w:pos="9072"/>
               <w:tab w:val="right" w:pos="9900"/>
@@ -24730,7 +24664,7 @@
             <w:spacing w:after="120"/>
             <w:jc w:val="right"/>
             <w:rPr>
-              <w:rStyle w:val="PageNumber"/>
+              <w:rStyle w:val="Seitenzahl"/>
               <w:rFonts w:ascii="Arial" w:hAnsi="Arial" w:cs="Arial"/>
               <w:sz w:val="16"/>
             </w:rPr>
@@ -24796,7 +24730,7 @@
   </w:tbl>
   <w:p>
     <w:pPr>
-      <w:pStyle w:val="Header"/>
+      <w:pStyle w:val="Kopfzeile"/>
       <w:tabs>
         <w:tab w:val="clear" w:pos="9072"/>
         <w:tab w:val="right" w:pos="9900"/>
@@ -24812,16 +24746,6 @@
 </w:hdr>
 </file>
 
-<file path=word/header3.xml><?xml version="1.0" encoding="utf-8"?>
-<w:hdr xmlns:wpc="http://schemas.microsoft.com/office/word/2010/wordprocessingCanvas" xmlns:cx="http://schemas.microsoft.com/office/drawing/2014/chartex" xmlns:cx1="http://schemas.microsoft.com/office/drawing/2015/9/8/chartex" xmlns:cx2="http://schemas.microsoft.com/office/drawing/2015/10/21/chartex" xmlns:cx3="http://schemas.microsoft.com/office/drawing/2016/5/9/chartex" xmlns:cx4="http://schemas.microsoft.com/office/drawing/2016/5/10/chartex" xmlns:cx5="http://schemas.microsoft.com/office/drawing/2016/5/11/chartex" xmlns:cx6="http://schemas.microsoft.com/office/drawing/2016/5/12/chartex" xmlns:cx7="http://schemas.microsoft.com/office/drawing/2016/5/13/chartex" xmlns:cx8="http://schemas.microsoft.com/office/drawing/2016/5/14/chartex" xmlns:mc="http://schemas.openxmlformats.org/markup-compatibility/2006" xmlns:aink="http://schemas.microsoft.com/office/drawing/2016/ink" xmlns:am3d="http://schemas.microsoft.com/office/drawing/2017/model3d" xmlns:o="urn:schemas-microsoft-com:office:office" xmlns:r="http://schemas.openxmlformats.org/officeDocument/2006/relationships" xmlns:m="http://schemas.openxmlformats.org/officeDocument/2006/math" xmlns:v="urn:schemas-microsoft-com:vml" xmlns:wp14="http://schemas.microsoft.com/office/word/2010/wordprocessingDrawing" xmlns:wp="http://schemas.openxmlformats.org/drawingml/2006/wordprocessingDrawing" xmlns:w10="urn:schemas-microsoft-com:office:word" xmlns:w="http://schemas.openxmlformats.org/wordprocessingml/2006/main" xmlns:w14="http://schemas.microsoft.com/office/word/2010/wordml" xmlns:w15="http://schemas.microsoft.com/office/word/2012/wordml" xmlns:w16cex="http://schemas.microsoft.com/office/word/2018/wordml/cex" xmlns:w16cid="http://schemas.microsoft.com/office/word/2016/wordml/cid" xmlns:w16="http://schemas.microsoft.com/office/word/2018/wordml" xmlns:w16se="http://schemas.microsoft.com/office/word/2015/wordml/symex" xmlns:wpg="http://schemas.microsoft.com/office/word/2010/wordprocessingGroup" xmlns:wpi="http://schemas.microsoft.com/office/word/2010/wordprocessingInk" xmlns:wne="http://schemas.microsoft.com/office/word/2006/wordml" xmlns:wps="http://schemas.microsoft.com/office/word/2010/wordprocessingShape" mc:Ignorable="w14 w15 w16se w16cid w16 w16cex wp14">
-  <w:p>
-    <w:pPr>
-      <w:pStyle w:val="Header"/>
-    </w:pPr>
-  </w:p>
-</w:hdr>
-</file>
-
 <file path=word/numbering.xml><?xml version="1.0" encoding="utf-8"?>
 <w:numbering xmlns:wpc="http://schemas.microsoft.com/office/word/2010/wordprocessingCanvas" xmlns:cx="http://schemas.microsoft.com/office/drawing/2014/chartex" xmlns:cx1="http://schemas.microsoft.com/office/drawing/2015/9/8/chartex" xmlns:cx2="http://schemas.microsoft.com/office/drawing/2015/10/21/chartex" xmlns:cx3="http://schemas.microsoft.com/office/drawing/2016/5/9/chartex" xmlns:cx4="http://schemas.microsoft.com/office/drawing/2016/5/10/chartex" xmlns:cx5="http://schemas.microsoft.com/office/drawing/2016/5/11/chartex" xmlns:cx6="http://schemas.microsoft.com/office/drawing/2016/5/12/chartex" xmlns:cx7="http://schemas.microsoft.com/office/drawing/2016/5/13/chartex" xmlns:cx8="http://schemas.microsoft.com/office/drawing/2016/5/14/chartex" xmlns:mc="http://schemas.openxmlformats.org/markup-compatibility/2006" xmlns:aink="http://schemas.microsoft.com/office/drawing/2016/ink" xmlns:am3d="http://schemas.microsoft.com/office/drawing/2017/model3d" xmlns:o="urn:schemas-microsoft-com:office:office" xmlns:r="http://schemas.openxmlformats.org/officeDocument/2006/relationships" xmlns:m="http://schemas.openxmlformats.org/officeDocument/2006/math" xmlns:v="urn:schemas-microsoft-com:vml" xmlns:wp14="http://schemas.microsoft.com/office/word/2010/wordprocessingDrawing" xmlns:wp="http://schemas.openxmlformats.org/drawingml/2006/wordprocessingDrawing" xmlns:w10="urn:schemas-microsoft-com:office:word" xmlns:w="http://schemas.openxmlformats.org/wordprocessingml/2006/main" xmlns:w14="http://schemas.microsoft.com/office/word/2010/wordml" xmlns:w15="http://schemas.microsoft.com/office/word/2012/wordml" xmlns:w16cex="http://schemas.microsoft.com/office/word/2018/wordml/cex" xmlns:w16cid="http://schemas.microsoft.com/office/word/2016/wordml/cid" xmlns:w16="http://schemas.microsoft.com/office/word/2018/wordml" xmlns:w16se="http://schemas.microsoft.com/office/word/2015/wordml/symex" xmlns:wpg="http://schemas.microsoft.com/office/word/2010/wordprocessingGroup" xmlns:wpi="http://schemas.microsoft.com/office/word/2010/wordprocessingInk" xmlns:wne="http://schemas.microsoft.com/office/word/2006/wordml" xmlns:wps="http://schemas.microsoft.com/office/word/2010/wordprocessingShape" mc:Ignorable="w14 w15 w16se w16cid w16 w16cex wp14">
   <w:abstractNum w:abstractNumId="0" w15:restartNumberingAfterBreak="0">
@@ -27550,7 +27474,7 @@
     <w:lvl w:ilvl="0">
       <w:start w:val="1"/>
       <w:numFmt w:val="decimal"/>
-      <w:pStyle w:val="Heading7"/>
+      <w:pStyle w:val="berschrift7"/>
       <w:lvlText w:val="%1"/>
       <w:lvlJc w:val="left"/>
       <w:pPr>
@@ -27581,7 +27505,7 @@
     <w:lvl w:ilvl="2">
       <w:start w:val="1"/>
       <w:numFmt w:val="decimal"/>
-      <w:pStyle w:val="Heading3"/>
+      <w:pStyle w:val="berschrift3"/>
       <w:lvlText w:val="%1.%2.%3"/>
       <w:lvlJc w:val="left"/>
       <w:pPr>
@@ -30061,7 +29985,7 @@
     <w:lsdException w:name="Unresolved Mention" w:semiHidden="1" w:unhideWhenUsed="1"/>
     <w:lsdException w:name="Smart Link" w:semiHidden="1" w:unhideWhenUsed="1"/>
   </w:latentStyles>
-  <w:style w:type="paragraph" w:default="1" w:styleId="Normal">
+  <w:style w:type="paragraph" w:default="1" w:styleId="Standard">
     <w:name w:val="Normal"/>
     <w:qFormat/>
     <w:rsid w:val="00725432"/>
@@ -30070,10 +29994,10 @@
       <w:szCs w:val="24"/>
     </w:rPr>
   </w:style>
-  <w:style w:type="paragraph" w:styleId="Heading1">
+  <w:style w:type="paragraph" w:styleId="berschrift1">
     <w:name w:val="heading 1"/>
-    <w:basedOn w:val="Normal"/>
-    <w:next w:val="Normal"/>
+    <w:basedOn w:val="Standard"/>
+    <w:next w:val="Standard"/>
     <w:uiPriority w:val="9"/>
     <w:qFormat/>
     <w:rsid w:val="00725432"/>
@@ -30089,11 +30013,11 @@
       <w:szCs w:val="20"/>
     </w:rPr>
   </w:style>
-  <w:style w:type="paragraph" w:styleId="Heading2">
+  <w:style w:type="paragraph" w:styleId="berschrift2">
     <w:name w:val="heading 2"/>
-    <w:basedOn w:val="Normal"/>
-    <w:next w:val="Normal"/>
-    <w:link w:val="Heading2Char"/>
+    <w:basedOn w:val="Standard"/>
+    <w:next w:val="Standard"/>
+    <w:link w:val="berschrift2Zchn"/>
     <w:qFormat/>
     <w:rsid w:val="00725432"/>
     <w:pPr>
@@ -30109,10 +30033,10 @@
       <w:szCs w:val="16"/>
     </w:rPr>
   </w:style>
-  <w:style w:type="paragraph" w:styleId="Heading3">
+  <w:style w:type="paragraph" w:styleId="berschrift3">
     <w:name w:val="heading 3"/>
-    <w:basedOn w:val="Normal"/>
-    <w:next w:val="Normal"/>
+    <w:basedOn w:val="Standard"/>
+    <w:next w:val="Standard"/>
     <w:qFormat/>
     <w:rsid w:val="00725432"/>
     <w:pPr>
@@ -30129,10 +30053,10 @@
       <w:sz w:val="20"/>
     </w:rPr>
   </w:style>
-  <w:style w:type="paragraph" w:styleId="Heading4">
+  <w:style w:type="paragraph" w:styleId="berschrift4">
     <w:name w:val="heading 4"/>
-    <w:basedOn w:val="Normal"/>
-    <w:next w:val="Normal"/>
+    <w:basedOn w:val="Standard"/>
+    <w:next w:val="Standard"/>
     <w:qFormat/>
     <w:rsid w:val="00725432"/>
     <w:pPr>
@@ -30150,10 +30074,10 @@
       <w:lang w:val="en-GB"/>
     </w:rPr>
   </w:style>
-  <w:style w:type="paragraph" w:styleId="Heading5">
+  <w:style w:type="paragraph" w:styleId="berschrift5">
     <w:name w:val="heading 5"/>
-    <w:basedOn w:val="Normal"/>
-    <w:next w:val="Normal"/>
+    <w:basedOn w:val="Standard"/>
+    <w:next w:val="Standard"/>
     <w:qFormat/>
     <w:rsid w:val="00725432"/>
     <w:pPr>
@@ -30168,10 +30092,10 @@
       <w:sz w:val="16"/>
     </w:rPr>
   </w:style>
-  <w:style w:type="paragraph" w:styleId="Heading6">
+  <w:style w:type="paragraph" w:styleId="berschrift6">
     <w:name w:val="heading 6"/>
-    <w:basedOn w:val="Normal"/>
-    <w:next w:val="Normal"/>
+    <w:basedOn w:val="Standard"/>
+    <w:next w:val="Standard"/>
     <w:qFormat/>
     <w:rsid w:val="00725432"/>
     <w:pPr>
@@ -30185,10 +30109,10 @@
       <w:sz w:val="16"/>
     </w:rPr>
   </w:style>
-  <w:style w:type="paragraph" w:styleId="Heading7">
+  <w:style w:type="paragraph" w:styleId="berschrift7">
     <w:name w:val="heading 7"/>
-    <w:basedOn w:val="Normal"/>
-    <w:next w:val="Normal"/>
+    <w:basedOn w:val="Standard"/>
+    <w:next w:val="Standard"/>
     <w:qFormat/>
     <w:rsid w:val="00725432"/>
     <w:pPr>
@@ -30206,10 +30130,10 @@
       <w:sz w:val="16"/>
     </w:rPr>
   </w:style>
-  <w:style w:type="paragraph" w:styleId="Heading8">
+  <w:style w:type="paragraph" w:styleId="berschrift8">
     <w:name w:val="heading 8"/>
-    <w:basedOn w:val="Normal"/>
-    <w:next w:val="Normal"/>
+    <w:basedOn w:val="Standard"/>
+    <w:next w:val="Standard"/>
     <w:qFormat/>
     <w:rsid w:val="00725432"/>
     <w:pPr>
@@ -30224,10 +30148,10 @@
       <w:sz w:val="16"/>
     </w:rPr>
   </w:style>
-  <w:style w:type="paragraph" w:styleId="Heading9">
+  <w:style w:type="paragraph" w:styleId="berschrift9">
     <w:name w:val="heading 9"/>
-    <w:basedOn w:val="Normal"/>
-    <w:next w:val="Normal"/>
+    <w:basedOn w:val="Standard"/>
+    <w:next w:val="Standard"/>
     <w:qFormat/>
     <w:rsid w:val="00725432"/>
     <w:pPr>
@@ -30242,13 +30166,13 @@
       <w:szCs w:val="20"/>
     </w:rPr>
   </w:style>
-  <w:style w:type="character" w:default="1" w:styleId="DefaultParagraphFont">
+  <w:style w:type="character" w:default="1" w:styleId="Absatz-Standardschriftart">
     <w:name w:val="Default Paragraph Font"/>
     <w:uiPriority w:val="1"/>
     <w:semiHidden/>
     <w:unhideWhenUsed/>
   </w:style>
-  <w:style w:type="table" w:default="1" w:styleId="TableNormal">
+  <w:style w:type="table" w:default="1" w:styleId="NormaleTabelle">
     <w:name w:val="Normal Table"/>
     <w:uiPriority w:val="99"/>
     <w:semiHidden/>
@@ -30263,15 +30187,15 @@
       </w:tblCellMar>
     </w:tblPr>
   </w:style>
-  <w:style w:type="numbering" w:default="1" w:styleId="NoList">
+  <w:style w:type="numbering" w:default="1" w:styleId="KeineListe">
     <w:name w:val="No List"/>
     <w:uiPriority w:val="99"/>
     <w:semiHidden/>
     <w:unhideWhenUsed/>
   </w:style>
-  <w:style w:type="paragraph" w:styleId="BalloonText">
+  <w:style w:type="paragraph" w:styleId="Sprechblasentext">
     <w:name w:val="Balloon Text"/>
-    <w:basedOn w:val="Normal"/>
+    <w:basedOn w:val="Standard"/>
     <w:semiHidden/>
     <w:rsid w:val="00725432"/>
     <w:rPr>
@@ -30280,9 +30204,9 @@
       <w:szCs w:val="16"/>
     </w:rPr>
   </w:style>
-  <w:style w:type="paragraph" w:styleId="BodyTextIndent">
+  <w:style w:type="paragraph" w:styleId="Textkrper-Zeileneinzug">
     <w:name w:val="Body Text Indent"/>
-    <w:basedOn w:val="Normal"/>
+    <w:basedOn w:val="Standard"/>
     <w:semiHidden/>
     <w:rsid w:val="00725432"/>
     <w:pPr>
@@ -30294,10 +30218,10 @@
       <w:szCs w:val="20"/>
     </w:rPr>
   </w:style>
-  <w:style w:type="paragraph" w:styleId="BodyText">
+  <w:style w:type="paragraph" w:styleId="Textkrper">
     <w:name w:val="Body Text"/>
-    <w:basedOn w:val="Normal"/>
-    <w:link w:val="BodyTextChar"/>
+    <w:basedOn w:val="Standard"/>
+    <w:link w:val="TextkrperZchn"/>
     <w:semiHidden/>
     <w:rsid w:val="00725432"/>
     <w:rPr>
@@ -30309,11 +30233,11 @@
       <w:lang w:val="en-GB"/>
     </w:rPr>
   </w:style>
-  <w:style w:type="paragraph" w:styleId="Header">
+  <w:style w:type="paragraph" w:styleId="Kopfzeile">
     <w:name w:val="header"/>
     <w:aliases w:val="und Fußzeile"/>
-    <w:basedOn w:val="Normal"/>
-    <w:link w:val="HeaderChar"/>
+    <w:basedOn w:val="Standard"/>
+    <w:link w:val="KopfzeileZchn"/>
     <w:rsid w:val="00725432"/>
     <w:pPr>
       <w:tabs>
@@ -30322,10 +30246,10 @@
       </w:tabs>
     </w:pPr>
   </w:style>
-  <w:style w:type="paragraph" w:styleId="Footer">
+  <w:style w:type="paragraph" w:styleId="Fuzeile">
     <w:name w:val="footer"/>
-    <w:basedOn w:val="Normal"/>
-    <w:link w:val="FooterChar"/>
+    <w:basedOn w:val="Standard"/>
+    <w:link w:val="FuzeileZchn"/>
     <w:uiPriority w:val="99"/>
     <w:rsid w:val="00725432"/>
     <w:pPr>
@@ -30344,7 +30268,7 @@
       <w:u w:val="single"/>
     </w:rPr>
   </w:style>
-  <w:style w:type="character" w:styleId="CommentReference">
+  <w:style w:type="character" w:styleId="Kommentarzeichen">
     <w:name w:val="annotation reference"/>
     <w:uiPriority w:val="99"/>
     <w:semiHidden/>
@@ -30354,9 +30278,9 @@
       <w:szCs w:val="16"/>
     </w:rPr>
   </w:style>
-  <w:style w:type="paragraph" w:styleId="CommentText">
+  <w:style w:type="paragraph" w:styleId="Kommentartext">
     <w:name w:val="annotation text"/>
-    <w:basedOn w:val="Normal"/>
+    <w:basedOn w:val="Standard"/>
     <w:semiHidden/>
     <w:rsid w:val="00725432"/>
     <w:rPr>
@@ -30364,10 +30288,10 @@
       <w:szCs w:val="20"/>
     </w:rPr>
   </w:style>
-  <w:style w:type="paragraph" w:styleId="CommentSubject">
+  <w:style w:type="paragraph" w:styleId="Kommentarthema">
     <w:name w:val="annotation subject"/>
-    <w:basedOn w:val="CommentText"/>
-    <w:next w:val="CommentText"/>
+    <w:basedOn w:val="Kommentartext"/>
+    <w:next w:val="Kommentartext"/>
     <w:semiHidden/>
     <w:rsid w:val="00725432"/>
     <w:rPr>
@@ -30375,9 +30299,9 @@
       <w:bCs/>
     </w:rPr>
   </w:style>
-  <w:style w:type="paragraph" w:styleId="BlockText">
+  <w:style w:type="paragraph" w:styleId="Blocktext">
     <w:name w:val="Block Text"/>
-    <w:basedOn w:val="Normal"/>
+    <w:basedOn w:val="Standard"/>
     <w:semiHidden/>
     <w:rsid w:val="00725432"/>
     <w:pPr>
@@ -30393,7 +30317,7 @@
       <w:szCs w:val="16"/>
     </w:rPr>
   </w:style>
-  <w:style w:type="character" w:styleId="FollowedHyperlink">
+  <w:style w:type="character" w:styleId="BesuchterLink">
     <w:name w:val="FollowedHyperlink"/>
     <w:semiHidden/>
     <w:rsid w:val="00725432"/>
@@ -30402,10 +30326,10 @@
       <w:u w:val="single"/>
     </w:rPr>
   </w:style>
-  <w:style w:type="paragraph" w:styleId="MacroText">
+  <w:style w:type="paragraph" w:styleId="Makrotext">
     <w:name w:val="macro"/>
     <w:aliases w:val="Programmiersprache"/>
-    <w:next w:val="Normal"/>
+    <w:next w:val="Standard"/>
     <w:semiHidden/>
     <w:rsid w:val="00725432"/>
     <w:pPr>
@@ -30425,9 +30349,9 @@
       <w:rFonts w:ascii="Courier New" w:hAnsi="Courier New"/>
     </w:rPr>
   </w:style>
-  <w:style w:type="paragraph" w:styleId="BodyText2">
+  <w:style w:type="paragraph" w:styleId="Textkrper2">
     <w:name w:val="Body Text 2"/>
-    <w:basedOn w:val="Normal"/>
+    <w:basedOn w:val="Standard"/>
     <w:semiHidden/>
     <w:rsid w:val="00725432"/>
     <w:rPr>
@@ -30435,15 +30359,15 @@
       <w:sz w:val="14"/>
     </w:rPr>
   </w:style>
-  <w:style w:type="character" w:styleId="PageNumber">
+  <w:style w:type="character" w:styleId="Seitenzahl">
     <w:name w:val="page number"/>
-    <w:basedOn w:val="DefaultParagraphFont"/>
+    <w:basedOn w:val="Absatz-Standardschriftart"/>
     <w:semiHidden/>
     <w:rsid w:val="00725432"/>
   </w:style>
-  <w:style w:type="paragraph" w:styleId="Title">
+  <w:style w:type="paragraph" w:styleId="Titel">
     <w:name w:val="Title"/>
-    <w:basedOn w:val="Normal"/>
+    <w:basedOn w:val="Standard"/>
     <w:qFormat/>
     <w:rsid w:val="00725432"/>
     <w:pPr>
@@ -30457,9 +30381,9 @@
       <w:color w:val="FF0000"/>
     </w:rPr>
   </w:style>
-  <w:style w:type="paragraph" w:styleId="BodyText3">
+  <w:style w:type="paragraph" w:styleId="Textkrper3">
     <w:name w:val="Body Text 3"/>
-    <w:basedOn w:val="Normal"/>
+    <w:basedOn w:val="Standard"/>
     <w:semiHidden/>
     <w:rsid w:val="00725432"/>
     <w:rPr>
@@ -30467,9 +30391,9 @@
       <w:sz w:val="18"/>
     </w:rPr>
   </w:style>
-  <w:style w:type="paragraph" w:styleId="NormalWeb">
+  <w:style w:type="paragraph" w:styleId="StandardWeb">
     <w:name w:val="Normal (Web)"/>
-    <w:basedOn w:val="Normal"/>
+    <w:basedOn w:val="Standard"/>
     <w:uiPriority w:val="99"/>
     <w:semiHidden/>
     <w:rsid w:val="00725432"/>
@@ -30479,10 +30403,10 @@
   </w:style>
   <w:style w:type="character" w:customStyle="1" w:styleId="tief">
     <w:name w:val="tief"/>
-    <w:basedOn w:val="DefaultParagraphFont"/>
+    <w:basedOn w:val="Absatz-Standardschriftart"/>
     <w:rsid w:val="00725432"/>
   </w:style>
-  <w:style w:type="character" w:styleId="Strong">
+  <w:style w:type="character" w:styleId="Fett">
     <w:name w:val="Strong"/>
     <w:uiPriority w:val="22"/>
     <w:qFormat/>
@@ -30492,9 +30416,9 @@
       <w:bCs/>
     </w:rPr>
   </w:style>
-  <w:style w:type="paragraph" w:styleId="BodyTextIndent2">
+  <w:style w:type="paragraph" w:styleId="Textkrper-Einzug2">
     <w:name w:val="Body Text Indent 2"/>
-    <w:basedOn w:val="Normal"/>
+    <w:basedOn w:val="Standard"/>
     <w:semiHidden/>
     <w:rsid w:val="00725432"/>
     <w:pPr>
@@ -30505,9 +30429,9 @@
       <w:sz w:val="18"/>
     </w:rPr>
   </w:style>
-  <w:style w:type="paragraph" w:styleId="BodyTextIndent3">
+  <w:style w:type="paragraph" w:styleId="Textkrper-Einzug3">
     <w:name w:val="Body Text Indent 3"/>
-    <w:basedOn w:val="Normal"/>
+    <w:basedOn w:val="Standard"/>
     <w:semiHidden/>
     <w:rsid w:val="00725432"/>
     <w:pPr>
@@ -30522,10 +30446,10 @@
       <w:sz w:val="18"/>
     </w:rPr>
   </w:style>
-  <w:style w:type="paragraph" w:styleId="PlainText">
+  <w:style w:type="paragraph" w:styleId="NurText">
     <w:name w:val="Plain Text"/>
-    <w:basedOn w:val="Normal"/>
-    <w:link w:val="PlainTextChar"/>
+    <w:basedOn w:val="Standard"/>
+    <w:link w:val="NurTextZchn"/>
     <w:semiHidden/>
     <w:rsid w:val="00725432"/>
     <w:rPr>
@@ -30536,7 +30460,7 @@
   </w:style>
   <w:style w:type="paragraph" w:customStyle="1" w:styleId="Textgliederungohne">
     <w:name w:val="Textgliederung ohne"/>
-    <w:basedOn w:val="Normal"/>
+    <w:basedOn w:val="Standard"/>
     <w:rsid w:val="00725432"/>
     <w:pPr>
       <w:numPr>
@@ -30553,7 +30477,7 @@
   </w:style>
   <w:style w:type="paragraph" w:customStyle="1" w:styleId="Textgliederung1">
     <w:name w:val="Textgliederung 1"/>
-    <w:basedOn w:val="Normal"/>
+    <w:basedOn w:val="Standard"/>
     <w:rsid w:val="00725432"/>
     <w:pPr>
       <w:numPr>
@@ -30607,7 +30531,7 @@
       <w:ind w:left="2160" w:hanging="180"/>
     </w:pPr>
   </w:style>
-  <w:style w:type="character" w:styleId="FootnoteReference">
+  <w:style w:type="character" w:styleId="Funotenzeichen">
     <w:name w:val="footnote reference"/>
     <w:semiHidden/>
     <w:rsid w:val="00725432"/>
@@ -30615,9 +30539,9 @@
       <w:vertAlign w:val="superscript"/>
     </w:rPr>
   </w:style>
-  <w:style w:type="paragraph" w:styleId="FootnoteText">
+  <w:style w:type="paragraph" w:styleId="Funotentext">
     <w:name w:val="footnote text"/>
-    <w:basedOn w:val="Normal"/>
+    <w:basedOn w:val="Standard"/>
     <w:semiHidden/>
     <w:rsid w:val="00725432"/>
     <w:rPr>
@@ -30627,7 +30551,7 @@
   </w:style>
   <w:style w:type="paragraph" w:customStyle="1" w:styleId="Spalterechts11CharChar">
     <w:name w:val="Spalte rechts 1.1 Char Char"/>
-    <w:basedOn w:val="Normal"/>
+    <w:basedOn w:val="Standard"/>
     <w:rsid w:val="00725432"/>
     <w:pPr>
       <w:tabs>
@@ -30643,9 +30567,9 @@
       <w:szCs w:val="20"/>
     </w:rPr>
   </w:style>
-  <w:style w:type="paragraph" w:styleId="ListParagraph">
+  <w:style w:type="paragraph" w:styleId="Listenabsatz">
     <w:name w:val="List Paragraph"/>
-    <w:basedOn w:val="Normal"/>
+    <w:basedOn w:val="Standard"/>
     <w:uiPriority w:val="34"/>
     <w:qFormat/>
     <w:rsid w:val="00C61F63"/>
@@ -30653,10 +30577,10 @@
       <w:ind w:left="708"/>
     </w:pPr>
   </w:style>
-  <w:style w:type="paragraph" w:styleId="DocumentMap">
+  <w:style w:type="paragraph" w:styleId="Dokumentstruktur">
     <w:name w:val="Document Map"/>
-    <w:basedOn w:val="Normal"/>
-    <w:link w:val="DocumentMapChar"/>
+    <w:basedOn w:val="Standard"/>
+    <w:link w:val="DokumentstrukturZchn"/>
     <w:uiPriority w:val="99"/>
     <w:semiHidden/>
     <w:unhideWhenUsed/>
@@ -30667,9 +30591,9 @@
       <w:szCs w:val="16"/>
     </w:rPr>
   </w:style>
-  <w:style w:type="character" w:customStyle="1" w:styleId="DocumentMapChar">
-    <w:name w:val="Document Map Char"/>
-    <w:link w:val="DocumentMap"/>
+  <w:style w:type="character" w:customStyle="1" w:styleId="DokumentstrukturZchn">
+    <w:name w:val="Dokumentstruktur Zchn"/>
+    <w:link w:val="Dokumentstruktur"/>
     <w:uiPriority w:val="99"/>
     <w:semiHidden/>
     <w:rsid w:val="005E2F0E"/>
@@ -30679,7 +30603,7 @@
       <w:szCs w:val="16"/>
     </w:rPr>
   </w:style>
-  <w:style w:type="paragraph" w:styleId="Revision">
+  <w:style w:type="paragraph" w:styleId="berarbeitung">
     <w:name w:val="Revision"/>
     <w:hidden/>
     <w:uiPriority w:val="99"/>
@@ -30692,7 +30616,7 @@
   </w:style>
   <w:style w:type="paragraph" w:customStyle="1" w:styleId="LS-Vertrag-eingerckt">
     <w:name w:val="LS-Vertrag-eingerückt"/>
-    <w:basedOn w:val="Normal"/>
+    <w:basedOn w:val="Standard"/>
     <w:uiPriority w:val="99"/>
     <w:rsid w:val="00CA4233"/>
     <w:pPr>
@@ -30706,10 +30630,10 @@
       <w:lang w:eastAsia="en-US"/>
     </w:rPr>
   </w:style>
-  <w:style w:type="character" w:customStyle="1" w:styleId="FooterChar">
-    <w:name w:val="Footer Char"/>
-    <w:basedOn w:val="DefaultParagraphFont"/>
-    <w:link w:val="Footer"/>
+  <w:style w:type="character" w:customStyle="1" w:styleId="FuzeileZchn">
+    <w:name w:val="Fußzeile Zchn"/>
+    <w:basedOn w:val="Absatz-Standardschriftart"/>
+    <w:link w:val="Fuzeile"/>
     <w:uiPriority w:val="99"/>
     <w:rsid w:val="00970BBA"/>
     <w:rPr>
@@ -30717,9 +30641,9 @@
       <w:szCs w:val="24"/>
     </w:rPr>
   </w:style>
-  <w:style w:type="table" w:styleId="TableGrid">
+  <w:style w:type="table" w:styleId="Tabellenraster">
     <w:name w:val="Table Grid"/>
-    <w:basedOn w:val="TableNormal"/>
+    <w:basedOn w:val="NormaleTabelle"/>
     <w:uiPriority w:val="99"/>
     <w:rsid w:val="00350E0A"/>
     <w:tblPr>
@@ -30733,20 +30657,20 @@
       </w:tblBorders>
     </w:tblPr>
   </w:style>
-  <w:style w:type="character" w:customStyle="1" w:styleId="HeaderChar">
-    <w:name w:val="Header Char"/>
-    <w:aliases w:val="und Fußzeile Char"/>
-    <w:basedOn w:val="DefaultParagraphFont"/>
-    <w:link w:val="Header"/>
+  <w:style w:type="character" w:customStyle="1" w:styleId="KopfzeileZchn">
+    <w:name w:val="Kopfzeile Zchn"/>
+    <w:aliases w:val="und Fußzeile Zchn"/>
+    <w:basedOn w:val="Absatz-Standardschriftart"/>
+    <w:link w:val="Kopfzeile"/>
     <w:rsid w:val="00096E20"/>
     <w:rPr>
       <w:sz w:val="22"/>
       <w:szCs w:val="24"/>
     </w:rPr>
   </w:style>
-  <w:style w:type="paragraph" w:styleId="NoSpacing">
+  <w:style w:type="paragraph" w:styleId="KeinLeerraum">
     <w:name w:val="No Spacing"/>
-    <w:link w:val="NoSpacingChar"/>
+    <w:link w:val="KeinLeerraumZchn"/>
     <w:uiPriority w:val="1"/>
     <w:qFormat/>
     <w:rsid w:val="005238D3"/>
@@ -30756,10 +30680,10 @@
       <w:szCs w:val="22"/>
     </w:rPr>
   </w:style>
-  <w:style w:type="character" w:customStyle="1" w:styleId="NoSpacingChar">
-    <w:name w:val="No Spacing Char"/>
-    <w:basedOn w:val="DefaultParagraphFont"/>
-    <w:link w:val="NoSpacing"/>
+  <w:style w:type="character" w:customStyle="1" w:styleId="KeinLeerraumZchn">
+    <w:name w:val="Kein Leerraum Zchn"/>
+    <w:basedOn w:val="Absatz-Standardschriftart"/>
+    <w:link w:val="KeinLeerraum"/>
     <w:uiPriority w:val="1"/>
     <w:rsid w:val="005238D3"/>
     <w:rPr>
@@ -30768,19 +30692,19 @@
       <w:szCs w:val="22"/>
     </w:rPr>
   </w:style>
-  <w:style w:type="character" w:customStyle="1" w:styleId="PlainTextChar">
-    <w:name w:val="Plain Text Char"/>
-    <w:basedOn w:val="DefaultParagraphFont"/>
-    <w:link w:val="PlainText"/>
+  <w:style w:type="character" w:customStyle="1" w:styleId="NurTextZchn">
+    <w:name w:val="Nur Text Zchn"/>
+    <w:basedOn w:val="Absatz-Standardschriftart"/>
+    <w:link w:val="NurText"/>
     <w:semiHidden/>
     <w:rsid w:val="002132C6"/>
     <w:rPr>
       <w:rFonts w:ascii="Courier New" w:hAnsi="Courier New" w:cs="Courier New"/>
     </w:rPr>
   </w:style>
-  <w:style w:type="character" w:styleId="UnresolvedMention">
+  <w:style w:type="character" w:styleId="NichtaufgelsteErwhnung">
     <w:name w:val="Unresolved Mention"/>
-    <w:basedOn w:val="DefaultParagraphFont"/>
+    <w:basedOn w:val="Absatz-Standardschriftart"/>
     <w:uiPriority w:val="99"/>
     <w:semiHidden/>
     <w:unhideWhenUsed/>
@@ -30792,7 +30716,7 @@
   </w:style>
   <w:style w:type="paragraph" w:customStyle="1" w:styleId="Choice">
     <w:name w:val="Choice"/>
-    <w:basedOn w:val="Normal"/>
+    <w:basedOn w:val="Standard"/>
     <w:link w:val="ChoiceChar"/>
     <w:qFormat/>
     <w:rsid w:val="00D54AF2"/>
@@ -30807,7 +30731,7 @@
   </w:style>
   <w:style w:type="character" w:customStyle="1" w:styleId="ChoiceChar">
     <w:name w:val="Choice Char"/>
-    <w:basedOn w:val="DefaultParagraphFont"/>
+    <w:basedOn w:val="Absatz-Standardschriftart"/>
     <w:link w:val="Choice"/>
     <w:rsid w:val="00D54AF2"/>
     <w:rPr>
@@ -30819,8 +30743,8 @@
   </w:style>
   <w:style w:type="paragraph" w:customStyle="1" w:styleId="FirstParagraph">
     <w:name w:val="First Paragraph"/>
-    <w:basedOn w:val="BodyText"/>
-    <w:next w:val="BodyText"/>
+    <w:basedOn w:val="Textkrper"/>
+    <w:next w:val="Textkrper"/>
     <w:qFormat/>
     <w:rsid w:val="00092697"/>
     <w:pPr>
@@ -30835,10 +30759,10 @@
       <w:lang w:val="en-US" w:eastAsia="en-US"/>
     </w:rPr>
   </w:style>
-  <w:style w:type="character" w:customStyle="1" w:styleId="Heading2Char">
-    <w:name w:val="Heading 2 Char"/>
-    <w:basedOn w:val="DefaultParagraphFont"/>
-    <w:link w:val="Heading2"/>
+  <w:style w:type="character" w:customStyle="1" w:styleId="berschrift2Zchn">
+    <w:name w:val="Überschrift 2 Zchn"/>
+    <w:basedOn w:val="Absatz-Standardschriftart"/>
+    <w:link w:val="berschrift2"/>
     <w:rsid w:val="00E0016E"/>
     <w:rPr>
       <w:rFonts w:ascii="Arial" w:hAnsi="Arial" w:cs="Arial"/>
@@ -30848,10 +30772,10 @@
       <w:szCs w:val="16"/>
     </w:rPr>
   </w:style>
-  <w:style w:type="character" w:customStyle="1" w:styleId="BodyTextChar">
-    <w:name w:val="Body Text Char"/>
-    <w:basedOn w:val="DefaultParagraphFont"/>
-    <w:link w:val="BodyText"/>
+  <w:style w:type="character" w:customStyle="1" w:styleId="TextkrperZchn">
+    <w:name w:val="Textkörper Zchn"/>
+    <w:basedOn w:val="Absatz-Standardschriftart"/>
+    <w:link w:val="Textkrper"/>
     <w:semiHidden/>
     <w:rsid w:val="00707C5D"/>
     <w:rPr>
@@ -31162,6 +31086,25 @@
 </file>
 
 <file path=customXml/item4.xml><?xml version="1.0" encoding="utf-8"?>
+<b:Sources xmlns:b="http://schemas.openxmlformats.org/officeDocument/2006/bibliography" xmlns="http://schemas.openxmlformats.org/officeDocument/2006/bibliography" SelectedStyle="\APA.XSL" StyleName="APA"/>
+</file>
+
+<file path=customXml/item5.xml><?xml version="1.0" encoding="utf-8"?>
+<p:properties xmlns:p="http://schemas.microsoft.com/office/2006/metadata/properties" xmlns:xsi="http://www.w3.org/2001/XMLSchema-instance" xmlns:pc="http://schemas.microsoft.com/office/infopath/2007/PartnerControls">
+  <documentManagement/>
+</p:properties>
+</file>
+
+<file path=customXml/item6.xml><?xml version="1.0" encoding="utf-8"?>
+<?mso-contentType ?>
+<FormTemplates xmlns="http://schemas.microsoft.com/sharepoint/v3/contenttype/forms">
+  <Display>DocumentLibraryForm</Display>
+  <Edit>DocumentLibraryForm</Edit>
+  <New>DocumentLibraryForm</New>
+</FormTemplates>
+</file>
+
+<file path=customXml/item7.xml><?xml version="1.0" encoding="utf-8"?>
 <ct:contentTypeSchema xmlns:ct="http://schemas.microsoft.com/office/2006/metadata/contentType" xmlns:ma="http://schemas.microsoft.com/office/2006/metadata/properties/metaAttributes" ct:_="" ma:_="" ma:contentTypeName="Dokument" ma:contentTypeID="0x0101008A91445496CF7245836D5B403B1B3D9D" ma:contentTypeVersion="12" ma:contentTypeDescription="Ein neues Dokument erstellen." ma:contentTypeScope="" ma:versionID="5196ab9d298bec00ec658eeb33d04f7b">
   <xsd:schema xmlns:xsd="http://www.w3.org/2001/XMLSchema" xmlns:xs="http://www.w3.org/2001/XMLSchema" xmlns:p="http://schemas.microsoft.com/office/2006/metadata/properties" xmlns:ns3="814032d5-8582-4412-9ef1-c32d0ab713c9" xmlns:ns4="315b142d-b22c-42dd-addf-9883f01299f4" targetNamespace="http://schemas.microsoft.com/office/2006/metadata/properties" ma:root="true" ma:fieldsID="3fd54ae5d4007f6aac05cd0e61ab1f7e" ns3:_="" ns4:_="">
     <xsd:import namespace="814032d5-8582-4412-9ef1-c32d0ab713c9"/>
@@ -31378,26 +31321,31 @@
 </ct:contentTypeSchema>
 </file>
 
-<file path=customXml/item5.xml><?xml version="1.0" encoding="utf-8"?>
-<?mso-contentType ?>
-<FormTemplates xmlns="http://schemas.microsoft.com/sharepoint/v3/contenttype/forms">
-  <Display>DocumentLibraryForm</Display>
-  <Edit>DocumentLibraryForm</Edit>
-  <New>DocumentLibraryForm</New>
-</FormTemplates>
+<file path=customXml/itemProps1.xml><?xml version="1.0" encoding="utf-8"?>
+<ds:datastoreItem xmlns:ds="http://schemas.openxmlformats.org/officeDocument/2006/customXml" ds:itemID="{CD811866-4571-F542-BEA7-267E9A0A65ED}">
+  <ds:schemaRefs>
+    <ds:schemaRef ds:uri="http://schemas.openxmlformats.org/officeDocument/2006/bibliography"/>
+  </ds:schemaRefs>
+</ds:datastoreItem>
 </file>
 
-<file path=customXml/item6.xml><?xml version="1.0" encoding="utf-8"?>
-<p:properties xmlns:p="http://schemas.microsoft.com/office/2006/metadata/properties" xmlns:xsi="http://www.w3.org/2001/XMLSchema-instance" xmlns:pc="http://schemas.microsoft.com/office/infopath/2007/PartnerControls">
-  <documentManagement/>
-</p:properties>
+<file path=customXml/itemProps2.xml><?xml version="1.0" encoding="utf-8"?>
+<ds:datastoreItem xmlns:ds="http://schemas.openxmlformats.org/officeDocument/2006/customXml" ds:itemID="{B49A5441-9F8E-4A71-A095-26AD66033B56}">
+  <ds:schemaRefs>
+    <ds:schemaRef ds:uri="http://schemas.openxmlformats.org/officeDocument/2006/bibliography"/>
+  </ds:schemaRefs>
+</ds:datastoreItem>
 </file>
 
-<file path=customXml/item7.xml><?xml version="1.0" encoding="utf-8"?>
-<b:Sources xmlns:b="http://schemas.openxmlformats.org/officeDocument/2006/bibliography" xmlns="http://schemas.openxmlformats.org/officeDocument/2006/bibliography" SelectedStyle="\APA.XSL" StyleName="APA"/>
+<file path=customXml/itemProps3.xml><?xml version="1.0" encoding="utf-8"?>
+<ds:datastoreItem xmlns:ds="http://schemas.openxmlformats.org/officeDocument/2006/customXml" ds:itemID="{EC951A0A-119D-2949-B562-5505862D8F16}">
+  <ds:schemaRefs>
+    <ds:schemaRef ds:uri="http://schemas.openxmlformats.org/officeDocument/2006/bibliography"/>
+  </ds:schemaRefs>
+</ds:datastoreItem>
 </file>
 
-<file path=customXml/itemProps1.xml><?xml version="1.0" encoding="utf-8"?>
+<file path=customXml/itemProps4.xml><?xml version="1.0" encoding="utf-8"?>
 <ds:datastoreItem xmlns:ds="http://schemas.openxmlformats.org/officeDocument/2006/customXml" ds:itemID="{3439464D-571B-434D-A0E0-318332B5C7E3}">
   <ds:schemaRefs>
     <ds:schemaRef ds:uri="http://schemas.openxmlformats.org/officeDocument/2006/bibliography"/>
@@ -31405,23 +31353,24 @@
 </ds:datastoreItem>
 </file>
 
-<file path=customXml/itemProps2.xml><?xml version="1.0" encoding="utf-8"?>
-<ds:datastoreItem xmlns:ds="http://schemas.openxmlformats.org/officeDocument/2006/customXml" ds:itemID="{EC951A0A-119D-2949-B562-5505862D8F16}">
+<file path=customXml/itemProps5.xml><?xml version="1.0" encoding="utf-8"?>
+<ds:datastoreItem xmlns:ds="http://schemas.openxmlformats.org/officeDocument/2006/customXml" ds:itemID="{5F957A9B-0D92-459B-AC45-13365733178A}">
   <ds:schemaRefs>
-    <ds:schemaRef ds:uri="http://schemas.openxmlformats.org/officeDocument/2006/bibliography"/>
+    <ds:schemaRef ds:uri="http://schemas.microsoft.com/office/2006/metadata/properties"/>
+    <ds:schemaRef ds:uri="http://schemas.microsoft.com/office/infopath/2007/PartnerControls"/>
   </ds:schemaRefs>
 </ds:datastoreItem>
 </file>
 
-<file path=customXml/itemProps3.xml><?xml version="1.0" encoding="utf-8"?>
-<ds:datastoreItem xmlns:ds="http://schemas.openxmlformats.org/officeDocument/2006/customXml" ds:itemID="{CD811866-4571-F542-BEA7-267E9A0A65ED}">
+<file path=customXml/itemProps6.xml><?xml version="1.0" encoding="utf-8"?>
+<ds:datastoreItem xmlns:ds="http://schemas.openxmlformats.org/officeDocument/2006/customXml" ds:itemID="{C25A4B22-728D-4546-8C41-88CFC9C6767F}">
   <ds:schemaRefs>
-    <ds:schemaRef ds:uri="http://schemas.openxmlformats.org/officeDocument/2006/bibliography"/>
+    <ds:schemaRef ds:uri="http://schemas.microsoft.com/sharepoint/v3/contenttype/forms"/>
   </ds:schemaRefs>
 </ds:datastoreItem>
 </file>
 
-<file path=customXml/itemProps4.xml><?xml version="1.0" encoding="utf-8"?>
+<file path=customXml/itemProps7.xml><?xml version="1.0" encoding="utf-8"?>
 <ds:datastoreItem xmlns:ds="http://schemas.openxmlformats.org/officeDocument/2006/customXml" ds:itemID="{1AE138E6-D560-4085-9339-84A6A473A1ED}">
   <ds:schemaRefs>
     <ds:schemaRef ds:uri="http://schemas.microsoft.com/office/2006/metadata/contentType"/>
@@ -31438,29 +31387,4 @@
     <ds:schemaRef ds:uri="http://schemas.microsoft.com/internal/obd"/>
   </ds:schemaRefs>
 </ds:datastoreItem>
-</file>
-
-<file path=customXml/itemProps5.xml><?xml version="1.0" encoding="utf-8"?>
-<ds:datastoreItem xmlns:ds="http://schemas.openxmlformats.org/officeDocument/2006/customXml" ds:itemID="{C25A4B22-728D-4546-8C41-88CFC9C6767F}">
-  <ds:schemaRefs>
-    <ds:schemaRef ds:uri="http://schemas.microsoft.com/sharepoint/v3/contenttype/forms"/>
-  </ds:schemaRefs>
-</ds:datastoreItem>
-</file>
-
-<file path=customXml/itemProps6.xml><?xml version="1.0" encoding="utf-8"?>
-<ds:datastoreItem xmlns:ds="http://schemas.openxmlformats.org/officeDocument/2006/customXml" ds:itemID="{5F957A9B-0D92-459B-AC45-13365733178A}">
-  <ds:schemaRefs>
-    <ds:schemaRef ds:uri="http://schemas.microsoft.com/office/2006/metadata/properties"/>
-    <ds:schemaRef ds:uri="http://schemas.microsoft.com/office/infopath/2007/PartnerControls"/>
-  </ds:schemaRefs>
-</ds:datastoreItem>
-</file>
-
-<file path=customXml/itemProps7.xml><?xml version="1.0" encoding="utf-8"?>
-<ds:datastoreItem xmlns:ds="http://schemas.openxmlformats.org/officeDocument/2006/customXml" ds:itemID="{B49A5441-9F8E-4A71-A095-26AD66033B56}">
-  <ds:schemaRefs>
-    <ds:schemaRef ds:uri="http://schemas.openxmlformats.org/officeDocument/2006/bibliography"/>
-  </ds:schemaRefs>
-</ds:datastoreItem>
 </file>
</xml_diff>

<commit_message>
fix double negation in Q39, closing #17, thanx to @malliaridis
</commit_message>
<xml_diff>
--- a/raw/mock_exam/Mock-Exam-Questions-EN.docx
+++ b/raw/mock_exam/Mock-Exam-Questions-EN.docx
@@ -212,7 +212,7 @@
           <w:color w:val="333333"/>
           <w:lang w:val="en-US"/>
         </w:rPr>
-        <w:t>5</w:t>
+        <w:t>6</w:t>
       </w:r>
       <w:r>
         <w:rPr>
@@ -3617,16 +3617,31 @@
           <w:lang w:val="en-US"/>
         </w:rPr>
       </w:pPr>
-      <w:r>
-        <w:rPr>
-          <w:rFonts w:ascii="Roboto" w:hAnsi="Roboto" w:cs="Times New Roman"/>
-          <w:b w:val="0"/>
-          <w:bCs w:val="0"/>
-          <w:sz w:val="22"/>
-          <w:szCs w:val="22"/>
-          <w:lang w:val="en-US"/>
-        </w:rPr>
-        <w:t>In your project, three architects and seven developers are working on the documentation of the software architecture. Which methods are appropriate in order to achieve a consistent and adequate documentation, and which are not?</w:t>
+      <w:bookmarkStart w:id="5" w:name="OLE_LINK11"/>
+      <w:bookmarkStart w:id="6" w:name="OLE_LINK12"/>
+      <w:r>
+        <w:rPr>
+          <w:rFonts w:ascii="Roboto" w:hAnsi="Roboto" w:cs="Times New Roman"/>
+          <w:b w:val="0"/>
+          <w:bCs w:val="0"/>
+          <w:sz w:val="22"/>
+          <w:szCs w:val="22"/>
+          <w:lang w:val="en-US"/>
+        </w:rPr>
+        <w:t>In your project, three architects and seven developers are working on the documentation of the software architecture. Which methods are appropriate in order to achieve a consistent and adequate documentation, and which are not</w:t>
+      </w:r>
+      <w:bookmarkEnd w:id="5"/>
+      <w:bookmarkEnd w:id="6"/>
+      <w:r>
+        <w:rPr>
+          <w:rFonts w:ascii="Roboto" w:hAnsi="Roboto" w:cs="Times New Roman"/>
+          <w:b w:val="0"/>
+          <w:bCs w:val="0"/>
+          <w:sz w:val="22"/>
+          <w:szCs w:val="22"/>
+          <w:lang w:val="en-US"/>
+        </w:rPr>
+        <w:t>?</w:t>
       </w:r>
     </w:p>
     <w:p>
@@ -5175,8 +5190,8 @@
           <w:lang w:val="en-US"/>
         </w:rPr>
       </w:pPr>
-      <w:bookmarkStart w:id="5" w:name="OLE_LINK1"/>
-      <w:bookmarkStart w:id="6" w:name="OLE_LINK2"/>
+      <w:bookmarkStart w:id="7" w:name="OLE_LINK1"/>
+      <w:bookmarkStart w:id="8" w:name="OLE_LINK2"/>
       <w:r>
         <w:rPr>
           <w:rFonts w:ascii="Times New Roman" w:hAnsi="Times New Roman" w:cs="Times New Roman"/>
@@ -5223,8 +5238,8 @@
         <w:t>Testing can only show the existence of errors.</w:t>
       </w:r>
     </w:p>
-    <w:bookmarkEnd w:id="5"/>
-    <w:bookmarkEnd w:id="6"/>
+    <w:bookmarkEnd w:id="7"/>
+    <w:bookmarkEnd w:id="8"/>
     <w:p>
       <w:pPr>
         <w:pStyle w:val="Textkrper"/>
@@ -7426,7 +7441,31 @@
           <w:szCs w:val="22"/>
           <w:lang w:val="en-US"/>
         </w:rPr>
-        <w:t xml:space="preserve">Help the business people to express quality requirements in a way that can be </w:t>
+        <w:t xml:space="preserve">Help the </w:t>
+      </w:r>
+      <w:proofErr w:type="gramStart"/>
+      <w:r>
+        <w:rPr>
+          <w:rFonts w:ascii="Roboto" w:hAnsi="Roboto"/>
+          <w:b w:val="0"/>
+          <w:bCs w:val="0"/>
+          <w:sz w:val="22"/>
+          <w:szCs w:val="22"/>
+          <w:lang w:val="en-US"/>
+        </w:rPr>
+        <w:t>business people</w:t>
+      </w:r>
+      <w:proofErr w:type="gramEnd"/>
+      <w:r>
+        <w:rPr>
+          <w:rFonts w:ascii="Roboto" w:hAnsi="Roboto"/>
+          <w:b w:val="0"/>
+          <w:bCs w:val="0"/>
+          <w:sz w:val="22"/>
+          <w:szCs w:val="22"/>
+          <w:lang w:val="en-US"/>
+        </w:rPr>
+        <w:t xml:space="preserve"> to express quality requirements in a way that can be </w:t>
       </w:r>
     </w:p>
     <w:p>
@@ -10377,7 +10416,25 @@
           <w:sz w:val="22"/>
           <w:szCs w:val="20"/>
         </w:rPr>
-        <w:t>What does the rule „explicit, not implicit“ mean for architecture work?</w:t>
+        <w:t xml:space="preserve">What does the rule „explicit, not </w:t>
+      </w:r>
+      <w:proofErr w:type="gramStart"/>
+      <w:r>
+        <w:rPr>
+          <w:rFonts w:ascii="Roboto" w:hAnsi="Roboto"/>
+          <w:sz w:val="22"/>
+          <w:szCs w:val="20"/>
+        </w:rPr>
+        <w:t>implicit“ mean</w:t>
+      </w:r>
+      <w:proofErr w:type="gramEnd"/>
+      <w:r>
+        <w:rPr>
+          <w:rFonts w:ascii="Roboto" w:hAnsi="Roboto"/>
+          <w:sz w:val="22"/>
+          <w:szCs w:val="20"/>
+        </w:rPr>
+        <w:t xml:space="preserve"> for architecture work?</w:t>
       </w:r>
       <w:r>
         <w:rPr>
@@ -18529,6 +18586,7 @@
         </w:rPr>
         <w:t xml:space="preserve">your system </w:t>
       </w:r>
+      <w:proofErr w:type="gramStart"/>
       <w:r>
         <w:rPr>
           <w:rFonts w:ascii="Roboto" w:hAnsi="Roboto"/>
@@ -18536,6 +18594,7 @@
         </w:rPr>
         <w:t>are</w:t>
       </w:r>
+      <w:proofErr w:type="gramEnd"/>
       <w:r>
         <w:rPr>
           <w:rFonts w:ascii="Roboto" w:hAnsi="Roboto"/>
@@ -19072,6 +19131,8 @@
           <w:szCs w:val="20"/>
         </w:rPr>
       </w:pPr>
+      <w:bookmarkStart w:id="9" w:name="OLE_LINK13"/>
+      <w:bookmarkStart w:id="10" w:name="OLE_LINK14"/>
       <w:r>
         <w:rPr>
           <w:rFonts w:ascii="Roboto" w:hAnsi="Roboto"/>
@@ -19394,6 +19455,8 @@
         <w:t>.</w:t>
       </w:r>
     </w:p>
+    <w:bookmarkEnd w:id="9"/>
+    <w:bookmarkEnd w:id="10"/>
     <w:p>
       <w:pPr>
         <w:pStyle w:val="Choice"/>
@@ -20894,6 +20957,8 @@
           <w:lang w:eastAsia="de-DE"/>
         </w:rPr>
       </w:pPr>
+      <w:bookmarkStart w:id="11" w:name="OLE_LINK15"/>
+      <w:bookmarkStart w:id="12" w:name="OLE_LINK16"/>
       <w:r>
         <w:rPr>
           <w:rFonts w:ascii="Roboto" w:hAnsi="Roboto"/>
@@ -20904,6 +20969,8 @@
         <w:t>Which of the following statements is a good reason for maintaining (adequate) architecture documentation and which is no good reason?</w:t>
       </w:r>
     </w:p>
+    <w:bookmarkEnd w:id="11"/>
+    <w:bookmarkEnd w:id="12"/>
     <w:p>
       <w:pPr>
         <w:pStyle w:val="Textkrper"/>
@@ -23588,7 +23655,27 @@
           <w:szCs w:val="22"/>
           <w:lang w:val="en-GB"/>
         </w:rPr>
-        <w:t xml:space="preserve">P-Question: Choose two </w:t>
+        <w:t xml:space="preserve">P-Question: </w:t>
+      </w:r>
+      <w:r>
+        <w:rPr>
+          <w:rFonts w:ascii="Roboto" w:hAnsi="Roboto"/>
+          <w:b w:val="0"/>
+          <w:i/>
+          <w:szCs w:val="22"/>
+          <w:lang w:val="en-GB"/>
+        </w:rPr>
+        <w:t>Pick</w:t>
+      </w:r>
+      <w:r>
+        <w:rPr>
+          <w:rFonts w:ascii="Roboto" w:hAnsi="Roboto"/>
+          <w:b w:val="0"/>
+          <w:i/>
+          <w:szCs w:val="22"/>
+          <w:lang w:val="en-GB"/>
+        </w:rPr>
+        <w:t xml:space="preserve"> two </w:t>
       </w:r>
       <w:r>
         <w:rPr>
@@ -23679,7 +23766,39 @@
           <w:sz w:val="22"/>
           <w:szCs w:val="20"/>
         </w:rPr>
-        <w:t xml:space="preserve">Which of the following alternative cannot be measured in your software architecture? Pick the </w:t>
+        <w:t>Which of the following alternative</w:t>
+      </w:r>
+      <w:r>
+        <w:rPr>
+          <w:rFonts w:ascii="Roboto" w:hAnsi="Roboto"/>
+          <w:sz w:val="22"/>
+          <w:szCs w:val="20"/>
+        </w:rPr>
+        <w:t>s</w:t>
+      </w:r>
+      <w:r>
+        <w:rPr>
+          <w:rFonts w:ascii="Roboto" w:hAnsi="Roboto"/>
+          <w:sz w:val="22"/>
+          <w:szCs w:val="20"/>
+        </w:rPr>
+        <w:t xml:space="preserve"> </w:t>
+      </w:r>
+      <w:r>
+        <w:rPr>
+          <w:rFonts w:ascii="Roboto" w:hAnsi="Roboto"/>
+          <w:sz w:val="22"/>
+          <w:szCs w:val="20"/>
+        </w:rPr>
+        <w:t xml:space="preserve">are harder to measure </w:t>
+      </w:r>
+      <w:r>
+        <w:rPr>
+          <w:rFonts w:ascii="Roboto" w:hAnsi="Roboto"/>
+          <w:sz w:val="22"/>
+          <w:szCs w:val="20"/>
+        </w:rPr>
+        <w:t xml:space="preserve">in your software architecture? Pick </w:t>
       </w:r>
       <w:r>
         <w:rPr>
@@ -23705,25 +23824,7 @@
           <w:sz w:val="22"/>
           <w:szCs w:val="20"/>
         </w:rPr>
-        <w:t xml:space="preserve">answers that are </w:t>
-      </w:r>
-      <w:r>
-        <w:rPr>
-          <w:rFonts w:ascii="Roboto" w:hAnsi="Roboto"/>
-          <w:b/>
-          <w:bCs/>
-          <w:sz w:val="22"/>
-          <w:szCs w:val="20"/>
-        </w:rPr>
-        <w:t xml:space="preserve">least </w:t>
-      </w:r>
-      <w:r>
-        <w:rPr>
-          <w:rFonts w:ascii="Roboto" w:hAnsi="Roboto"/>
-          <w:sz w:val="22"/>
-          <w:szCs w:val="20"/>
-        </w:rPr>
-        <w:t>likely.</w:t>
+        <w:t>answers.</w:t>
       </w:r>
     </w:p>
     <w:p>
@@ -24041,9 +24142,9 @@
 
 <file path=word/footer1.xml><?xml version="1.0" encoding="utf-8"?>
 <w:ftr xmlns:wpc="http://schemas.microsoft.com/office/word/2010/wordprocessingCanvas" xmlns:cx="http://schemas.microsoft.com/office/drawing/2014/chartex" xmlns:cx1="http://schemas.microsoft.com/office/drawing/2015/9/8/chartex" xmlns:cx2="http://schemas.microsoft.com/office/drawing/2015/10/21/chartex" xmlns:cx3="http://schemas.microsoft.com/office/drawing/2016/5/9/chartex" xmlns:cx4="http://schemas.microsoft.com/office/drawing/2016/5/10/chartex" xmlns:cx5="http://schemas.microsoft.com/office/drawing/2016/5/11/chartex" xmlns:cx6="http://schemas.microsoft.com/office/drawing/2016/5/12/chartex" xmlns:cx7="http://schemas.microsoft.com/office/drawing/2016/5/13/chartex" xmlns:cx8="http://schemas.microsoft.com/office/drawing/2016/5/14/chartex" xmlns:mc="http://schemas.openxmlformats.org/markup-compatibility/2006" xmlns:aink="http://schemas.microsoft.com/office/drawing/2016/ink" xmlns:am3d="http://schemas.microsoft.com/office/drawing/2017/model3d" xmlns:o="urn:schemas-microsoft-com:office:office" xmlns:r="http://schemas.openxmlformats.org/officeDocument/2006/relationships" xmlns:m="http://schemas.openxmlformats.org/officeDocument/2006/math" xmlns:v="urn:schemas-microsoft-com:vml" xmlns:wp14="http://schemas.microsoft.com/office/word/2010/wordprocessingDrawing" xmlns:wp="http://schemas.openxmlformats.org/drawingml/2006/wordprocessingDrawing" xmlns:w10="urn:schemas-microsoft-com:office:word" xmlns:w="http://schemas.openxmlformats.org/wordprocessingml/2006/main" xmlns:w14="http://schemas.microsoft.com/office/word/2010/wordml" xmlns:w15="http://schemas.microsoft.com/office/word/2012/wordml" xmlns:w16cex="http://schemas.microsoft.com/office/word/2018/wordml/cex" xmlns:w16cid="http://schemas.microsoft.com/office/word/2016/wordml/cid" xmlns:w16="http://schemas.microsoft.com/office/word/2018/wordml" xmlns:w16se="http://schemas.microsoft.com/office/word/2015/wordml/symex" xmlns:wpg="http://schemas.microsoft.com/office/word/2010/wordprocessingGroup" xmlns:wpi="http://schemas.microsoft.com/office/word/2010/wordprocessingInk" xmlns:wne="http://schemas.microsoft.com/office/word/2006/wordml" xmlns:wps="http://schemas.microsoft.com/office/word/2010/wordprocessingShape" mc:Ignorable="w14 w15 w16se w16cid w16 w16cex wp14">
-  <w:bookmarkStart w:id="7" w:name="OLE_LINK7"/>
-  <w:bookmarkStart w:id="8" w:name="OLE_LINK8"/>
-  <w:bookmarkStart w:id="9" w:name="_Hlk50126653"/>
+  <w:bookmarkStart w:id="13" w:name="OLE_LINK7"/>
+  <w:bookmarkStart w:id="14" w:name="OLE_LINK8"/>
+  <w:bookmarkStart w:id="15" w:name="_Hlk50126653"/>
   <w:p>
     <w:pPr>
       <w:pStyle w:val="Fuzeile"/>
@@ -24421,8 +24522,8 @@
         </mc:Fallback>
       </mc:AlternateContent>
     </w:r>
-    <w:bookmarkStart w:id="10" w:name="OLE_LINK5"/>
-    <w:bookmarkStart w:id="11" w:name="OLE_LINK6"/>
+    <w:bookmarkStart w:id="16" w:name="OLE_LINK5"/>
+    <w:bookmarkStart w:id="17" w:name="OLE_LINK6"/>
     <w:r>
       <w:rPr>
         <w:rFonts w:ascii="Roboto" w:hAnsi="Roboto"/>
@@ -24448,7 +24549,7 @@
         <w:szCs w:val="16"/>
         <w:lang w:val="en-US"/>
       </w:rPr>
-      <w:t>5</w:t>
+      <w:t>6</w:t>
     </w:r>
     <w:r>
       <w:rPr>
@@ -24468,8 +24569,8 @@
       </w:rPr>
       <w:br/>
     </w:r>
-    <w:bookmarkEnd w:id="10"/>
-    <w:bookmarkEnd w:id="11"/>
+    <w:bookmarkEnd w:id="16"/>
+    <w:bookmarkEnd w:id="17"/>
     <w:r>
       <w:rPr>
         <w:rFonts w:ascii="Roboto" w:hAnsi="Roboto"/>
@@ -24477,25 +24578,7 @@
         <w:szCs w:val="16"/>
         <w:lang w:val="en-US"/>
       </w:rPr>
-      <w:t>Most recen</w:t>
-    </w:r>
-    <w:r>
-      <w:rPr>
-        <w:rFonts w:ascii="Roboto" w:hAnsi="Roboto"/>
-        <w:sz w:val="16"/>
-        <w:szCs w:val="16"/>
-        <w:lang w:val="en-US"/>
-      </w:rPr>
-      <w:t>t</w:t>
-    </w:r>
-    <w:r>
-      <w:rPr>
-        <w:rFonts w:ascii="Roboto" w:hAnsi="Roboto"/>
-        <w:sz w:val="16"/>
-        <w:szCs w:val="16"/>
-        <w:lang w:val="en-US"/>
-      </w:rPr>
-      <w:t xml:space="preserve"> version: </w:t>
+      <w:t xml:space="preserve">Most recent version: </w:t>
     </w:r>
     <w:r>
       <w:rPr>
@@ -24506,9 +24589,9 @@
       </w:rPr>
       <w:t>https://github.com/isaqb-org/examination-foundation</w:t>
     </w:r>
-    <w:bookmarkEnd w:id="7"/>
-    <w:bookmarkEnd w:id="8"/>
-    <w:bookmarkEnd w:id="9"/>
+    <w:bookmarkEnd w:id="13"/>
+    <w:bookmarkEnd w:id="14"/>
+    <w:bookmarkEnd w:id="15"/>
   </w:p>
 </w:ftr>
 </file>
@@ -31074,28 +31157,6 @@
 </file>
 
 <file path=customXml/item1.xml><?xml version="1.0" encoding="utf-8"?>
-<b:Sources xmlns:b="http://schemas.openxmlformats.org/officeDocument/2006/bibliography" xmlns="http://schemas.openxmlformats.org/officeDocument/2006/bibliography" SelectedStyle="\APA.XSL" StyleName="APA"/>
-</file>
-
-<file path=customXml/item2.xml><?xml version="1.0" encoding="utf-8"?>
-<b:Sources xmlns:b="http://schemas.openxmlformats.org/officeDocument/2006/bibliography" xmlns="http://schemas.openxmlformats.org/officeDocument/2006/bibliography" SelectedStyle="\APA.XSL" StyleName="APA"/>
-</file>
-
-<file path=customXml/item3.xml><?xml version="1.0" encoding="utf-8"?>
-<b:Sources xmlns:b="http://schemas.openxmlformats.org/officeDocument/2006/bibliography" xmlns="http://schemas.openxmlformats.org/officeDocument/2006/bibliography" SelectedStyle="\APA.XSL" StyleName="APA"/>
-</file>
-
-<file path=customXml/item4.xml><?xml version="1.0" encoding="utf-8"?>
-<b:Sources xmlns:b="http://schemas.openxmlformats.org/officeDocument/2006/bibliography" xmlns="http://schemas.openxmlformats.org/officeDocument/2006/bibliography" SelectedStyle="\APA.XSL" StyleName="APA"/>
-</file>
-
-<file path=customXml/item5.xml><?xml version="1.0" encoding="utf-8"?>
-<p:properties xmlns:p="http://schemas.microsoft.com/office/2006/metadata/properties" xmlns:xsi="http://www.w3.org/2001/XMLSchema-instance" xmlns:pc="http://schemas.microsoft.com/office/infopath/2007/PartnerControls">
-  <documentManagement/>
-</p:properties>
-</file>
-
-<file path=customXml/item6.xml><?xml version="1.0" encoding="utf-8"?>
 <?mso-contentType ?>
 <FormTemplates xmlns="http://schemas.microsoft.com/sharepoint/v3/contenttype/forms">
   <Display>DocumentLibraryForm</Display>
@@ -31104,7 +31165,7 @@
 </FormTemplates>
 </file>
 
-<file path=customXml/item7.xml><?xml version="1.0" encoding="utf-8"?>
+<file path=customXml/item2.xml><?xml version="1.0" encoding="utf-8"?>
 <ct:contentTypeSchema xmlns:ct="http://schemas.microsoft.com/office/2006/metadata/contentType" xmlns:ma="http://schemas.microsoft.com/office/2006/metadata/properties/metaAttributes" ct:_="" ma:_="" ma:contentTypeName="Dokument" ma:contentTypeID="0x0101008A91445496CF7245836D5B403B1B3D9D" ma:contentTypeVersion="12" ma:contentTypeDescription="Ein neues Dokument erstellen." ma:contentTypeScope="" ma:versionID="5196ab9d298bec00ec658eeb33d04f7b">
   <xsd:schema xmlns:xsd="http://www.w3.org/2001/XMLSchema" xmlns:xs="http://www.w3.org/2001/XMLSchema" xmlns:p="http://schemas.microsoft.com/office/2006/metadata/properties" xmlns:ns3="814032d5-8582-4412-9ef1-c32d0ab713c9" xmlns:ns4="315b142d-b22c-42dd-addf-9883f01299f4" targetNamespace="http://schemas.microsoft.com/office/2006/metadata/properties" ma:root="true" ma:fieldsID="3fd54ae5d4007f6aac05cd0e61ab1f7e" ns3:_="" ns4:_="">
     <xsd:import namespace="814032d5-8582-4412-9ef1-c32d0ab713c9"/>
@@ -31321,48 +31382,29 @@
 </ct:contentTypeSchema>
 </file>
 
-<file path=customXml/itemProps1.xml><?xml version="1.0" encoding="utf-8"?>
-<ds:datastoreItem xmlns:ds="http://schemas.openxmlformats.org/officeDocument/2006/customXml" ds:itemID="{CD811866-4571-F542-BEA7-267E9A0A65ED}">
-  <ds:schemaRefs>
-    <ds:schemaRef ds:uri="http://schemas.openxmlformats.org/officeDocument/2006/bibliography"/>
-  </ds:schemaRefs>
-</ds:datastoreItem>
+<file path=customXml/item3.xml><?xml version="1.0" encoding="utf-8"?>
+<b:Sources xmlns:b="http://schemas.openxmlformats.org/officeDocument/2006/bibliography" xmlns="http://schemas.openxmlformats.org/officeDocument/2006/bibliography" SelectedStyle="\APA.XSL" StyleName="APA"/>
 </file>
 
-<file path=customXml/itemProps2.xml><?xml version="1.0" encoding="utf-8"?>
-<ds:datastoreItem xmlns:ds="http://schemas.openxmlformats.org/officeDocument/2006/customXml" ds:itemID="{B49A5441-9F8E-4A71-A095-26AD66033B56}">
-  <ds:schemaRefs>
-    <ds:schemaRef ds:uri="http://schemas.openxmlformats.org/officeDocument/2006/bibliography"/>
-  </ds:schemaRefs>
-</ds:datastoreItem>
+<file path=customXml/item4.xml><?xml version="1.0" encoding="utf-8"?>
+<b:Sources xmlns:b="http://schemas.openxmlformats.org/officeDocument/2006/bibliography" xmlns="http://schemas.openxmlformats.org/officeDocument/2006/bibliography" SelectedStyle="\APA.XSL" StyleName="APA"/>
 </file>
 
-<file path=customXml/itemProps3.xml><?xml version="1.0" encoding="utf-8"?>
-<ds:datastoreItem xmlns:ds="http://schemas.openxmlformats.org/officeDocument/2006/customXml" ds:itemID="{EC951A0A-119D-2949-B562-5505862D8F16}">
-  <ds:schemaRefs>
-    <ds:schemaRef ds:uri="http://schemas.openxmlformats.org/officeDocument/2006/bibliography"/>
-  </ds:schemaRefs>
-</ds:datastoreItem>
+<file path=customXml/item5.xml><?xml version="1.0" encoding="utf-8"?>
+<b:Sources xmlns:b="http://schemas.openxmlformats.org/officeDocument/2006/bibliography" xmlns="http://schemas.openxmlformats.org/officeDocument/2006/bibliography" SelectedStyle="\APA.XSL" StyleName="APA"/>
 </file>
 
-<file path=customXml/itemProps4.xml><?xml version="1.0" encoding="utf-8"?>
-<ds:datastoreItem xmlns:ds="http://schemas.openxmlformats.org/officeDocument/2006/customXml" ds:itemID="{3439464D-571B-434D-A0E0-318332B5C7E3}">
-  <ds:schemaRefs>
-    <ds:schemaRef ds:uri="http://schemas.openxmlformats.org/officeDocument/2006/bibliography"/>
-  </ds:schemaRefs>
-</ds:datastoreItem>
+<file path=customXml/item6.xml><?xml version="1.0" encoding="utf-8"?>
+<b:Sources xmlns:b="http://schemas.openxmlformats.org/officeDocument/2006/bibliography" xmlns="http://schemas.openxmlformats.org/officeDocument/2006/bibliography" SelectedStyle="\APA.XSL" StyleName="APA"/>
 </file>
 
-<file path=customXml/itemProps5.xml><?xml version="1.0" encoding="utf-8"?>
-<ds:datastoreItem xmlns:ds="http://schemas.openxmlformats.org/officeDocument/2006/customXml" ds:itemID="{5F957A9B-0D92-459B-AC45-13365733178A}">
-  <ds:schemaRefs>
-    <ds:schemaRef ds:uri="http://schemas.microsoft.com/office/2006/metadata/properties"/>
-    <ds:schemaRef ds:uri="http://schemas.microsoft.com/office/infopath/2007/PartnerControls"/>
-  </ds:schemaRefs>
-</ds:datastoreItem>
+<file path=customXml/item7.xml><?xml version="1.0" encoding="utf-8"?>
+<p:properties xmlns:p="http://schemas.microsoft.com/office/2006/metadata/properties" xmlns:xsi="http://www.w3.org/2001/XMLSchema-instance" xmlns:pc="http://schemas.microsoft.com/office/infopath/2007/PartnerControls">
+  <documentManagement/>
+</p:properties>
 </file>
 
-<file path=customXml/itemProps6.xml><?xml version="1.0" encoding="utf-8"?>
+<file path=customXml/itemProps1.xml><?xml version="1.0" encoding="utf-8"?>
 <ds:datastoreItem xmlns:ds="http://schemas.openxmlformats.org/officeDocument/2006/customXml" ds:itemID="{C25A4B22-728D-4546-8C41-88CFC9C6767F}">
   <ds:schemaRefs>
     <ds:schemaRef ds:uri="http://schemas.microsoft.com/sharepoint/v3/contenttype/forms"/>
@@ -31370,7 +31412,7 @@
 </ds:datastoreItem>
 </file>
 
-<file path=customXml/itemProps7.xml><?xml version="1.0" encoding="utf-8"?>
+<file path=customXml/itemProps2.xml><?xml version="1.0" encoding="utf-8"?>
 <ds:datastoreItem xmlns:ds="http://schemas.openxmlformats.org/officeDocument/2006/customXml" ds:itemID="{1AE138E6-D560-4085-9339-84A6A473A1ED}">
   <ds:schemaRefs>
     <ds:schemaRef ds:uri="http://schemas.microsoft.com/office/2006/metadata/contentType"/>
@@ -31387,4 +31429,45 @@
     <ds:schemaRef ds:uri="http://schemas.microsoft.com/internal/obd"/>
   </ds:schemaRefs>
 </ds:datastoreItem>
+</file>
+
+<file path=customXml/itemProps3.xml><?xml version="1.0" encoding="utf-8"?>
+<ds:datastoreItem xmlns:ds="http://schemas.openxmlformats.org/officeDocument/2006/customXml" ds:itemID="{CD811866-4571-F542-BEA7-267E9A0A65ED}">
+  <ds:schemaRefs>
+    <ds:schemaRef ds:uri="http://schemas.openxmlformats.org/officeDocument/2006/bibliography"/>
+  </ds:schemaRefs>
+</ds:datastoreItem>
+</file>
+
+<file path=customXml/itemProps4.xml><?xml version="1.0" encoding="utf-8"?>
+<ds:datastoreItem xmlns:ds="http://schemas.openxmlformats.org/officeDocument/2006/customXml" ds:itemID="{B49A5441-9F8E-4A71-A095-26AD66033B56}">
+  <ds:schemaRefs>
+    <ds:schemaRef ds:uri="http://schemas.openxmlformats.org/officeDocument/2006/bibliography"/>
+  </ds:schemaRefs>
+</ds:datastoreItem>
+</file>
+
+<file path=customXml/itemProps5.xml><?xml version="1.0" encoding="utf-8"?>
+<ds:datastoreItem xmlns:ds="http://schemas.openxmlformats.org/officeDocument/2006/customXml" ds:itemID="{EC951A0A-119D-2949-B562-5505862D8F16}">
+  <ds:schemaRefs>
+    <ds:schemaRef ds:uri="http://schemas.openxmlformats.org/officeDocument/2006/bibliography"/>
+  </ds:schemaRefs>
+</ds:datastoreItem>
+</file>
+
+<file path=customXml/itemProps6.xml><?xml version="1.0" encoding="utf-8"?>
+<ds:datastoreItem xmlns:ds="http://schemas.openxmlformats.org/officeDocument/2006/customXml" ds:itemID="{3439464D-571B-434D-A0E0-318332B5C7E3}">
+  <ds:schemaRefs>
+    <ds:schemaRef ds:uri="http://schemas.openxmlformats.org/officeDocument/2006/bibliography"/>
+  </ds:schemaRefs>
+</ds:datastoreItem>
+</file>
+
+<file path=customXml/itemProps7.xml><?xml version="1.0" encoding="utf-8"?>
+<ds:datastoreItem xmlns:ds="http://schemas.openxmlformats.org/officeDocument/2006/customXml" ds:itemID="{5F957A9B-0D92-459B-AC45-13365733178A}">
+  <ds:schemaRefs>
+    <ds:schemaRef ds:uri="http://schemas.microsoft.com/office/2006/metadata/properties"/>
+    <ds:schemaRef ds:uri="http://schemas.microsoft.com/office/infopath/2007/PartnerControls"/>
+  </ds:schemaRefs>
+</ds:datastoreItem>
 </file>
</xml_diff>

<commit_message>
fixed #16 (confusing answer), thanx @izaruba
</commit_message>
<xml_diff>
--- a/raw/mock_exam/Mock-Exam-Questions-EN.docx
+++ b/raw/mock_exam/Mock-Exam-Questions-EN.docx
@@ -15932,7 +15932,32 @@
           <w:rFonts w:ascii="Roboto" w:hAnsi="Roboto"/>
           <w:lang w:val="en-US"/>
         </w:rPr>
-        <w:t>Building blocks use a common database.</w:t>
+        <w:t xml:space="preserve">Building blocks use a common </w:t>
+      </w:r>
+      <w:r>
+        <w:rPr>
+          <w:rFonts w:ascii="Roboto" w:hAnsi="Roboto"/>
+          <w:lang w:val="en-US"/>
+        </w:rPr>
+        <w:t>table within a relational</w:t>
+      </w:r>
+    </w:p>
+    <w:p>
+      <w:pPr>
+        <w:pStyle w:val="Choice"/>
+        <w:spacing w:after="0" w:line="240" w:lineRule="auto"/>
+        <w:ind w:left="2836" w:firstLine="709"/>
+        <w:rPr>
+          <w:rFonts w:ascii="Roboto" w:hAnsi="Roboto"/>
+          <w:lang w:val="en-US"/>
+        </w:rPr>
+      </w:pPr>
+      <w:r>
+        <w:rPr>
+          <w:rFonts w:ascii="Roboto" w:hAnsi="Roboto"/>
+          <w:lang w:val="en-US"/>
+        </w:rPr>
+        <w:t>database.</w:t>
       </w:r>
     </w:p>
     <w:p>
@@ -16014,7 +16039,7 @@
       <w:pPr>
         <w:pStyle w:val="Choice"/>
         <w:spacing w:after="0" w:line="240" w:lineRule="auto"/>
-        <w:ind w:left="2832" w:firstLine="708"/>
+        <w:ind w:left="2836" w:firstLine="709"/>
         <w:rPr>
           <w:rFonts w:ascii="Roboto" w:hAnsi="Roboto"/>
           <w:lang w:val="en-US"/>
@@ -16593,7 +16618,6 @@
           <w:szCs w:val="28"/>
           <w:lang w:val="en-GB"/>
         </w:rPr>
-        <w:lastRenderedPageBreak/>
         <w:t>Question 27</w:t>
       </w:r>
       <w:r>

</xml_diff>

<commit_message>
fixed #14 (question 37)
</commit_message>
<xml_diff>
--- a/raw/mock_exam/Mock-Exam-Questions-EN.docx
+++ b/raw/mock_exam/Mock-Exam-Questions-EN.docx
@@ -22809,7 +22809,63 @@
           <w:szCs w:val="22"/>
           <w:lang w:eastAsia="de-DE"/>
         </w:rPr>
-        <w:t>Which of the following things does not help in qualitative analysis of your software architecture? Pick the only wrong answer.</w:t>
+        <w:t xml:space="preserve">Which of the following </w:t>
+      </w:r>
+      <w:r>
+        <w:rPr>
+          <w:rFonts w:ascii="Roboto" w:hAnsi="Roboto"/>
+          <w:sz w:val="22"/>
+          <w:szCs w:val="22"/>
+          <w:lang w:eastAsia="de-DE"/>
+        </w:rPr>
+        <w:t xml:space="preserve">is </w:t>
+      </w:r>
+      <w:r>
+        <w:rPr>
+          <w:rFonts w:ascii="Roboto" w:hAnsi="Roboto"/>
+          <w:b/>
+          <w:bCs/>
+          <w:sz w:val="22"/>
+          <w:szCs w:val="22"/>
+          <w:lang w:eastAsia="de-DE"/>
+        </w:rPr>
+        <w:t>least likely</w:t>
+      </w:r>
+      <w:r>
+        <w:rPr>
+          <w:rFonts w:ascii="Roboto" w:hAnsi="Roboto"/>
+          <w:sz w:val="22"/>
+          <w:szCs w:val="22"/>
+          <w:lang w:eastAsia="de-DE"/>
+        </w:rPr>
+        <w:t xml:space="preserve"> to</w:t>
+      </w:r>
+      <w:r>
+        <w:rPr>
+          <w:rFonts w:ascii="Roboto" w:hAnsi="Roboto"/>
+          <w:sz w:val="22"/>
+          <w:szCs w:val="22"/>
+          <w:lang w:eastAsia="de-DE"/>
+        </w:rPr>
+        <w:t xml:space="preserve"> </w:t>
+      </w:r>
+      <w:r>
+        <w:rPr>
+          <w:rFonts w:ascii="Roboto" w:hAnsi="Roboto"/>
+          <w:sz w:val="22"/>
+          <w:szCs w:val="22"/>
+          <w:lang w:eastAsia="de-DE"/>
+        </w:rPr>
+        <w:t xml:space="preserve">support a </w:t>
+      </w:r>
+      <w:r>
+        <w:rPr>
+          <w:rFonts w:ascii="Roboto" w:hAnsi="Roboto"/>
+          <w:sz w:val="22"/>
+          <w:szCs w:val="22"/>
+          <w:lang w:eastAsia="de-DE"/>
+        </w:rPr>
+        <w:t>qualitative analysis of your software architecture? Pick the only wrong answer.</w:t>
       </w:r>
     </w:p>
     <w:p>
@@ -24166,9 +24222,6 @@
 
 <file path=word/footer1.xml><?xml version="1.0" encoding="utf-8"?>
 <w:ftr xmlns:wpc="http://schemas.microsoft.com/office/word/2010/wordprocessingCanvas" xmlns:cx="http://schemas.microsoft.com/office/drawing/2014/chartex" xmlns:cx1="http://schemas.microsoft.com/office/drawing/2015/9/8/chartex" xmlns:cx2="http://schemas.microsoft.com/office/drawing/2015/10/21/chartex" xmlns:cx3="http://schemas.microsoft.com/office/drawing/2016/5/9/chartex" xmlns:cx4="http://schemas.microsoft.com/office/drawing/2016/5/10/chartex" xmlns:cx5="http://schemas.microsoft.com/office/drawing/2016/5/11/chartex" xmlns:cx6="http://schemas.microsoft.com/office/drawing/2016/5/12/chartex" xmlns:cx7="http://schemas.microsoft.com/office/drawing/2016/5/13/chartex" xmlns:cx8="http://schemas.microsoft.com/office/drawing/2016/5/14/chartex" xmlns:mc="http://schemas.openxmlformats.org/markup-compatibility/2006" xmlns:aink="http://schemas.microsoft.com/office/drawing/2016/ink" xmlns:am3d="http://schemas.microsoft.com/office/drawing/2017/model3d" xmlns:o="urn:schemas-microsoft-com:office:office" xmlns:r="http://schemas.openxmlformats.org/officeDocument/2006/relationships" xmlns:m="http://schemas.openxmlformats.org/officeDocument/2006/math" xmlns:v="urn:schemas-microsoft-com:vml" xmlns:wp14="http://schemas.microsoft.com/office/word/2010/wordprocessingDrawing" xmlns:wp="http://schemas.openxmlformats.org/drawingml/2006/wordprocessingDrawing" xmlns:w10="urn:schemas-microsoft-com:office:word" xmlns:w="http://schemas.openxmlformats.org/wordprocessingml/2006/main" xmlns:w14="http://schemas.microsoft.com/office/word/2010/wordml" xmlns:w15="http://schemas.microsoft.com/office/word/2012/wordml" xmlns:w16cex="http://schemas.microsoft.com/office/word/2018/wordml/cex" xmlns:w16cid="http://schemas.microsoft.com/office/word/2016/wordml/cid" xmlns:w16="http://schemas.microsoft.com/office/word/2018/wordml" xmlns:w16se="http://schemas.microsoft.com/office/word/2015/wordml/symex" xmlns:wpg="http://schemas.microsoft.com/office/word/2010/wordprocessingGroup" xmlns:wpi="http://schemas.microsoft.com/office/word/2010/wordprocessingInk" xmlns:wne="http://schemas.microsoft.com/office/word/2006/wordml" xmlns:wps="http://schemas.microsoft.com/office/word/2010/wordprocessingShape" mc:Ignorable="w14 w15 w16se w16cid w16 w16cex wp14">
-  <w:bookmarkStart w:id="13" w:name="OLE_LINK7"/>
-  <w:bookmarkStart w:id="14" w:name="OLE_LINK8"/>
-  <w:bookmarkStart w:id="15" w:name="_Hlk50126653"/>
   <w:p>
     <w:pPr>
       <w:pStyle w:val="Fuzeile"/>
@@ -24182,6 +24235,9 @@
         <w:lang w:val="en-US"/>
       </w:rPr>
     </w:pPr>
+    <w:bookmarkStart w:id="13" w:name="OLE_LINK7"/>
+    <w:bookmarkStart w:id="14" w:name="OLE_LINK8"/>
+    <w:bookmarkStart w:id="15" w:name="_Hlk50126653"/>
     <w:r>
       <w:rPr>
         <w:rFonts w:ascii="Roboto" w:hAnsi="Roboto"/>
@@ -31181,15 +31237,16 @@
 </file>
 
 <file path=customXml/item1.xml><?xml version="1.0" encoding="utf-8"?>
-<?mso-contentType ?>
-<FormTemplates xmlns="http://schemas.microsoft.com/sharepoint/v3/contenttype/forms">
-  <Display>DocumentLibraryForm</Display>
-  <Edit>DocumentLibraryForm</Edit>
-  <New>DocumentLibraryForm</New>
-</FormTemplates>
+<b:Sources xmlns:b="http://schemas.openxmlformats.org/officeDocument/2006/bibliography" xmlns="http://schemas.openxmlformats.org/officeDocument/2006/bibliography" SelectedStyle="\APA.XSL" StyleName="APA"/>
 </file>
 
 <file path=customXml/item2.xml><?xml version="1.0" encoding="utf-8"?>
+<p:properties xmlns:p="http://schemas.microsoft.com/office/2006/metadata/properties" xmlns:xsi="http://www.w3.org/2001/XMLSchema-instance" xmlns:pc="http://schemas.microsoft.com/office/infopath/2007/PartnerControls">
+  <documentManagement/>
+</p:properties>
+</file>
+
+<file path=customXml/item3.xml><?xml version="1.0" encoding="utf-8"?>
 <ct:contentTypeSchema xmlns:ct="http://schemas.microsoft.com/office/2006/metadata/contentType" xmlns:ma="http://schemas.microsoft.com/office/2006/metadata/properties/metaAttributes" ct:_="" ma:_="" ma:contentTypeName="Dokument" ma:contentTypeID="0x0101008A91445496CF7245836D5B403B1B3D9D" ma:contentTypeVersion="12" ma:contentTypeDescription="Ein neues Dokument erstellen." ma:contentTypeScope="" ma:versionID="5196ab9d298bec00ec658eeb33d04f7b">
   <xsd:schema xmlns:xsd="http://www.w3.org/2001/XMLSchema" xmlns:xs="http://www.w3.org/2001/XMLSchema" xmlns:p="http://schemas.microsoft.com/office/2006/metadata/properties" xmlns:ns3="814032d5-8582-4412-9ef1-c32d0ab713c9" xmlns:ns4="315b142d-b22c-42dd-addf-9883f01299f4" targetNamespace="http://schemas.microsoft.com/office/2006/metadata/properties" ma:root="true" ma:fieldsID="3fd54ae5d4007f6aac05cd0e61ab1f7e" ns3:_="" ns4:_="">
     <xsd:import namespace="814032d5-8582-4412-9ef1-c32d0ab713c9"/>
@@ -31406,12 +31463,13 @@
 </ct:contentTypeSchema>
 </file>
 
-<file path=customXml/item3.xml><?xml version="1.0" encoding="utf-8"?>
-<b:Sources xmlns:b="http://schemas.openxmlformats.org/officeDocument/2006/bibliography" xmlns="http://schemas.openxmlformats.org/officeDocument/2006/bibliography" SelectedStyle="\APA.XSL" StyleName="APA"/>
-</file>
-
 <file path=customXml/item4.xml><?xml version="1.0" encoding="utf-8"?>
-<b:Sources xmlns:b="http://schemas.openxmlformats.org/officeDocument/2006/bibliography" xmlns="http://schemas.openxmlformats.org/officeDocument/2006/bibliography" SelectedStyle="\APA.XSL" StyleName="APA"/>
+<?mso-contentType ?>
+<FormTemplates xmlns="http://schemas.microsoft.com/sharepoint/v3/contenttype/forms">
+  <Display>DocumentLibraryForm</Display>
+  <Edit>DocumentLibraryForm</Edit>
+  <New>DocumentLibraryForm</New>
+</FormTemplates>
 </file>
 
 <file path=customXml/item5.xml><?xml version="1.0" encoding="utf-8"?>
@@ -31423,20 +31481,27 @@
 </file>
 
 <file path=customXml/item7.xml><?xml version="1.0" encoding="utf-8"?>
-<p:properties xmlns:p="http://schemas.microsoft.com/office/2006/metadata/properties" xmlns:xsi="http://www.w3.org/2001/XMLSchema-instance" xmlns:pc="http://schemas.microsoft.com/office/infopath/2007/PartnerControls">
-  <documentManagement/>
-</p:properties>
+<b:Sources xmlns:b="http://schemas.openxmlformats.org/officeDocument/2006/bibliography" xmlns="http://schemas.openxmlformats.org/officeDocument/2006/bibliography" SelectedStyle="\APA.XSL" StyleName="APA"/>
 </file>
 
 <file path=customXml/itemProps1.xml><?xml version="1.0" encoding="utf-8"?>
-<ds:datastoreItem xmlns:ds="http://schemas.openxmlformats.org/officeDocument/2006/customXml" ds:itemID="{C25A4B22-728D-4546-8C41-88CFC9C6767F}">
+<ds:datastoreItem xmlns:ds="http://schemas.openxmlformats.org/officeDocument/2006/customXml" ds:itemID="{CD811866-4571-F542-BEA7-267E9A0A65ED}">
   <ds:schemaRefs>
-    <ds:schemaRef ds:uri="http://schemas.microsoft.com/sharepoint/v3/contenttype/forms"/>
+    <ds:schemaRef ds:uri="http://schemas.openxmlformats.org/officeDocument/2006/bibliography"/>
   </ds:schemaRefs>
 </ds:datastoreItem>
 </file>
 
 <file path=customXml/itemProps2.xml><?xml version="1.0" encoding="utf-8"?>
+<ds:datastoreItem xmlns:ds="http://schemas.openxmlformats.org/officeDocument/2006/customXml" ds:itemID="{5F957A9B-0D92-459B-AC45-13365733178A}">
+  <ds:schemaRefs>
+    <ds:schemaRef ds:uri="http://schemas.microsoft.com/office/2006/metadata/properties"/>
+    <ds:schemaRef ds:uri="http://schemas.microsoft.com/office/infopath/2007/PartnerControls"/>
+  </ds:schemaRefs>
+</ds:datastoreItem>
+</file>
+
+<file path=customXml/itemProps3.xml><?xml version="1.0" encoding="utf-8"?>
 <ds:datastoreItem xmlns:ds="http://schemas.openxmlformats.org/officeDocument/2006/customXml" ds:itemID="{1AE138E6-D560-4085-9339-84A6A473A1ED}">
   <ds:schemaRefs>
     <ds:schemaRef ds:uri="http://schemas.microsoft.com/office/2006/metadata/contentType"/>
@@ -31455,23 +31520,23 @@
 </ds:datastoreItem>
 </file>
 
-<file path=customXml/itemProps3.xml><?xml version="1.0" encoding="utf-8"?>
-<ds:datastoreItem xmlns:ds="http://schemas.openxmlformats.org/officeDocument/2006/customXml" ds:itemID="{CD811866-4571-F542-BEA7-267E9A0A65ED}">
+<file path=customXml/itemProps4.xml><?xml version="1.0" encoding="utf-8"?>
+<ds:datastoreItem xmlns:ds="http://schemas.openxmlformats.org/officeDocument/2006/customXml" ds:itemID="{C25A4B22-728D-4546-8C41-88CFC9C6767F}">
+  <ds:schemaRefs>
+    <ds:schemaRef ds:uri="http://schemas.microsoft.com/sharepoint/v3/contenttype/forms"/>
+  </ds:schemaRefs>
+</ds:datastoreItem>
+</file>
+
+<file path=customXml/itemProps5.xml><?xml version="1.0" encoding="utf-8"?>
+<ds:datastoreItem xmlns:ds="http://schemas.openxmlformats.org/officeDocument/2006/customXml" ds:itemID="{3439464D-571B-434D-A0E0-318332B5C7E3}">
   <ds:schemaRefs>
     <ds:schemaRef ds:uri="http://schemas.openxmlformats.org/officeDocument/2006/bibliography"/>
   </ds:schemaRefs>
 </ds:datastoreItem>
 </file>
 
-<file path=customXml/itemProps4.xml><?xml version="1.0" encoding="utf-8"?>
-<ds:datastoreItem xmlns:ds="http://schemas.openxmlformats.org/officeDocument/2006/customXml" ds:itemID="{B49A5441-9F8E-4A71-A095-26AD66033B56}">
-  <ds:schemaRefs>
-    <ds:schemaRef ds:uri="http://schemas.openxmlformats.org/officeDocument/2006/bibliography"/>
-  </ds:schemaRefs>
-</ds:datastoreItem>
-</file>
-
-<file path=customXml/itemProps5.xml><?xml version="1.0" encoding="utf-8"?>
+<file path=customXml/itemProps6.xml><?xml version="1.0" encoding="utf-8"?>
 <ds:datastoreItem xmlns:ds="http://schemas.openxmlformats.org/officeDocument/2006/customXml" ds:itemID="{EC951A0A-119D-2949-B562-5505862D8F16}">
   <ds:schemaRefs>
     <ds:schemaRef ds:uri="http://schemas.openxmlformats.org/officeDocument/2006/bibliography"/>
@@ -31479,19 +31544,10 @@
 </ds:datastoreItem>
 </file>
 
-<file path=customXml/itemProps6.xml><?xml version="1.0" encoding="utf-8"?>
-<ds:datastoreItem xmlns:ds="http://schemas.openxmlformats.org/officeDocument/2006/customXml" ds:itemID="{3439464D-571B-434D-A0E0-318332B5C7E3}">
+<file path=customXml/itemProps7.xml><?xml version="1.0" encoding="utf-8"?>
+<ds:datastoreItem xmlns:ds="http://schemas.openxmlformats.org/officeDocument/2006/customXml" ds:itemID="{B49A5441-9F8E-4A71-A095-26AD66033B56}">
   <ds:schemaRefs>
     <ds:schemaRef ds:uri="http://schemas.openxmlformats.org/officeDocument/2006/bibliography"/>
   </ds:schemaRefs>
 </ds:datastoreItem>
-</file>
-
-<file path=customXml/itemProps7.xml><?xml version="1.0" encoding="utf-8"?>
-<ds:datastoreItem xmlns:ds="http://schemas.openxmlformats.org/officeDocument/2006/customXml" ds:itemID="{5F957A9B-0D92-459B-AC45-13365733178A}">
-  <ds:schemaRefs>
-    <ds:schemaRef ds:uri="http://schemas.microsoft.com/office/2006/metadata/properties"/>
-    <ds:schemaRef ds:uri="http://schemas.microsoft.com/office/infopath/2007/PartnerControls"/>
-  </ds:schemaRefs>
-</ds:datastoreItem>
 </file>
</xml_diff>

<commit_message>
aargh - again a correction of this hyperlink (thanx, Ricarda)
</commit_message>
<xml_diff>
--- a/raw/mock_exam/Mock-Exam-Questions-EN.docx
+++ b/raw/mock_exam/Mock-Exam-Questions-EN.docx
@@ -1482,6 +1482,17 @@
           <w:t>rules</w:t>
         </w:r>
       </w:hyperlink>
+      <w:r>
+        <w:rPr>
+          <w:rStyle w:val="Funotenzeichen"/>
+          <w:rFonts w:ascii="Roboto" w:eastAsiaTheme="minorHAnsi" w:hAnsi="Roboto" w:cstheme="minorBidi"/>
+          <w:color w:val="0000FF"/>
+          <w:szCs w:val="22"/>
+          <w:u w:val="single"/>
+          <w:lang w:val="en-US" w:eastAsia="en-US"/>
+        </w:rPr>
+        <w:footnoteReference w:id="2"/>
+      </w:r>
       <w:r>
         <w:rPr>
           <w:rFonts w:ascii="Roboto" w:eastAsiaTheme="minorHAnsi" w:hAnsi="Roboto" w:cstheme="minorBidi"/>
@@ -24703,6 +24714,42 @@
   </w:footnote>
   <w:footnote w:type="continuationNotice" w:id="1">
     <w:p/>
+  </w:footnote>
+  <w:footnote w:id="2">
+    <w:p>
+      <w:pPr>
+        <w:rPr>
+          <w:rFonts w:ascii="Calibri" w:hAnsi="Calibri" w:cs="Calibri"/>
+          <w:color w:val="FFFFFF"/>
+          <w:szCs w:val="22"/>
+        </w:rPr>
+      </w:pPr>
+      <w:r>
+        <w:rPr>
+          <w:rStyle w:val="Funotenzeichen"/>
+        </w:rPr>
+        <w:footnoteRef/>
+      </w:r>
+      <w:r>
+        <w:t xml:space="preserve"> </w:t>
+      </w:r>
+      <w:hyperlink r:id="rId1" w:history="1">
+        <w:r>
+          <w:rPr>
+            <w:rStyle w:val="Hyperlink"/>
+            <w:rFonts w:ascii="Roboto" w:hAnsi="Roboto" w:cs="Calibri"/>
+            <w:sz w:val="20"/>
+            <w:szCs w:val="20"/>
+          </w:rPr>
+          <w:t>https://isaqb-org.github.io/examination-foundation/examination_rules/examination-rules-en.pdf</w:t>
+        </w:r>
+      </w:hyperlink>
+    </w:p>
+    <w:p>
+      <w:pPr>
+        <w:pStyle w:val="Funotentext"/>
+      </w:pPr>
+    </w:p>
   </w:footnote>
 </w:footnotes>
 </file>
@@ -31246,15 +31293,20 @@
 </file>
 
 <file path=customXml/item1.xml><?xml version="1.0" encoding="utf-8"?>
-<?mso-contentType ?>
-<FormTemplates xmlns="http://schemas.microsoft.com/sharepoint/v3/contenttype/forms">
-  <Display>DocumentLibraryForm</Display>
-  <Edit>DocumentLibraryForm</Edit>
-  <New>DocumentLibraryForm</New>
-</FormTemplates>
+<p:properties xmlns:p="http://schemas.microsoft.com/office/2006/metadata/properties" xmlns:xsi="http://www.w3.org/2001/XMLSchema-instance" xmlns:pc="http://schemas.microsoft.com/office/infopath/2007/PartnerControls">
+  <documentManagement/>
+</p:properties>
 </file>
 
 <file path=customXml/item2.xml><?xml version="1.0" encoding="utf-8"?>
+<b:Sources xmlns:b="http://schemas.openxmlformats.org/officeDocument/2006/bibliography" xmlns="http://schemas.openxmlformats.org/officeDocument/2006/bibliography" SelectedStyle="\APA.XSL" StyleName="APA"/>
+</file>
+
+<file path=customXml/item3.xml><?xml version="1.0" encoding="utf-8"?>
+<b:Sources xmlns:b="http://schemas.openxmlformats.org/officeDocument/2006/bibliography" xmlns="http://schemas.openxmlformats.org/officeDocument/2006/bibliography" SelectedStyle="\APA.XSL" StyleName="APA"/>
+</file>
+
+<file path=customXml/item4.xml><?xml version="1.0" encoding="utf-8"?>
 <ct:contentTypeSchema xmlns:ct="http://schemas.microsoft.com/office/2006/metadata/contentType" xmlns:ma="http://schemas.microsoft.com/office/2006/metadata/properties/metaAttributes" ct:_="" ma:_="" ma:contentTypeName="Dokument" ma:contentTypeID="0x0101008A91445496CF7245836D5B403B1B3D9D" ma:contentTypeVersion="12" ma:contentTypeDescription="Ein neues Dokument erstellen." ma:contentTypeScope="" ma:versionID="5196ab9d298bec00ec658eeb33d04f7b">
   <xsd:schema xmlns:xsd="http://www.w3.org/2001/XMLSchema" xmlns:xs="http://www.w3.org/2001/XMLSchema" xmlns:p="http://schemas.microsoft.com/office/2006/metadata/properties" xmlns:ns3="814032d5-8582-4412-9ef1-c32d0ab713c9" xmlns:ns4="315b142d-b22c-42dd-addf-9883f01299f4" targetNamespace="http://schemas.microsoft.com/office/2006/metadata/properties" ma:root="true" ma:fieldsID="3fd54ae5d4007f6aac05cd0e61ab1f7e" ns3:_="" ns4:_="">
     <xsd:import namespace="814032d5-8582-4412-9ef1-c32d0ab713c9"/>
@@ -31471,18 +31523,13 @@
 </ct:contentTypeSchema>
 </file>
 
-<file path=customXml/item3.xml><?xml version="1.0" encoding="utf-8"?>
-<b:Sources xmlns:b="http://schemas.openxmlformats.org/officeDocument/2006/bibliography" xmlns="http://schemas.openxmlformats.org/officeDocument/2006/bibliography" SelectedStyle="\APA.XSL" StyleName="APA"/>
-</file>
-
-<file path=customXml/item4.xml><?xml version="1.0" encoding="utf-8"?>
-<p:properties xmlns:p="http://schemas.microsoft.com/office/2006/metadata/properties" xmlns:xsi="http://www.w3.org/2001/XMLSchema-instance" xmlns:pc="http://schemas.microsoft.com/office/infopath/2007/PartnerControls">
-  <documentManagement/>
-</p:properties>
-</file>
-
 <file path=customXml/item5.xml><?xml version="1.0" encoding="utf-8"?>
-<b:Sources xmlns:b="http://schemas.openxmlformats.org/officeDocument/2006/bibliography" xmlns="http://schemas.openxmlformats.org/officeDocument/2006/bibliography" SelectedStyle="\APA.XSL" StyleName="APA"/>
+<?mso-contentType ?>
+<FormTemplates xmlns="http://schemas.microsoft.com/sharepoint/v3/contenttype/forms">
+  <Display>DocumentLibraryForm</Display>
+  <Edit>DocumentLibraryForm</Edit>
+  <New>DocumentLibraryForm</New>
+</FormTemplates>
 </file>
 
 <file path=customXml/item6.xml><?xml version="1.0" encoding="utf-8"?>
@@ -31494,14 +31541,31 @@
 </file>
 
 <file path=customXml/itemProps1.xml><?xml version="1.0" encoding="utf-8"?>
-<ds:datastoreItem xmlns:ds="http://schemas.openxmlformats.org/officeDocument/2006/customXml" ds:itemID="{C25A4B22-728D-4546-8C41-88CFC9C6767F}">
+<ds:datastoreItem xmlns:ds="http://schemas.openxmlformats.org/officeDocument/2006/customXml" ds:itemID="{5F957A9B-0D92-459B-AC45-13365733178A}">
   <ds:schemaRefs>
-    <ds:schemaRef ds:uri="http://schemas.microsoft.com/sharepoint/v3/contenttype/forms"/>
+    <ds:schemaRef ds:uri="http://schemas.microsoft.com/office/2006/metadata/properties"/>
+    <ds:schemaRef ds:uri="http://schemas.microsoft.com/office/infopath/2007/PartnerControls"/>
   </ds:schemaRefs>
 </ds:datastoreItem>
 </file>
 
 <file path=customXml/itemProps2.xml><?xml version="1.0" encoding="utf-8"?>
+<ds:datastoreItem xmlns:ds="http://schemas.openxmlformats.org/officeDocument/2006/customXml" ds:itemID="{B49A5441-9F8E-4A71-A095-26AD66033B56}">
+  <ds:schemaRefs>
+    <ds:schemaRef ds:uri="http://schemas.openxmlformats.org/officeDocument/2006/bibliography"/>
+  </ds:schemaRefs>
+</ds:datastoreItem>
+</file>
+
+<file path=customXml/itemProps3.xml><?xml version="1.0" encoding="utf-8"?>
+<ds:datastoreItem xmlns:ds="http://schemas.openxmlformats.org/officeDocument/2006/customXml" ds:itemID="{3439464D-571B-434D-A0E0-318332B5C7E3}">
+  <ds:schemaRefs>
+    <ds:schemaRef ds:uri="http://schemas.openxmlformats.org/officeDocument/2006/bibliography"/>
+  </ds:schemaRefs>
+</ds:datastoreItem>
+</file>
+
+<file path=customXml/itemProps4.xml><?xml version="1.0" encoding="utf-8"?>
 <ds:datastoreItem xmlns:ds="http://schemas.openxmlformats.org/officeDocument/2006/customXml" ds:itemID="{1AE138E6-D560-4085-9339-84A6A473A1ED}">
   <ds:schemaRefs>
     <ds:schemaRef ds:uri="http://schemas.microsoft.com/office/2006/metadata/contentType"/>
@@ -31520,27 +31584,10 @@
 </ds:datastoreItem>
 </file>
 
-<file path=customXml/itemProps3.xml><?xml version="1.0" encoding="utf-8"?>
-<ds:datastoreItem xmlns:ds="http://schemas.openxmlformats.org/officeDocument/2006/customXml" ds:itemID="{B49A5441-9F8E-4A71-A095-26AD66033B56}">
+<file path=customXml/itemProps5.xml><?xml version="1.0" encoding="utf-8"?>
+<ds:datastoreItem xmlns:ds="http://schemas.openxmlformats.org/officeDocument/2006/customXml" ds:itemID="{C25A4B22-728D-4546-8C41-88CFC9C6767F}">
   <ds:schemaRefs>
-    <ds:schemaRef ds:uri="http://schemas.openxmlformats.org/officeDocument/2006/bibliography"/>
-  </ds:schemaRefs>
-</ds:datastoreItem>
-</file>
-
-<file path=customXml/itemProps4.xml><?xml version="1.0" encoding="utf-8"?>
-<ds:datastoreItem xmlns:ds="http://schemas.openxmlformats.org/officeDocument/2006/customXml" ds:itemID="{5F957A9B-0D92-459B-AC45-13365733178A}">
-  <ds:schemaRefs>
-    <ds:schemaRef ds:uri="http://schemas.microsoft.com/office/2006/metadata/properties"/>
-    <ds:schemaRef ds:uri="http://schemas.microsoft.com/office/infopath/2007/PartnerControls"/>
-  </ds:schemaRefs>
-</ds:datastoreItem>
-</file>
-
-<file path=customXml/itemProps5.xml><?xml version="1.0" encoding="utf-8"?>
-<ds:datastoreItem xmlns:ds="http://schemas.openxmlformats.org/officeDocument/2006/customXml" ds:itemID="{CD811866-4571-F542-BEA7-267E9A0A65ED}">
-  <ds:schemaRefs>
-    <ds:schemaRef ds:uri="http://schemas.openxmlformats.org/officeDocument/2006/bibliography"/>
+    <ds:schemaRef ds:uri="http://schemas.microsoft.com/sharepoint/v3/contenttype/forms"/>
   </ds:schemaRefs>
 </ds:datastoreItem>
 </file>
@@ -31554,7 +31601,7 @@
 </file>
 
 <file path=customXml/itemProps7.xml><?xml version="1.0" encoding="utf-8"?>
-<ds:datastoreItem xmlns:ds="http://schemas.openxmlformats.org/officeDocument/2006/customXml" ds:itemID="{3439464D-571B-434D-A0E0-318332B5C7E3}">
+<ds:datastoreItem xmlns:ds="http://schemas.openxmlformats.org/officeDocument/2006/customXml" ds:itemID="{CD811866-4571-F542-BEA7-267E9A0A65ED}">
   <ds:schemaRefs>
     <ds:schemaRef ds:uri="http://schemas.openxmlformats.org/officeDocument/2006/bibliography"/>
   </ds:schemaRefs>

</xml_diff>

<commit_message>
fixed Jira FL-31, Q-20-04-15 (Nr 27), replaced "should" by "should always"
</commit_message>
<xml_diff>
--- a/raw/mock_exam/Mock-Exam-Questions-EN.docx
+++ b/raw/mock_exam/Mock-Exam-Questions-EN.docx
@@ -16872,7 +16872,21 @@
           <w:rFonts w:ascii="Roboto" w:hAnsi="Roboto"/>
           <w:lang w:val="en-US"/>
         </w:rPr>
-        <w:t xml:space="preserve">Feedback to architecture decisions should be done in writing to ensure </w:t>
+        <w:t xml:space="preserve">Feedback to architecture decisions should </w:t>
+      </w:r>
+      <w:r>
+        <w:rPr>
+          <w:rFonts w:ascii="Roboto" w:hAnsi="Roboto"/>
+          <w:lang w:val="en-US"/>
+        </w:rPr>
+        <w:t xml:space="preserve">always </w:t>
+      </w:r>
+      <w:r>
+        <w:rPr>
+          <w:rFonts w:ascii="Roboto" w:hAnsi="Roboto"/>
+          <w:lang w:val="en-US"/>
+        </w:rPr>
+        <w:t>be done in writing to</w:t>
       </w:r>
     </w:p>
     <w:p>
@@ -16885,6 +16899,13 @@
           <w:lang w:val="en-US"/>
         </w:rPr>
       </w:pPr>
+      <w:r>
+        <w:rPr>
+          <w:rFonts w:ascii="Roboto" w:hAnsi="Roboto"/>
+          <w:lang w:val="en-US"/>
+        </w:rPr>
+        <w:t xml:space="preserve">ensure </w:t>
+      </w:r>
       <w:r>
         <w:rPr>
           <w:rFonts w:ascii="Roboto" w:hAnsi="Roboto"/>

</xml_diff>

<commit_message>
Frage 12 raus genommen und Abstände angepasst
</commit_message>
<xml_diff>
--- a/raw/mock_exam/Mock-Exam-Questions-EN.docx
+++ b/raw/mock_exam/Mock-Exam-Questions-EN.docx
@@ -4,7 +4,7 @@
   <w:body>
     <w:p>
       <w:pPr>
-        <w:pStyle w:val="NoSpacing"/>
+        <w:pStyle w:val="KeinLeerraum"/>
         <w:rPr>
           <w:rFonts w:ascii="Roboto" w:eastAsiaTheme="majorEastAsia" w:hAnsi="Roboto" w:cstheme="majorBidi"/>
           <w:sz w:val="72"/>
@@ -173,7 +173,7 @@
     </w:p>
     <w:p>
       <w:pPr>
-        <w:pStyle w:val="BodyText"/>
+        <w:pStyle w:val="Textkrper"/>
         <w:spacing w:before="93"/>
         <w:ind w:left="219" w:right="220"/>
         <w:jc w:val="center"/>
@@ -186,7 +186,7 @@
     </w:p>
     <w:p>
       <w:pPr>
-        <w:pStyle w:val="BodyText"/>
+        <w:pStyle w:val="Textkrper"/>
         <w:spacing w:before="93"/>
         <w:ind w:left="219" w:right="220"/>
         <w:jc w:val="center"/>
@@ -240,7 +240,7 @@
           <w:color w:val="333333"/>
           <w:lang w:val="en-US"/>
         </w:rPr>
-        <w:t>5</w:t>
+        <w:t>6</w:t>
       </w:r>
       <w:r>
         <w:rPr>
@@ -519,7 +519,7 @@
     </w:p>
     <w:p>
       <w:pPr>
-        <w:pStyle w:val="Header"/>
+        <w:pStyle w:val="Kopfzeile"/>
         <w:spacing w:line="276" w:lineRule="auto"/>
         <w:jc w:val="center"/>
         <w:rPr>
@@ -530,7 +530,7 @@
     </w:p>
     <w:p>
       <w:pPr>
-        <w:pStyle w:val="Header"/>
+        <w:pStyle w:val="Kopfzeile"/>
         <w:spacing w:line="276" w:lineRule="auto"/>
         <w:rPr>
           <w:rFonts w:ascii="Roboto" w:hAnsi="Roboto" w:cs="Arial"/>
@@ -540,7 +540,7 @@
     </w:p>
     <w:p>
       <w:pPr>
-        <w:pStyle w:val="Header"/>
+        <w:pStyle w:val="Kopfzeile"/>
         <w:spacing w:line="276" w:lineRule="auto"/>
         <w:jc w:val="center"/>
         <w:rPr>
@@ -1559,7 +1559,7 @@
     </w:p>
     <w:p>
       <w:pPr>
-        <w:pStyle w:val="NoSpacing"/>
+        <w:pStyle w:val="KeinLeerraum"/>
         <w:rPr>
           <w:rFonts w:ascii="Roboto" w:hAnsi="Roboto"/>
           <w:sz w:val="16"/>
@@ -1606,7 +1606,7 @@
       </w:hyperlink>
       <w:r>
         <w:rPr>
-          <w:rStyle w:val="FootnoteReference"/>
+          <w:rStyle w:val="Funotenzeichen"/>
           <w:rFonts w:ascii="Roboto" w:eastAsiaTheme="minorHAnsi" w:hAnsi="Roboto" w:cstheme="minorBidi"/>
           <w:color w:val="0000FF"/>
           <w:szCs w:val="22"/>
@@ -2029,36 +2029,6 @@
         <w:t>.</w:t>
       </w:r>
       <w:bookmarkEnd w:id="4"/>
-    </w:p>
-    <w:p>
-      <w:pPr>
-        <w:rPr>
-          <w:rFonts w:ascii="Roboto" w:hAnsi="Roboto"/>
-          <w:lang w:val="en-US"/>
-        </w:rPr>
-      </w:pPr>
-    </w:p>
-    <w:p>
-      <w:pPr>
-        <w:rPr>
-          <w:rFonts w:ascii="Roboto" w:hAnsi="Roboto"/>
-          <w:color w:val="000000" w:themeColor="text1"/>
-          <w:szCs w:val="22"/>
-          <w:lang w:val="en-US"/>
-        </w:rPr>
-      </w:pPr>
-    </w:p>
-    <w:p>
-      <w:pPr>
-        <w:rPr>
-          <w:rFonts w:ascii="Roboto" w:hAnsi="Roboto"/>
-          <w:b/>
-          <w:bCs/>
-          <w:sz w:val="28"/>
-          <w:szCs w:val="28"/>
-          <w:lang w:val="en-GB"/>
-        </w:rPr>
-      </w:pPr>
     </w:p>
     <w:p>
       <w:pPr>
@@ -2087,6 +2057,7 @@
           <w:szCs w:val="28"/>
           <w:lang w:val="en-GB"/>
         </w:rPr>
+        <w:lastRenderedPageBreak/>
         <w:t>Question 1</w:t>
       </w:r>
       <w:r>
@@ -2240,7 +2211,7 @@
     </w:p>
     <w:p>
       <w:pPr>
-        <w:pStyle w:val="BodyText"/>
+        <w:pStyle w:val="Textkrper"/>
         <w:rPr>
           <w:rFonts w:ascii="Roboto" w:hAnsi="Roboto"/>
           <w:lang w:val="en-US"/>
@@ -2290,7 +2261,7 @@
     </w:p>
     <w:p>
       <w:pPr>
-        <w:pStyle w:val="BodyText"/>
+        <w:pStyle w:val="Textkrper"/>
         <w:ind w:left="710" w:hanging="710"/>
         <w:rPr>
           <w:rFonts w:ascii="Roboto" w:hAnsi="Roboto" w:cs="Times New Roman"/>
@@ -2369,7 +2340,7 @@
     </w:p>
     <w:p>
       <w:pPr>
-        <w:pStyle w:val="BodyText"/>
+        <w:pStyle w:val="Textkrper"/>
         <w:ind w:left="710" w:firstLine="706"/>
         <w:rPr>
           <w:rFonts w:ascii="Roboto" w:hAnsi="Roboto" w:cs="Times New Roman"/>
@@ -2464,7 +2435,7 @@
     </w:p>
     <w:p>
       <w:pPr>
-        <w:pStyle w:val="Heading2"/>
+        <w:pStyle w:val="berschrift2"/>
         <w:pBdr>
           <w:top w:val="single" w:sz="6" w:space="1" w:color="auto"/>
           <w:bottom w:val="single" w:sz="6" w:space="1" w:color="auto"/>
@@ -2612,18 +2583,18 @@
     </w:p>
     <w:p>
       <w:pPr>
-        <w:pStyle w:val="BodyText"/>
-        <w:rPr>
-          <w:rFonts w:ascii="Roboto" w:hAnsi="Roboto"/>
-          <w:sz w:val="22"/>
-          <w:szCs w:val="22"/>
-          <w:lang w:val="en-US"/>
-        </w:rPr>
-      </w:pPr>
-    </w:p>
-    <w:p>
-      <w:pPr>
-        <w:pStyle w:val="BodyText"/>
+        <w:pStyle w:val="Textkrper"/>
+        <w:rPr>
+          <w:rFonts w:ascii="Roboto" w:hAnsi="Roboto"/>
+          <w:sz w:val="22"/>
+          <w:szCs w:val="22"/>
+          <w:lang w:val="en-US"/>
+        </w:rPr>
+      </w:pPr>
+    </w:p>
+    <w:p>
+      <w:pPr>
+        <w:pStyle w:val="Textkrper"/>
         <w:rPr>
           <w:rFonts w:ascii="Roboto" w:hAnsi="Roboto" w:cs="Times New Roman"/>
           <w:b w:val="0"/>
@@ -2677,7 +2648,7 @@
     </w:p>
     <w:p>
       <w:pPr>
-        <w:pStyle w:val="BodyText"/>
+        <w:pStyle w:val="Textkrper"/>
         <w:rPr>
           <w:rFonts w:ascii="Roboto" w:hAnsi="Roboto" w:cs="Times New Roman"/>
           <w:b w:val="0"/>
@@ -2731,7 +2702,7 @@
     </w:p>
     <w:p>
       <w:pPr>
-        <w:pStyle w:val="BodyText"/>
+        <w:pStyle w:val="Textkrper"/>
         <w:rPr>
           <w:rFonts w:ascii="Roboto" w:hAnsi="Roboto" w:cs="Times New Roman"/>
           <w:b w:val="0"/>
@@ -2777,7 +2748,7 @@
     </w:p>
     <w:p>
       <w:pPr>
-        <w:pStyle w:val="BodyText"/>
+        <w:pStyle w:val="Textkrper"/>
         <w:rPr>
           <w:rFonts w:ascii="Roboto" w:hAnsi="Roboto" w:cs="Times New Roman"/>
           <w:b w:val="0"/>
@@ -2823,7 +2794,7 @@
     </w:p>
     <w:p>
       <w:pPr>
-        <w:pStyle w:val="BodyText"/>
+        <w:pStyle w:val="Textkrper"/>
         <w:rPr>
           <w:rFonts w:ascii="Roboto" w:hAnsi="Roboto" w:cs="Times New Roman"/>
           <w:b w:val="0"/>
@@ -2869,46 +2840,46 @@
     </w:p>
     <w:p>
       <w:pPr>
-        <w:pStyle w:val="BodyText"/>
-        <w:rPr>
-          <w:rFonts w:ascii="Roboto" w:hAnsi="Roboto" w:cs="Times New Roman"/>
-          <w:b w:val="0"/>
-          <w:bCs w:val="0"/>
-          <w:sz w:val="22"/>
-          <w:szCs w:val="22"/>
-          <w:lang w:val="en-US"/>
-        </w:rPr>
-      </w:pPr>
-    </w:p>
-    <w:p>
-      <w:pPr>
-        <w:pStyle w:val="BodyText"/>
-        <w:rPr>
-          <w:rFonts w:ascii="Roboto" w:hAnsi="Roboto" w:cs="Times New Roman"/>
-          <w:b w:val="0"/>
-          <w:bCs w:val="0"/>
-          <w:sz w:val="22"/>
-          <w:szCs w:val="22"/>
-          <w:lang w:val="en-US"/>
-        </w:rPr>
-      </w:pPr>
-    </w:p>
-    <w:p>
-      <w:pPr>
-        <w:pStyle w:val="BodyText"/>
-        <w:rPr>
-          <w:rFonts w:ascii="Roboto" w:hAnsi="Roboto" w:cs="Times New Roman"/>
-          <w:b w:val="0"/>
-          <w:bCs w:val="0"/>
-          <w:sz w:val="22"/>
-          <w:szCs w:val="22"/>
-          <w:lang w:val="en-US"/>
-        </w:rPr>
-      </w:pPr>
-    </w:p>
-    <w:p>
-      <w:pPr>
-        <w:pStyle w:val="Heading2"/>
+        <w:pStyle w:val="Textkrper"/>
+        <w:rPr>
+          <w:rFonts w:ascii="Roboto" w:hAnsi="Roboto" w:cs="Times New Roman"/>
+          <w:b w:val="0"/>
+          <w:bCs w:val="0"/>
+          <w:sz w:val="22"/>
+          <w:szCs w:val="22"/>
+          <w:lang w:val="en-US"/>
+        </w:rPr>
+      </w:pPr>
+    </w:p>
+    <w:p>
+      <w:pPr>
+        <w:pStyle w:val="Textkrper"/>
+        <w:rPr>
+          <w:rFonts w:ascii="Roboto" w:hAnsi="Roboto" w:cs="Times New Roman"/>
+          <w:b w:val="0"/>
+          <w:bCs w:val="0"/>
+          <w:sz w:val="22"/>
+          <w:szCs w:val="22"/>
+          <w:lang w:val="en-US"/>
+        </w:rPr>
+      </w:pPr>
+    </w:p>
+    <w:p>
+      <w:pPr>
+        <w:pStyle w:val="Textkrper"/>
+        <w:rPr>
+          <w:rFonts w:ascii="Roboto" w:hAnsi="Roboto" w:cs="Times New Roman"/>
+          <w:b w:val="0"/>
+          <w:bCs w:val="0"/>
+          <w:sz w:val="22"/>
+          <w:szCs w:val="22"/>
+          <w:lang w:val="en-US"/>
+        </w:rPr>
+      </w:pPr>
+    </w:p>
+    <w:p>
+      <w:pPr>
+        <w:pStyle w:val="berschrift2"/>
         <w:pBdr>
           <w:top w:val="single" w:sz="6" w:space="1" w:color="auto"/>
           <w:bottom w:val="single" w:sz="6" w:space="1" w:color="auto"/>
@@ -3095,7 +3066,7 @@
     </w:p>
     <w:p>
       <w:pPr>
-        <w:pStyle w:val="BodyText"/>
+        <w:pStyle w:val="Textkrper"/>
         <w:rPr>
           <w:rFonts w:ascii="Roboto" w:hAnsi="Roboto" w:cs="Times New Roman"/>
           <w:b w:val="0"/>
@@ -3209,7 +3180,7 @@
     </w:p>
     <w:p>
       <w:pPr>
-        <w:pStyle w:val="BodyText"/>
+        <w:pStyle w:val="Textkrper"/>
         <w:ind w:left="708" w:firstLine="708"/>
         <w:rPr>
           <w:rFonts w:ascii="Roboto" w:hAnsi="Roboto" w:cs="Times New Roman"/>
@@ -3234,7 +3205,7 @@
     </w:p>
     <w:p>
       <w:pPr>
-        <w:pStyle w:val="BodyText"/>
+        <w:pStyle w:val="Textkrper"/>
         <w:ind w:left="708" w:hanging="708"/>
         <w:rPr>
           <w:rFonts w:ascii="Roboto" w:hAnsi="Roboto" w:cs="Times New Roman"/>
@@ -3283,7 +3254,7 @@
     </w:p>
     <w:p>
       <w:pPr>
-        <w:pStyle w:val="BodyText"/>
+        <w:pStyle w:val="Textkrper"/>
         <w:ind w:left="708" w:firstLine="708"/>
         <w:rPr>
           <w:rFonts w:ascii="Roboto" w:hAnsi="Roboto" w:cs="Times New Roman"/>
@@ -3308,7 +3279,7 @@
     </w:p>
     <w:p>
       <w:pPr>
-        <w:pStyle w:val="BodyText"/>
+        <w:pStyle w:val="Textkrper"/>
         <w:rPr>
           <w:rFonts w:ascii="Roboto" w:hAnsi="Roboto" w:cs="Times New Roman"/>
           <w:b w:val="0"/>
@@ -3526,18 +3497,6 @@
           <w:rFonts w:ascii="Roboto" w:hAnsi="Roboto"/>
           <w:szCs w:val="22"/>
           <w:lang w:val="en-US"/>
-        </w:rPr>
-      </w:pPr>
-    </w:p>
-    <w:p>
-      <w:pPr>
-        <w:rPr>
-          <w:rFonts w:ascii="Roboto" w:hAnsi="Roboto"/>
-          <w:b/>
-          <w:bCs/>
-          <w:sz w:val="28"/>
-          <w:szCs w:val="28"/>
-          <w:lang w:val="en-GB"/>
         </w:rPr>
       </w:pPr>
     </w:p>
@@ -3566,6 +3525,7 @@
           <w:szCs w:val="28"/>
           <w:lang w:val="en-GB"/>
         </w:rPr>
+        <w:lastRenderedPageBreak/>
         <w:t>Question 4</w:t>
       </w:r>
       <w:r>
@@ -3824,7 +3784,7 @@
     </w:p>
     <w:p>
       <w:pPr>
-        <w:pStyle w:val="BodyText"/>
+        <w:pStyle w:val="Textkrper"/>
         <w:rPr>
           <w:rFonts w:ascii="Roboto" w:hAnsi="Roboto" w:cs="Times New Roman"/>
           <w:b w:val="0"/>
@@ -3887,7 +3847,7 @@
     </w:p>
     <w:p>
       <w:pPr>
-        <w:pStyle w:val="BodyText"/>
+        <w:pStyle w:val="Textkrper"/>
         <w:rPr>
           <w:rFonts w:ascii="Roboto" w:hAnsi="Roboto" w:cs="Times New Roman"/>
           <w:b w:val="0"/>
@@ -3949,7 +3909,7 @@
     </w:p>
     <w:p>
       <w:pPr>
-        <w:pStyle w:val="BodyText"/>
+        <w:pStyle w:val="Textkrper"/>
         <w:rPr>
           <w:rFonts w:ascii="Roboto" w:eastAsiaTheme="minorHAnsi" w:hAnsi="Roboto" w:cstheme="minorBidi"/>
           <w:b w:val="0"/>
@@ -4100,7 +4060,7 @@
     </w:p>
     <w:p>
       <w:pPr>
-        <w:pStyle w:val="BodyText"/>
+        <w:pStyle w:val="Textkrper"/>
         <w:rPr>
           <w:rFonts w:ascii="Roboto" w:hAnsi="Roboto"/>
           <w:b w:val="0"/>
@@ -4328,7 +4288,7 @@
     </w:p>
     <w:p>
       <w:pPr>
-        <w:pStyle w:val="Heading2"/>
+        <w:pStyle w:val="berschrift2"/>
         <w:pBdr>
           <w:top w:val="single" w:sz="6" w:space="1" w:color="auto"/>
           <w:bottom w:val="single" w:sz="6" w:space="1" w:color="auto"/>
@@ -4523,7 +4483,7 @@
     </w:p>
     <w:p>
       <w:pPr>
-        <w:pStyle w:val="BodyText"/>
+        <w:pStyle w:val="Textkrper"/>
         <w:rPr>
           <w:rFonts w:ascii="Roboto" w:hAnsi="Roboto" w:cs="Times New Roman"/>
           <w:b w:val="0"/>
@@ -4646,7 +4606,7 @@
     </w:p>
     <w:p>
       <w:pPr>
-        <w:pStyle w:val="BodyText"/>
+        <w:pStyle w:val="Textkrper"/>
         <w:ind w:left="708" w:hanging="708"/>
         <w:rPr>
           <w:rFonts w:ascii="Roboto" w:hAnsi="Roboto" w:cs="Times New Roman"/>
@@ -4705,7 +4665,7 @@
     </w:p>
     <w:p>
       <w:pPr>
-        <w:pStyle w:val="BodyText"/>
+        <w:pStyle w:val="Textkrper"/>
         <w:rPr>
           <w:rFonts w:ascii="Roboto" w:hAnsi="Roboto" w:cs="Times New Roman"/>
           <w:b w:val="0"/>
@@ -4939,42 +4899,6 @@
         </w:rPr>
         <w:t>Class diagrams.</w:t>
       </w:r>
-    </w:p>
-    <w:p>
-      <w:pPr>
-        <w:rPr>
-          <w:rFonts w:ascii="Roboto" w:hAnsi="Roboto"/>
-          <w:szCs w:val="22"/>
-          <w:lang w:val="en-US"/>
-        </w:rPr>
-      </w:pPr>
-    </w:p>
-    <w:p>
-      <w:pPr>
-        <w:rPr>
-          <w:rFonts w:ascii="Roboto" w:hAnsi="Roboto"/>
-          <w:szCs w:val="22"/>
-          <w:lang w:val="en-US"/>
-        </w:rPr>
-      </w:pPr>
-    </w:p>
-    <w:p>
-      <w:pPr>
-        <w:rPr>
-          <w:rFonts w:ascii="Roboto" w:hAnsi="Roboto"/>
-          <w:szCs w:val="22"/>
-          <w:lang w:val="en-US"/>
-        </w:rPr>
-      </w:pPr>
-    </w:p>
-    <w:p>
-      <w:pPr>
-        <w:rPr>
-          <w:rFonts w:ascii="Roboto" w:hAnsi="Roboto"/>
-          <w:szCs w:val="22"/>
-          <w:lang w:val="en-US"/>
-        </w:rPr>
-      </w:pPr>
     </w:p>
     <w:p>
       <w:pPr>
@@ -5044,7 +4968,7 @@
     </w:p>
     <w:p>
       <w:pPr>
-        <w:pStyle w:val="Heading2"/>
+        <w:pStyle w:val="berschrift2"/>
         <w:pBdr>
           <w:top w:val="single" w:sz="6" w:space="0" w:color="auto"/>
           <w:bottom w:val="single" w:sz="6" w:space="1" w:color="auto"/>
@@ -5239,7 +5163,7 @@
     </w:p>
     <w:p>
       <w:pPr>
-        <w:pStyle w:val="BodyText"/>
+        <w:pStyle w:val="Textkrper"/>
         <w:rPr>
           <w:sz w:val="22"/>
           <w:szCs w:val="22"/>
@@ -5249,7 +5173,7 @@
     </w:p>
     <w:p>
       <w:pPr>
-        <w:pStyle w:val="BodyText"/>
+        <w:pStyle w:val="Textkrper"/>
         <w:rPr>
           <w:rFonts w:ascii="Roboto" w:hAnsi="Roboto" w:cs="Times New Roman"/>
           <w:b w:val="0"/>
@@ -5389,7 +5313,7 @@
     </w:p>
     <w:p>
       <w:pPr>
-        <w:pStyle w:val="BodyText"/>
+        <w:pStyle w:val="Textkrper"/>
         <w:ind w:left="708" w:hanging="708"/>
         <w:rPr>
           <w:rFonts w:ascii="Roboto" w:hAnsi="Roboto" w:cs="Times New Roman"/>
@@ -5448,7 +5372,7 @@
     </w:p>
     <w:p>
       <w:pPr>
-        <w:pStyle w:val="BodyText"/>
+        <w:pStyle w:val="Textkrper"/>
         <w:rPr>
           <w:rFonts w:ascii="Roboto" w:hAnsi="Roboto"/>
           <w:b w:val="0"/>
@@ -5532,7 +5456,7 @@
     <w:bookmarkEnd w:id="14"/>
     <w:p>
       <w:pPr>
-        <w:pStyle w:val="BodyText"/>
+        <w:pStyle w:val="Textkrper"/>
         <w:rPr>
           <w:rFonts w:ascii="Roboto" w:hAnsi="Roboto"/>
           <w:b w:val="0"/>
@@ -5612,33 +5536,46 @@
     </w:p>
     <w:p>
       <w:pPr>
-        <w:pStyle w:val="BodyText"/>
-        <w:rPr>
-          <w:rFonts w:ascii="Roboto" w:hAnsi="Roboto"/>
-          <w:b w:val="0"/>
-          <w:bCs w:val="0"/>
-          <w:sz w:val="20"/>
-          <w:szCs w:val="20"/>
-          <w:lang w:val="en-US"/>
-        </w:rPr>
-      </w:pPr>
-    </w:p>
-    <w:p>
-      <w:pPr>
-        <w:pStyle w:val="BodyText"/>
-        <w:rPr>
-          <w:rFonts w:ascii="Roboto" w:hAnsi="Roboto"/>
-          <w:b w:val="0"/>
-          <w:bCs w:val="0"/>
-          <w:sz w:val="20"/>
-          <w:szCs w:val="20"/>
-          <w:lang w:val="en-US"/>
-        </w:rPr>
-      </w:pPr>
-    </w:p>
-    <w:p>
-      <w:pPr>
-        <w:pStyle w:val="Heading2"/>
+        <w:pStyle w:val="Textkrper"/>
+        <w:rPr>
+          <w:rFonts w:ascii="Roboto" w:hAnsi="Roboto"/>
+          <w:b w:val="0"/>
+          <w:bCs w:val="0"/>
+          <w:sz w:val="22"/>
+          <w:szCs w:val="22"/>
+          <w:lang w:val="en-US"/>
+        </w:rPr>
+      </w:pPr>
+    </w:p>
+    <w:p>
+      <w:pPr>
+        <w:pStyle w:val="Textkrper"/>
+        <w:rPr>
+          <w:rFonts w:ascii="Roboto" w:hAnsi="Roboto"/>
+          <w:b w:val="0"/>
+          <w:bCs w:val="0"/>
+          <w:sz w:val="22"/>
+          <w:szCs w:val="22"/>
+          <w:lang w:val="en-US"/>
+        </w:rPr>
+      </w:pPr>
+    </w:p>
+    <w:p>
+      <w:pPr>
+        <w:pStyle w:val="Textkrper"/>
+        <w:rPr>
+          <w:rFonts w:ascii="Roboto" w:hAnsi="Roboto"/>
+          <w:b w:val="0"/>
+          <w:bCs w:val="0"/>
+          <w:sz w:val="22"/>
+          <w:szCs w:val="22"/>
+          <w:lang w:val="en-US"/>
+        </w:rPr>
+      </w:pPr>
+    </w:p>
+    <w:p>
+      <w:pPr>
+        <w:pStyle w:val="berschrift2"/>
         <w:pBdr>
           <w:top w:val="single" w:sz="6" w:space="0" w:color="auto"/>
           <w:bottom w:val="single" w:sz="6" w:space="1" w:color="auto"/>
@@ -5765,7 +5702,7 @@
     </w:p>
     <w:p>
       <w:pPr>
-        <w:pStyle w:val="BodyText"/>
+        <w:pStyle w:val="Textkrper"/>
         <w:rPr>
           <w:rFonts w:ascii="Roboto" w:hAnsi="Roboto"/>
           <w:b w:val="0"/>
@@ -5897,7 +5834,7 @@
     </w:p>
     <w:p>
       <w:pPr>
-        <w:pStyle w:val="BodyText"/>
+        <w:pStyle w:val="Textkrper"/>
         <w:ind w:left="1416" w:firstLine="708"/>
         <w:rPr>
           <w:rFonts w:ascii="Roboto" w:hAnsi="Roboto" w:cs="Times New Roman"/>
@@ -5922,7 +5859,7 @@
     </w:p>
     <w:p>
       <w:pPr>
-        <w:pStyle w:val="BodyText"/>
+        <w:pStyle w:val="Textkrper"/>
         <w:rPr>
           <w:rFonts w:ascii="Roboto" w:hAnsi="Roboto"/>
           <w:b w:val="0"/>
@@ -6002,7 +5939,7 @@
     </w:p>
     <w:p>
       <w:pPr>
-        <w:pStyle w:val="BodyText"/>
+        <w:pStyle w:val="Textkrper"/>
         <w:ind w:left="2124"/>
         <w:rPr>
           <w:rFonts w:ascii="Roboto" w:hAnsi="Roboto"/>
@@ -6192,8 +6129,6 @@
         <w:spacing w:after="0" w:line="240" w:lineRule="auto"/>
         <w:rPr>
           <w:rFonts w:ascii="Roboto" w:hAnsi="Roboto"/>
-          <w:sz w:val="20"/>
-          <w:szCs w:val="20"/>
           <w:lang w:val="en-US"/>
         </w:rPr>
       </w:pPr>
@@ -6204,15 +6139,23 @@
         <w:spacing w:after="0" w:line="240" w:lineRule="auto"/>
         <w:rPr>
           <w:rFonts w:ascii="Roboto" w:hAnsi="Roboto"/>
-          <w:sz w:val="20"/>
-          <w:szCs w:val="20"/>
-          <w:lang w:val="en-US"/>
-        </w:rPr>
-      </w:pPr>
-    </w:p>
-    <w:p>
-      <w:pPr>
-        <w:pStyle w:val="Heading2"/>
+          <w:lang w:val="en-US"/>
+        </w:rPr>
+      </w:pPr>
+    </w:p>
+    <w:p>
+      <w:pPr>
+        <w:pStyle w:val="Choice"/>
+        <w:spacing w:after="0" w:line="240" w:lineRule="auto"/>
+        <w:rPr>
+          <w:rFonts w:ascii="Roboto" w:hAnsi="Roboto"/>
+          <w:lang w:val="en-US"/>
+        </w:rPr>
+      </w:pPr>
+    </w:p>
+    <w:p>
+      <w:pPr>
+        <w:pStyle w:val="berschrift2"/>
         <w:pBdr>
           <w:top w:val="single" w:sz="6" w:space="1" w:color="auto"/>
           <w:bottom w:val="single" w:sz="6" w:space="1" w:color="auto"/>
@@ -6398,7 +6341,7 @@
     </w:p>
     <w:p>
       <w:pPr>
-        <w:pStyle w:val="BodyText"/>
+        <w:pStyle w:val="Textkrper"/>
         <w:rPr>
           <w:sz w:val="22"/>
           <w:szCs w:val="22"/>
@@ -6408,7 +6351,7 @@
     </w:p>
     <w:p>
       <w:pPr>
-        <w:pStyle w:val="BodyText"/>
+        <w:pStyle w:val="Textkrper"/>
         <w:rPr>
           <w:rFonts w:ascii="Roboto" w:hAnsi="Roboto" w:cs="Times New Roman"/>
           <w:b w:val="0"/>
@@ -6541,7 +6484,7 @@
     </w:p>
     <w:p>
       <w:pPr>
-        <w:pStyle w:val="BodyText"/>
+        <w:pStyle w:val="Textkrper"/>
         <w:ind w:left="708" w:hanging="708"/>
         <w:rPr>
           <w:rFonts w:ascii="Roboto" w:hAnsi="Roboto" w:cs="Times New Roman"/>
@@ -6678,29 +6621,6 @@
           <w:lang w:val="en-US"/>
         </w:rPr>
         <w:t>.</w:t>
-      </w:r>
-    </w:p>
-    <w:p>
-      <w:pPr>
-        <w:rPr>
-          <w:rFonts w:ascii="Roboto" w:hAnsi="Roboto"/>
-          <w:b/>
-          <w:bCs/>
-          <w:sz w:val="28"/>
-          <w:szCs w:val="28"/>
-          <w:lang w:val="en-GB"/>
-        </w:rPr>
-      </w:pPr>
-      <w:r>
-        <w:rPr>
-          <w:rFonts w:ascii="Roboto" w:hAnsi="Roboto"/>
-          <w:b/>
-          <w:bCs/>
-          <w:sz w:val="28"/>
-          <w:szCs w:val="28"/>
-          <w:lang w:val="en-GB"/>
-        </w:rPr>
-        <w:br w:type="page"/>
       </w:r>
     </w:p>
     <w:p>
@@ -7120,7 +7040,7 @@
     </w:p>
     <w:p>
       <w:pPr>
-        <w:pStyle w:val="BodyText"/>
+        <w:pStyle w:val="Textkrper"/>
         <w:rPr>
           <w:rFonts w:ascii="Roboto" w:hAnsi="Roboto"/>
           <w:b w:val="0"/>
@@ -7305,7 +7225,31 @@
     </w:p>
     <w:p>
       <w:pPr>
-        <w:pStyle w:val="Heading2"/>
+        <w:pStyle w:val="Choice"/>
+        <w:spacing w:after="0" w:line="240" w:lineRule="auto"/>
+        <w:ind w:left="1416" w:firstLine="708"/>
+        <w:rPr>
+          <w:rFonts w:ascii="Roboto" w:hAnsi="Roboto"/>
+          <w:szCs w:val="20"/>
+          <w:lang w:val="en-US"/>
+        </w:rPr>
+      </w:pPr>
+    </w:p>
+    <w:p>
+      <w:pPr>
+        <w:pStyle w:val="Choice"/>
+        <w:spacing w:after="0" w:line="240" w:lineRule="auto"/>
+        <w:ind w:left="1416" w:firstLine="708"/>
+        <w:rPr>
+          <w:rFonts w:ascii="Roboto" w:hAnsi="Roboto"/>
+          <w:szCs w:val="20"/>
+          <w:lang w:val="en-US"/>
+        </w:rPr>
+      </w:pPr>
+    </w:p>
+    <w:p>
+      <w:pPr>
+        <w:pStyle w:val="berschrift2"/>
         <w:pBdr>
           <w:top w:val="single" w:sz="6" w:space="1" w:color="auto"/>
           <w:bottom w:val="single" w:sz="6" w:space="1" w:color="auto"/>
@@ -7491,7 +7435,7 @@
     </w:p>
     <w:p>
       <w:pPr>
-        <w:pStyle w:val="BodyText"/>
+        <w:pStyle w:val="Textkrper"/>
         <w:rPr>
           <w:rFonts w:ascii="Roboto" w:hAnsi="Roboto"/>
           <w:sz w:val="22"/>
@@ -7502,7 +7446,7 @@
     </w:p>
     <w:p>
       <w:pPr>
-        <w:pStyle w:val="BodyText"/>
+        <w:pStyle w:val="Textkrper"/>
         <w:rPr>
           <w:rFonts w:ascii="Roboto" w:hAnsi="Roboto" w:cs="Times New Roman"/>
           <w:b w:val="0"/>
@@ -7747,7 +7691,7 @@
     </w:p>
     <w:p>
       <w:pPr>
-        <w:pStyle w:val="BodyText"/>
+        <w:pStyle w:val="Textkrper"/>
         <w:ind w:left="708" w:hanging="708"/>
         <w:rPr>
           <w:rFonts w:ascii="Roboto" w:hAnsi="Roboto" w:cs="Times New Roman"/>
@@ -8055,7 +7999,7 @@
     </w:p>
     <w:p>
       <w:pPr>
-        <w:pStyle w:val="Heading2"/>
+        <w:pStyle w:val="berschrift2"/>
         <w:pBdr>
           <w:top w:val="single" w:sz="6" w:space="1" w:color="auto"/>
           <w:bottom w:val="single" w:sz="6" w:space="1" w:color="auto"/>
@@ -8192,7 +8136,7 @@
     </w:p>
     <w:p>
       <w:pPr>
-        <w:pStyle w:val="BodyText"/>
+        <w:pStyle w:val="Textkrper"/>
         <w:rPr>
           <w:sz w:val="22"/>
           <w:szCs w:val="22"/>
@@ -8202,7 +8146,7 @@
     </w:p>
     <w:p>
       <w:pPr>
-        <w:pStyle w:val="BodyText"/>
+        <w:pStyle w:val="Textkrper"/>
         <w:rPr>
           <w:rFonts w:ascii="Roboto" w:hAnsi="Roboto" w:cs="Times New Roman"/>
           <w:b w:val="0"/>
@@ -8346,7 +8290,7 @@
     </w:p>
     <w:p>
       <w:pPr>
-        <w:pStyle w:val="BodyText"/>
+        <w:pStyle w:val="Textkrper"/>
         <w:ind w:left="708" w:hanging="708"/>
         <w:rPr>
           <w:rFonts w:ascii="Roboto" w:hAnsi="Roboto" w:cs="Times New Roman"/>
@@ -8499,7 +8443,7 @@
     </w:p>
     <w:p>
       <w:pPr>
-        <w:pStyle w:val="BodyText"/>
+        <w:pStyle w:val="Textkrper"/>
         <w:rPr>
           <w:rFonts w:ascii="Roboto" w:hAnsi="Roboto"/>
           <w:b w:val="0"/>
@@ -8512,7 +8456,7 @@
     </w:p>
     <w:p>
       <w:pPr>
-        <w:pStyle w:val="BodyText"/>
+        <w:pStyle w:val="Textkrper"/>
         <w:rPr>
           <w:rFonts w:ascii="Roboto" w:hAnsi="Roboto"/>
           <w:sz w:val="22"/>
@@ -8523,7 +8467,7 @@
     </w:p>
     <w:p>
       <w:pPr>
-        <w:pStyle w:val="BodyText"/>
+        <w:pStyle w:val="Textkrper"/>
         <w:rPr>
           <w:rFonts w:ascii="Roboto" w:hAnsi="Roboto"/>
           <w:sz w:val="22"/>
@@ -8575,48 +8519,19 @@
         <w:rPr>
           <w:rFonts w:ascii="Roboto" w:hAnsi="Roboto"/>
           <w:i/>
-          <w:iCs/>
-          <w:szCs w:val="22"/>
-          <w:lang w:val="en-GB"/>
-        </w:rPr>
-        <w:t>K</w:t>
+          <w:szCs w:val="22"/>
+          <w:lang w:val="en-GB"/>
+        </w:rPr>
+        <w:tab/>
       </w:r>
       <w:r>
         <w:rPr>
           <w:rFonts w:ascii="Roboto" w:hAnsi="Roboto"/>
           <w:i/>
-          <w:iCs/>
-          <w:szCs w:val="22"/>
-          <w:lang w:val="en-GB"/>
-        </w:rPr>
-        <w:t>-Q</w:t>
-      </w:r>
-      <w:r>
-        <w:rPr>
-          <w:rFonts w:ascii="Roboto" w:hAnsi="Roboto"/>
-          <w:i/>
-          <w:szCs w:val="22"/>
-          <w:lang w:val="en-GB"/>
-        </w:rPr>
-        <w:t xml:space="preserve">uestion: Select “True” or “False” for each line. </w:t>
-      </w:r>
-      <w:r>
-        <w:rPr>
-          <w:rFonts w:ascii="Roboto" w:hAnsi="Roboto"/>
-          <w:i/>
-          <w:szCs w:val="22"/>
-          <w:lang w:val="en-GB"/>
-        </w:rPr>
-        <w:tab/>
-      </w:r>
-      <w:r>
-        <w:rPr>
-          <w:rFonts w:ascii="Roboto" w:hAnsi="Roboto"/>
-          <w:i/>
-          <w:szCs w:val="22"/>
-          <w:lang w:val="en-GB"/>
-        </w:rPr>
-        <w:t xml:space="preserve"> 2 points</w:t>
+          <w:szCs w:val="22"/>
+          <w:lang w:val="en-GB"/>
+        </w:rPr>
+        <w:t xml:space="preserve"> </w:t>
       </w:r>
     </w:p>
     <w:p>
@@ -8695,525 +8610,20 @@
     </w:p>
     <w:p>
       <w:pPr>
-        <w:pStyle w:val="BodyText"/>
-        <w:rPr>
-          <w:rFonts w:ascii="Roboto" w:hAnsi="Roboto" w:cs="Times New Roman"/>
-          <w:b w:val="0"/>
-          <w:bCs w:val="0"/>
-          <w:sz w:val="22"/>
+        <w:rPr>
+          <w:rFonts w:ascii="Roboto" w:hAnsi="Roboto"/>
           <w:szCs w:val="20"/>
           <w:lang w:val="en-US" w:eastAsia="en-US"/>
         </w:rPr>
       </w:pPr>
       <w:r>
         <w:rPr>
-          <w:rFonts w:ascii="Roboto" w:hAnsi="Roboto" w:cs="Times New Roman"/>
-          <w:b w:val="0"/>
-          <w:bCs w:val="0"/>
-          <w:sz w:val="22"/>
+          <w:rFonts w:ascii="Roboto" w:hAnsi="Roboto"/>
           <w:szCs w:val="20"/>
           <w:lang w:val="en-US" w:eastAsia="en-US"/>
         </w:rPr>
-        <w:t>You are the responsible architect for one product in a product family. The product family has an overall product-family architect. Select which of the following statements is true or false.</w:t>
-      </w:r>
-    </w:p>
-    <w:p>
-      <w:pPr>
-        <w:pStyle w:val="BodyText"/>
-        <w:rPr>
-          <w:rFonts w:ascii="Roboto" w:hAnsi="Roboto"/>
-          <w:sz w:val="22"/>
-          <w:szCs w:val="20"/>
-        </w:rPr>
-      </w:pPr>
-    </w:p>
-    <w:p>
-      <w:pPr>
-        <w:rPr>
-          <w:rFonts w:ascii="Roboto" w:hAnsi="Roboto"/>
-          <w:szCs w:val="22"/>
-          <w:lang w:val="en-US"/>
-        </w:rPr>
-      </w:pPr>
-      <w:r>
-        <w:rPr>
-          <w:rFonts w:ascii="Roboto" w:hAnsi="Roboto"/>
-          <w:szCs w:val="22"/>
-          <w:lang w:val="en-US"/>
-        </w:rPr>
-        <w:t>True</w:t>
-      </w:r>
-      <w:r>
-        <w:rPr>
-          <w:rFonts w:ascii="Roboto" w:hAnsi="Roboto"/>
-          <w:szCs w:val="22"/>
-          <w:lang w:val="en-US"/>
-        </w:rPr>
-        <w:tab/>
-      </w:r>
-      <w:r>
-        <w:rPr>
-          <w:rFonts w:ascii="Roboto" w:hAnsi="Roboto"/>
-          <w:szCs w:val="22"/>
-          <w:lang w:val="en-US"/>
-        </w:rPr>
-        <w:t>False</w:t>
-      </w:r>
-    </w:p>
-    <w:p>
-      <w:pPr>
-        <w:pStyle w:val="Choice"/>
-        <w:spacing w:after="0" w:line="240" w:lineRule="auto"/>
-        <w:ind w:left="-27" w:firstLine="4"/>
-        <w:rPr>
-          <w:rFonts w:ascii="Roboto" w:hAnsi="Roboto"/>
-          <w:lang w:val="en-US"/>
-        </w:rPr>
-      </w:pPr>
-      <w:r>
-        <w:rPr>
-          <w:rFonts w:ascii="Times New Roman" w:hAnsi="Times New Roman" w:cs="Times New Roman"/>
-          <w:sz w:val="32"/>
-          <w:szCs w:val="32"/>
-          <w:lang w:val="en-US"/>
-        </w:rPr>
-        <w:t>□</w:t>
-      </w:r>
-      <w:r>
-        <w:rPr>
-          <w:rFonts w:ascii="Roboto" w:hAnsi="Roboto" w:cs="Times New Roman"/>
-          <w:sz w:val="32"/>
-          <w:szCs w:val="32"/>
-          <w:lang w:val="en-US"/>
-        </w:rPr>
-        <w:tab/>
-      </w:r>
-      <w:r>
-        <w:rPr>
-          <w:rFonts w:ascii="Times New Roman" w:hAnsi="Times New Roman" w:cs="Times New Roman"/>
-          <w:sz w:val="32"/>
-          <w:szCs w:val="32"/>
-          <w:lang w:val="en-US"/>
-        </w:rPr>
-        <w:t>□</w:t>
-      </w:r>
-      <w:r>
-        <w:rPr>
-          <w:rFonts w:ascii="Roboto" w:hAnsi="Roboto" w:cs="Times New Roman"/>
-          <w:lang w:val="en-US"/>
-        </w:rPr>
-        <w:tab/>
-      </w:r>
-      <w:r>
-        <w:rPr>
-          <w:rFonts w:ascii="Roboto" w:hAnsi="Roboto" w:cs="Times New Roman"/>
-          <w:lang w:val="en-US"/>
-        </w:rPr>
-        <w:t>(a)</w:t>
-      </w:r>
-      <w:r>
-        <w:rPr>
-          <w:rFonts w:ascii="Roboto" w:hAnsi="Roboto" w:cs="Times New Roman"/>
-          <w:lang w:val="en-US"/>
-        </w:rPr>
-        <w:tab/>
-      </w:r>
-      <w:r>
-        <w:rPr>
-          <w:rFonts w:ascii="Roboto" w:hAnsi="Roboto"/>
-          <w:lang w:val="en-US"/>
-        </w:rPr>
-        <w:t xml:space="preserve">You </w:t>
-      </w:r>
-      <w:proofErr w:type="gramStart"/>
-      <w:r>
-        <w:rPr>
-          <w:rFonts w:ascii="Roboto" w:hAnsi="Roboto"/>
-          <w:lang w:val="en-US"/>
-        </w:rPr>
-        <w:t>have to</w:t>
-      </w:r>
-      <w:proofErr w:type="gramEnd"/>
-      <w:r>
-        <w:rPr>
-          <w:rFonts w:ascii="Roboto" w:hAnsi="Roboto"/>
-          <w:lang w:val="en-US"/>
-        </w:rPr>
-        <w:t xml:space="preserve"> accept constraints that apply to the whole product family also for </w:t>
-      </w:r>
-    </w:p>
-    <w:p>
-      <w:pPr>
-        <w:pStyle w:val="Choice"/>
-        <w:spacing w:line="240" w:lineRule="auto"/>
-        <w:ind w:left="1393" w:firstLine="731"/>
-        <w:rPr>
-          <w:rFonts w:ascii="Roboto" w:hAnsi="Roboto" w:cs="Times New Roman"/>
-          <w:lang w:val="en-US"/>
-        </w:rPr>
-      </w:pPr>
-      <w:r>
-        <w:rPr>
-          <w:rFonts w:ascii="Roboto" w:hAnsi="Roboto"/>
-          <w:lang w:val="en-US"/>
-        </w:rPr>
-        <w:t>your product.</w:t>
-      </w:r>
-    </w:p>
-    <w:p>
-      <w:pPr>
-        <w:pStyle w:val="Choice"/>
-        <w:spacing w:after="0" w:line="240" w:lineRule="auto"/>
-        <w:rPr>
-          <w:rFonts w:ascii="Roboto" w:hAnsi="Roboto"/>
-          <w:lang w:val="en-US"/>
-        </w:rPr>
-      </w:pPr>
-      <w:r>
-        <w:rPr>
-          <w:rFonts w:ascii="Times New Roman" w:hAnsi="Times New Roman" w:cs="Times New Roman"/>
-          <w:sz w:val="32"/>
-          <w:szCs w:val="32"/>
-          <w:lang w:val="en-US"/>
-        </w:rPr>
-        <w:t>□</w:t>
-      </w:r>
-      <w:r>
-        <w:rPr>
-          <w:rFonts w:ascii="Roboto" w:hAnsi="Roboto" w:cs="Times New Roman"/>
-          <w:sz w:val="32"/>
-          <w:szCs w:val="32"/>
-          <w:lang w:val="en-US"/>
-        </w:rPr>
-        <w:tab/>
-      </w:r>
-      <w:r>
-        <w:rPr>
-          <w:rFonts w:ascii="Times New Roman" w:hAnsi="Times New Roman" w:cs="Times New Roman"/>
-          <w:sz w:val="32"/>
-          <w:szCs w:val="32"/>
-          <w:lang w:val="en-US"/>
-        </w:rPr>
-        <w:t>□</w:t>
-      </w:r>
-      <w:r>
-        <w:rPr>
-          <w:rFonts w:ascii="Roboto" w:hAnsi="Roboto" w:cs="Times New Roman"/>
-          <w:lang w:val="en-US"/>
-        </w:rPr>
-        <w:tab/>
-        <w:t>(b)</w:t>
-      </w:r>
-      <w:r>
-        <w:rPr>
-          <w:rFonts w:ascii="Roboto" w:hAnsi="Roboto" w:cs="Times New Roman"/>
-          <w:lang w:val="en-US"/>
-        </w:rPr>
-        <w:tab/>
-      </w:r>
-      <w:r>
-        <w:rPr>
-          <w:rFonts w:ascii="Roboto" w:hAnsi="Roboto"/>
-          <w:lang w:val="en-US"/>
-        </w:rPr>
-        <w:t xml:space="preserve">Since parts of this product family are separately sellable products, your </w:t>
-      </w:r>
-    </w:p>
-    <w:p>
-      <w:pPr>
-        <w:pStyle w:val="Choice"/>
-        <w:spacing w:after="0" w:line="240" w:lineRule="auto"/>
-        <w:ind w:left="1416" w:firstLine="708"/>
-        <w:rPr>
-          <w:rFonts w:ascii="Roboto" w:hAnsi="Roboto"/>
-          <w:lang w:val="en-US"/>
-        </w:rPr>
-      </w:pPr>
-      <w:r>
-        <w:rPr>
-          <w:rFonts w:ascii="Roboto" w:hAnsi="Roboto"/>
-          <w:lang w:val="en-US"/>
-        </w:rPr>
-        <w:t>product is not bound to the constraints of the suite.</w:t>
-      </w:r>
-    </w:p>
-    <w:p>
-      <w:pPr>
-        <w:pStyle w:val="Choice"/>
-        <w:spacing w:after="0" w:line="240" w:lineRule="auto"/>
-        <w:rPr>
-          <w:rFonts w:ascii="Roboto" w:hAnsi="Roboto"/>
-          <w:lang w:val="en-US"/>
-        </w:rPr>
-      </w:pPr>
-      <w:r>
-        <w:rPr>
-          <w:rFonts w:ascii="Times New Roman" w:hAnsi="Times New Roman" w:cs="Times New Roman"/>
-          <w:sz w:val="32"/>
-          <w:szCs w:val="32"/>
-          <w:lang w:val="en-US"/>
-        </w:rPr>
-        <w:t>□</w:t>
-      </w:r>
-      <w:r>
-        <w:rPr>
-          <w:rFonts w:ascii="Roboto" w:hAnsi="Roboto" w:cs="Times New Roman"/>
-          <w:sz w:val="32"/>
-          <w:szCs w:val="32"/>
-          <w:lang w:val="en-US"/>
-        </w:rPr>
-        <w:tab/>
-      </w:r>
-      <w:r>
-        <w:rPr>
-          <w:rFonts w:ascii="Times New Roman" w:hAnsi="Times New Roman" w:cs="Times New Roman"/>
-          <w:sz w:val="32"/>
-          <w:szCs w:val="32"/>
-          <w:lang w:val="en-US"/>
-        </w:rPr>
-        <w:t>□</w:t>
-      </w:r>
-      <w:r>
-        <w:rPr>
-          <w:rFonts w:ascii="Roboto" w:hAnsi="Roboto" w:cs="Times New Roman"/>
-          <w:lang w:val="en-US"/>
-        </w:rPr>
-        <w:tab/>
-        <w:t>(c)</w:t>
-      </w:r>
-      <w:r>
-        <w:rPr>
-          <w:rFonts w:ascii="Roboto" w:hAnsi="Roboto" w:cs="Times New Roman"/>
-          <w:lang w:val="en-US"/>
-        </w:rPr>
-        <w:tab/>
-      </w:r>
-      <w:r>
-        <w:rPr>
-          <w:rFonts w:ascii="Roboto" w:hAnsi="Roboto"/>
-          <w:lang w:val="en-US"/>
-        </w:rPr>
-        <w:t xml:space="preserve">You should have regular meetings with your fellow product architects and the </w:t>
-      </w:r>
-    </w:p>
-    <w:p>
-      <w:pPr>
-        <w:pStyle w:val="Choice"/>
-        <w:spacing w:after="0" w:line="240" w:lineRule="auto"/>
-        <w:ind w:left="1416" w:firstLine="708"/>
-        <w:rPr>
-          <w:rFonts w:ascii="Roboto" w:hAnsi="Roboto" w:cs="Times New Roman"/>
-          <w:lang w:val="en-US"/>
-        </w:rPr>
-      </w:pPr>
-      <w:r>
-        <w:rPr>
-          <w:rFonts w:ascii="Roboto" w:hAnsi="Roboto"/>
-          <w:lang w:val="en-US"/>
-        </w:rPr>
-        <w:t>family architect to negotiate common quality requirements and constraints</w:t>
-      </w:r>
-      <w:r>
-        <w:rPr>
-          <w:rFonts w:ascii="Roboto" w:hAnsi="Roboto" w:cs="Times New Roman"/>
-          <w:lang w:val="en-US"/>
-        </w:rPr>
-        <w:t>.</w:t>
-      </w:r>
-    </w:p>
-    <w:p>
-      <w:pPr>
-        <w:pStyle w:val="Choice"/>
-        <w:spacing w:after="0" w:line="240" w:lineRule="auto"/>
-        <w:rPr>
-          <w:rFonts w:ascii="Roboto" w:hAnsi="Roboto"/>
-          <w:lang w:val="en-US"/>
-        </w:rPr>
-      </w:pPr>
-      <w:r>
-        <w:rPr>
-          <w:rFonts w:ascii="Times New Roman" w:hAnsi="Times New Roman" w:cs="Times New Roman"/>
-          <w:sz w:val="32"/>
-          <w:szCs w:val="32"/>
-          <w:lang w:val="en-US"/>
-        </w:rPr>
-        <w:t>□</w:t>
-      </w:r>
-      <w:r>
-        <w:rPr>
-          <w:rFonts w:ascii="Roboto" w:hAnsi="Roboto" w:cs="Times New Roman"/>
-          <w:sz w:val="32"/>
-          <w:szCs w:val="32"/>
-          <w:lang w:val="en-US"/>
-        </w:rPr>
-        <w:tab/>
-      </w:r>
-      <w:r>
-        <w:rPr>
-          <w:rFonts w:ascii="Times New Roman" w:hAnsi="Times New Roman" w:cs="Times New Roman"/>
-          <w:sz w:val="32"/>
-          <w:szCs w:val="32"/>
-          <w:lang w:val="en-US"/>
-        </w:rPr>
-        <w:t>□</w:t>
-      </w:r>
-      <w:r>
-        <w:rPr>
-          <w:rFonts w:ascii="Roboto" w:hAnsi="Roboto" w:cs="Times New Roman"/>
-          <w:lang w:val="en-US"/>
-        </w:rPr>
-        <w:tab/>
-        <w:t>(d)</w:t>
-      </w:r>
-      <w:r>
-        <w:rPr>
-          <w:rFonts w:ascii="Roboto" w:hAnsi="Roboto" w:cs="Times New Roman"/>
-          <w:lang w:val="en-US"/>
-        </w:rPr>
-        <w:tab/>
-      </w:r>
-      <w:r>
-        <w:rPr>
-          <w:rFonts w:ascii="Roboto" w:hAnsi="Roboto"/>
-          <w:lang w:val="en-US"/>
-        </w:rPr>
-        <w:t xml:space="preserve">You can negotiate deviations from quality requirements that have been </w:t>
-      </w:r>
-    </w:p>
-    <w:p>
-      <w:pPr>
-        <w:pStyle w:val="Choice"/>
-        <w:spacing w:after="0" w:line="240" w:lineRule="auto"/>
-        <w:ind w:left="1416" w:firstLine="708"/>
-        <w:rPr>
-          <w:rFonts w:ascii="Roboto" w:hAnsi="Roboto"/>
-          <w:lang w:val="en-US"/>
-        </w:rPr>
-      </w:pPr>
-      <w:r>
-        <w:rPr>
-          <w:rFonts w:ascii="Roboto" w:hAnsi="Roboto"/>
-          <w:lang w:val="en-US"/>
-        </w:rPr>
-        <w:t>defined for the overall suite with the suite architect.</w:t>
-      </w:r>
-    </w:p>
-    <w:p>
-      <w:pPr>
-        <w:rPr>
-          <w:rFonts w:ascii="Roboto" w:hAnsi="Roboto"/>
-          <w:szCs w:val="20"/>
-          <w:lang w:val="en-US" w:eastAsia="en-US"/>
-        </w:rPr>
-      </w:pPr>
-    </w:p>
-    <w:p>
-      <w:pPr>
-        <w:rPr>
-          <w:rFonts w:ascii="Roboto" w:hAnsi="Roboto"/>
-          <w:szCs w:val="20"/>
-          <w:lang w:val="en-US" w:eastAsia="en-US"/>
-        </w:rPr>
-      </w:pPr>
-    </w:p>
-    <w:p>
-      <w:pPr>
-        <w:rPr>
-          <w:rFonts w:ascii="Roboto" w:hAnsi="Roboto"/>
-          <w:szCs w:val="20"/>
-          <w:lang w:val="en-US" w:eastAsia="en-US"/>
-        </w:rPr>
-      </w:pPr>
-    </w:p>
-    <w:p>
-      <w:pPr>
-        <w:rPr>
-          <w:rFonts w:ascii="Roboto" w:hAnsi="Roboto"/>
-          <w:szCs w:val="20"/>
-          <w:lang w:val="en-US" w:eastAsia="en-US"/>
-        </w:rPr>
-      </w:pPr>
-    </w:p>
-    <w:p>
-      <w:pPr>
-        <w:rPr>
-          <w:rFonts w:ascii="Roboto" w:hAnsi="Roboto"/>
-          <w:szCs w:val="20"/>
-          <w:lang w:val="en-US" w:eastAsia="en-US"/>
-        </w:rPr>
-      </w:pPr>
-    </w:p>
-    <w:p>
-      <w:pPr>
-        <w:rPr>
-          <w:rFonts w:ascii="Roboto" w:hAnsi="Roboto"/>
-          <w:szCs w:val="20"/>
-          <w:lang w:val="en-US" w:eastAsia="en-US"/>
-        </w:rPr>
-      </w:pPr>
-    </w:p>
-    <w:p>
-      <w:pPr>
-        <w:rPr>
-          <w:rFonts w:ascii="Roboto" w:hAnsi="Roboto"/>
-          <w:szCs w:val="20"/>
-          <w:lang w:val="en-US" w:eastAsia="en-US"/>
-        </w:rPr>
-      </w:pPr>
-    </w:p>
-    <w:p>
-      <w:pPr>
-        <w:rPr>
-          <w:rFonts w:ascii="Roboto" w:hAnsi="Roboto"/>
-          <w:szCs w:val="20"/>
-          <w:lang w:val="en-US" w:eastAsia="en-US"/>
-        </w:rPr>
-      </w:pPr>
-    </w:p>
-    <w:p>
-      <w:pPr>
-        <w:rPr>
-          <w:rFonts w:ascii="Roboto" w:hAnsi="Roboto"/>
-          <w:szCs w:val="20"/>
-          <w:lang w:val="en-US" w:eastAsia="en-US"/>
-        </w:rPr>
-      </w:pPr>
-    </w:p>
-    <w:p>
-      <w:pPr>
-        <w:rPr>
-          <w:rFonts w:ascii="Roboto" w:hAnsi="Roboto"/>
-          <w:szCs w:val="20"/>
-          <w:lang w:val="en-US" w:eastAsia="en-US"/>
-        </w:rPr>
-      </w:pPr>
-    </w:p>
-    <w:p>
-      <w:pPr>
-        <w:rPr>
-          <w:rFonts w:ascii="Roboto" w:hAnsi="Roboto"/>
-          <w:szCs w:val="20"/>
-          <w:lang w:val="en-US" w:eastAsia="en-US"/>
-        </w:rPr>
-      </w:pPr>
-    </w:p>
-    <w:p>
-      <w:pPr>
-        <w:rPr>
-          <w:rFonts w:ascii="Roboto" w:hAnsi="Roboto"/>
-          <w:szCs w:val="20"/>
-          <w:lang w:val="en-US" w:eastAsia="en-US"/>
-        </w:rPr>
-      </w:pPr>
-    </w:p>
-    <w:p>
-      <w:pPr>
-        <w:rPr>
-          <w:rFonts w:ascii="Roboto" w:hAnsi="Roboto"/>
-          <w:szCs w:val="20"/>
-          <w:lang w:val="en-US" w:eastAsia="en-US"/>
-        </w:rPr>
-      </w:pPr>
+        <w:t>Question removed as not compatible with CPSA-F curriculum.</w:t>
+      </w:r>
     </w:p>
     <w:p>
       <w:pPr>
@@ -9221,22 +8631,32 @@
           <w:rFonts w:ascii="Roboto" w:hAnsi="Roboto"/>
           <w:b/>
           <w:bCs/>
-          <w:sz w:val="28"/>
-          <w:szCs w:val="28"/>
-          <w:lang w:val="en-GB"/>
-        </w:rPr>
-      </w:pPr>
-      <w:r>
+          <w:szCs w:val="22"/>
+          <w:lang w:val="en-GB"/>
+        </w:rPr>
+      </w:pPr>
+    </w:p>
+    <w:p>
+      <w:pPr>
         <w:rPr>
           <w:rFonts w:ascii="Roboto" w:hAnsi="Roboto"/>
           <w:b/>
           <w:bCs/>
-          <w:sz w:val="28"/>
-          <w:szCs w:val="28"/>
-          <w:lang w:val="en-GB"/>
-        </w:rPr>
-        <w:br w:type="page"/>
-      </w:r>
+          <w:szCs w:val="22"/>
+          <w:lang w:val="en-GB"/>
+        </w:rPr>
+      </w:pPr>
+    </w:p>
+    <w:p>
+      <w:pPr>
+        <w:rPr>
+          <w:rFonts w:ascii="Roboto" w:hAnsi="Roboto"/>
+          <w:b/>
+          <w:bCs/>
+          <w:szCs w:val="22"/>
+          <w:lang w:val="en-GB"/>
+        </w:rPr>
+      </w:pPr>
     </w:p>
     <w:p>
       <w:pPr>
@@ -9264,7 +8684,6 @@
           <w:szCs w:val="28"/>
           <w:lang w:val="en-GB"/>
         </w:rPr>
-        <w:lastRenderedPageBreak/>
         <w:t>Question 13</w:t>
       </w:r>
       <w:r>
@@ -9392,7 +8811,7 @@
     </w:p>
     <w:p>
       <w:pPr>
-        <w:pStyle w:val="BodyText"/>
+        <w:pStyle w:val="Textkrper"/>
         <w:spacing w:before="1"/>
         <w:rPr>
           <w:rFonts w:ascii="Roboto" w:hAnsi="Roboto" w:cs="Times New Roman"/>
@@ -9817,6 +9236,28 @@
         </w:rPr>
         <w:t>central architecture document since each service is free to choose its technologies.</w:t>
       </w:r>
+    </w:p>
+    <w:p>
+      <w:pPr>
+        <w:pStyle w:val="Choice"/>
+        <w:spacing w:after="0" w:line="240" w:lineRule="auto"/>
+        <w:ind w:left="2124"/>
+        <w:rPr>
+          <w:rFonts w:ascii="Roboto" w:hAnsi="Roboto"/>
+          <w:lang w:val="en-US"/>
+        </w:rPr>
+      </w:pPr>
+    </w:p>
+    <w:p>
+      <w:pPr>
+        <w:pStyle w:val="Choice"/>
+        <w:spacing w:after="0" w:line="240" w:lineRule="auto"/>
+        <w:ind w:left="2124"/>
+        <w:rPr>
+          <w:rFonts w:ascii="Roboto" w:hAnsi="Roboto"/>
+          <w:lang w:val="en-US"/>
+        </w:rPr>
+      </w:pPr>
     </w:p>
     <w:p>
       <w:pPr>
@@ -9877,6 +9318,7 @@
           <w:szCs w:val="28"/>
           <w:lang w:val="en-GB"/>
         </w:rPr>
+        <w:lastRenderedPageBreak/>
         <w:t>Question 14</w:t>
       </w:r>
       <w:r>
@@ -10428,7 +9870,9 @@
         <w:ind w:left="1416" w:firstLine="708"/>
         <w:rPr>
           <w:rFonts w:ascii="Roboto" w:hAnsi="Roboto"/>
-          <w:lang w:val="en-US"/>
+          <w:sz w:val="28"/>
+          <w:szCs w:val="28"/>
+          <w:lang w:val="en-GB"/>
         </w:rPr>
       </w:pPr>
       <w:r>
@@ -10441,118 +9885,42 @@
     </w:p>
     <w:p>
       <w:pPr>
-        <w:rPr>
-          <w:rFonts w:ascii="Roboto" w:hAnsi="Roboto"/>
-          <w:szCs w:val="20"/>
-          <w:lang w:val="en-US" w:eastAsia="en-US"/>
-        </w:rPr>
-      </w:pPr>
-    </w:p>
-    <w:p>
-      <w:pPr>
-        <w:rPr>
-          <w:rFonts w:ascii="Roboto" w:hAnsi="Roboto"/>
-          <w:szCs w:val="20"/>
-          <w:lang w:val="en-US" w:eastAsia="en-US"/>
-        </w:rPr>
-      </w:pPr>
-    </w:p>
-    <w:p>
-      <w:pPr>
-        <w:rPr>
-          <w:rFonts w:ascii="Roboto" w:hAnsi="Roboto"/>
-          <w:szCs w:val="20"/>
-          <w:lang w:val="en-US" w:eastAsia="en-US"/>
-        </w:rPr>
-      </w:pPr>
-    </w:p>
-    <w:p>
-      <w:pPr>
-        <w:rPr>
-          <w:rFonts w:ascii="Roboto" w:hAnsi="Roboto"/>
-          <w:szCs w:val="20"/>
-          <w:lang w:val="en-US" w:eastAsia="en-US"/>
-        </w:rPr>
-      </w:pPr>
-    </w:p>
-    <w:p>
-      <w:pPr>
-        <w:rPr>
-          <w:rFonts w:ascii="Roboto" w:hAnsi="Roboto"/>
-          <w:szCs w:val="20"/>
-          <w:lang w:val="en-US" w:eastAsia="en-US"/>
-        </w:rPr>
-      </w:pPr>
-    </w:p>
-    <w:p>
-      <w:pPr>
-        <w:rPr>
-          <w:rFonts w:ascii="Roboto" w:hAnsi="Roboto"/>
-          <w:szCs w:val="20"/>
-          <w:lang w:val="en-US" w:eastAsia="en-US"/>
-        </w:rPr>
-      </w:pPr>
-    </w:p>
-    <w:p>
-      <w:pPr>
-        <w:rPr>
-          <w:rFonts w:ascii="Roboto" w:hAnsi="Roboto"/>
-          <w:szCs w:val="20"/>
-          <w:lang w:val="en-US" w:eastAsia="en-US"/>
-        </w:rPr>
-      </w:pPr>
-    </w:p>
-    <w:p>
-      <w:pPr>
-        <w:rPr>
-          <w:rFonts w:ascii="Roboto" w:hAnsi="Roboto"/>
-          <w:szCs w:val="20"/>
-          <w:lang w:val="en-US" w:eastAsia="en-US"/>
-        </w:rPr>
-      </w:pPr>
-    </w:p>
-    <w:p>
-      <w:pPr>
-        <w:rPr>
-          <w:rFonts w:ascii="Roboto" w:hAnsi="Roboto"/>
-          <w:szCs w:val="20"/>
-          <w:lang w:val="en-US" w:eastAsia="en-US"/>
-        </w:rPr>
-      </w:pPr>
-    </w:p>
-    <w:p>
-      <w:pPr>
-        <w:rPr>
-          <w:rFonts w:ascii="Roboto" w:hAnsi="Roboto"/>
-          <w:szCs w:val="20"/>
-          <w:lang w:val="en-US" w:eastAsia="en-US"/>
-        </w:rPr>
-      </w:pPr>
-    </w:p>
-    <w:p>
-      <w:pPr>
+        <w:pStyle w:val="Choice"/>
+        <w:spacing w:after="0" w:line="240" w:lineRule="auto"/>
+        <w:ind w:left="1416" w:firstLine="708"/>
+        <w:rPr>
+          <w:rFonts w:ascii="Roboto" w:hAnsi="Roboto"/>
+          <w:lang w:val="en-GB"/>
+        </w:rPr>
+      </w:pPr>
+    </w:p>
+    <w:p>
+      <w:pPr>
+        <w:pStyle w:val="Choice"/>
+        <w:spacing w:after="0" w:line="240" w:lineRule="auto"/>
+        <w:ind w:left="1416" w:firstLine="708"/>
+        <w:rPr>
+          <w:rFonts w:ascii="Roboto" w:hAnsi="Roboto"/>
+          <w:lang w:val="en-GB"/>
+        </w:rPr>
+      </w:pPr>
+    </w:p>
+    <w:p>
+      <w:pPr>
+        <w:pStyle w:val="Choice"/>
+        <w:spacing w:after="0" w:line="240" w:lineRule="auto"/>
+        <w:ind w:left="1416" w:firstLine="708"/>
         <w:rPr>
           <w:rFonts w:ascii="Roboto" w:hAnsi="Roboto" w:cs="Arial"/>
           <w:b/>
           <w:bCs/>
-          <w:sz w:val="28"/>
-          <w:szCs w:val="28"/>
-          <w:lang w:val="en-GB"/>
-        </w:rPr>
-      </w:pPr>
-      <w:r>
-        <w:rPr>
-          <w:rFonts w:ascii="Roboto" w:hAnsi="Roboto"/>
-          <w:sz w:val="28"/>
-          <w:szCs w:val="28"/>
-          <w:lang w:val="en-GB"/>
-        </w:rPr>
-        <w:br w:type="page"/>
-      </w:r>
-    </w:p>
-    <w:p>
-      <w:pPr>
-        <w:pStyle w:val="Heading2"/>
+          <w:lang w:val="en-GB"/>
+        </w:rPr>
+      </w:pPr>
+    </w:p>
+    <w:p>
+      <w:pPr>
+        <w:pStyle w:val="berschrift2"/>
         <w:pBdr>
           <w:top w:val="single" w:sz="6" w:space="1" w:color="auto"/>
           <w:bottom w:val="single" w:sz="6" w:space="1" w:color="auto"/>
@@ -10575,7 +9943,6 @@
           <w:szCs w:val="28"/>
           <w:lang w:val="en-GB"/>
         </w:rPr>
-        <w:lastRenderedPageBreak/>
         <w:t>Question 15</w:t>
       </w:r>
       <w:r>
@@ -10744,7 +10111,7 @@
     </w:p>
     <w:p>
       <w:pPr>
-        <w:pStyle w:val="BodyText"/>
+        <w:pStyle w:val="Textkrper"/>
         <w:rPr>
           <w:rFonts w:ascii="Roboto" w:hAnsi="Roboto"/>
           <w:sz w:val="22"/>
@@ -10755,7 +10122,7 @@
     </w:p>
     <w:p>
       <w:pPr>
-        <w:pStyle w:val="BodyText"/>
+        <w:pStyle w:val="Textkrper"/>
         <w:rPr>
           <w:rFonts w:ascii="Roboto" w:hAnsi="Roboto" w:cs="Times New Roman"/>
           <w:b w:val="0"/>
@@ -10876,7 +10243,7 @@
     </w:p>
     <w:p>
       <w:pPr>
-        <w:pStyle w:val="BodyText"/>
+        <w:pStyle w:val="Textkrper"/>
         <w:ind w:left="710" w:hanging="710"/>
         <w:rPr>
           <w:rFonts w:ascii="Roboto" w:hAnsi="Roboto"/>
@@ -10957,7 +10324,7 @@
     </w:p>
     <w:p>
       <w:pPr>
-        <w:pStyle w:val="BodyText"/>
+        <w:pStyle w:val="Textkrper"/>
         <w:ind w:left="710" w:firstLine="706"/>
         <w:rPr>
           <w:rFonts w:ascii="Roboto" w:hAnsi="Roboto" w:cs="Times New Roman"/>
@@ -11108,7 +10475,103 @@
     </w:p>
     <w:p>
       <w:pPr>
-        <w:pStyle w:val="Heading2"/>
+        <w:pStyle w:val="Choice"/>
+        <w:spacing w:after="0" w:line="240" w:lineRule="auto"/>
+        <w:rPr>
+          <w:rFonts w:ascii="Roboto" w:hAnsi="Roboto" w:cs="Times New Roman"/>
+          <w:b/>
+          <w:bCs/>
+          <w:lang w:val="en-US"/>
+        </w:rPr>
+      </w:pPr>
+    </w:p>
+    <w:p>
+      <w:pPr>
+        <w:pStyle w:val="Choice"/>
+        <w:spacing w:after="0" w:line="240" w:lineRule="auto"/>
+        <w:rPr>
+          <w:rFonts w:ascii="Roboto" w:hAnsi="Roboto" w:cs="Times New Roman"/>
+          <w:b/>
+          <w:bCs/>
+          <w:lang w:val="en-US"/>
+        </w:rPr>
+      </w:pPr>
+    </w:p>
+    <w:p>
+      <w:pPr>
+        <w:pStyle w:val="Choice"/>
+        <w:spacing w:after="0" w:line="240" w:lineRule="auto"/>
+        <w:rPr>
+          <w:rFonts w:ascii="Roboto" w:hAnsi="Roboto" w:cs="Times New Roman"/>
+          <w:b/>
+          <w:bCs/>
+          <w:lang w:val="en-US"/>
+        </w:rPr>
+      </w:pPr>
+    </w:p>
+    <w:p>
+      <w:pPr>
+        <w:pStyle w:val="Choice"/>
+        <w:spacing w:after="0" w:line="240" w:lineRule="auto"/>
+        <w:rPr>
+          <w:rFonts w:ascii="Roboto" w:hAnsi="Roboto" w:cs="Times New Roman"/>
+          <w:b/>
+          <w:bCs/>
+          <w:lang w:val="en-US"/>
+        </w:rPr>
+      </w:pPr>
+    </w:p>
+    <w:p>
+      <w:pPr>
+        <w:pStyle w:val="Choice"/>
+        <w:spacing w:after="0" w:line="240" w:lineRule="auto"/>
+        <w:rPr>
+          <w:rFonts w:ascii="Roboto" w:hAnsi="Roboto" w:cs="Times New Roman"/>
+          <w:b/>
+          <w:bCs/>
+          <w:lang w:val="en-US"/>
+        </w:rPr>
+      </w:pPr>
+    </w:p>
+    <w:p>
+      <w:pPr>
+        <w:pStyle w:val="Choice"/>
+        <w:spacing w:after="0" w:line="240" w:lineRule="auto"/>
+        <w:rPr>
+          <w:rFonts w:ascii="Roboto" w:hAnsi="Roboto" w:cs="Times New Roman"/>
+          <w:b/>
+          <w:bCs/>
+          <w:lang w:val="en-US"/>
+        </w:rPr>
+      </w:pPr>
+    </w:p>
+    <w:p>
+      <w:pPr>
+        <w:pStyle w:val="Choice"/>
+        <w:spacing w:after="0" w:line="240" w:lineRule="auto"/>
+        <w:rPr>
+          <w:rFonts w:ascii="Roboto" w:hAnsi="Roboto" w:cs="Times New Roman"/>
+          <w:b/>
+          <w:bCs/>
+          <w:lang w:val="en-US"/>
+        </w:rPr>
+      </w:pPr>
+    </w:p>
+    <w:p>
+      <w:pPr>
+        <w:pStyle w:val="Choice"/>
+        <w:spacing w:after="0" w:line="240" w:lineRule="auto"/>
+        <w:rPr>
+          <w:rFonts w:ascii="Roboto" w:hAnsi="Roboto" w:cs="Times New Roman"/>
+          <w:b/>
+          <w:bCs/>
+          <w:lang w:val="en-US"/>
+        </w:rPr>
+      </w:pPr>
+    </w:p>
+    <w:p>
+      <w:pPr>
+        <w:pStyle w:val="berschrift2"/>
         <w:pBdr>
           <w:top w:val="single" w:sz="6" w:space="1" w:color="auto"/>
           <w:bottom w:val="single" w:sz="6" w:space="1" w:color="auto"/>
@@ -11131,6 +10594,7 @@
           <w:szCs w:val="28"/>
           <w:lang w:val="en-GB"/>
         </w:rPr>
+        <w:lastRenderedPageBreak/>
         <w:t>Question 16</w:t>
       </w:r>
       <w:r>
@@ -11268,7 +10732,7 @@
     </w:p>
     <w:p>
       <w:pPr>
-        <w:pStyle w:val="BodyText"/>
+        <w:pStyle w:val="Textkrper"/>
         <w:rPr>
           <w:sz w:val="22"/>
           <w:szCs w:val="22"/>
@@ -11278,7 +10742,7 @@
     </w:p>
     <w:p>
       <w:pPr>
-        <w:pStyle w:val="BodyText"/>
+        <w:pStyle w:val="Textkrper"/>
         <w:rPr>
           <w:rFonts w:ascii="Roboto" w:hAnsi="Roboto" w:cs="Times New Roman"/>
           <w:b w:val="0"/>
@@ -11399,7 +10863,7 @@
     </w:p>
     <w:p>
       <w:pPr>
-        <w:pStyle w:val="BodyText"/>
+        <w:pStyle w:val="Textkrper"/>
         <w:ind w:left="710" w:hanging="710"/>
         <w:rPr>
           <w:rFonts w:ascii="Roboto" w:hAnsi="Roboto" w:cs="Times New Roman"/>
@@ -11575,7 +11039,7 @@
     </w:p>
     <w:p>
       <w:pPr>
-        <w:pStyle w:val="Heading2"/>
+        <w:pStyle w:val="berschrift2"/>
         <w:pBdr>
           <w:top w:val="single" w:sz="6" w:space="0" w:color="auto"/>
           <w:bottom w:val="single" w:sz="6" w:space="1" w:color="auto"/>
@@ -11730,7 +11194,7 @@
     </w:p>
     <w:p>
       <w:pPr>
-        <w:pStyle w:val="BodyText"/>
+        <w:pStyle w:val="Textkrper"/>
         <w:rPr>
           <w:sz w:val="22"/>
           <w:szCs w:val="22"/>
@@ -11740,7 +11204,7 @@
     </w:p>
     <w:p>
       <w:pPr>
-        <w:pStyle w:val="BodyText"/>
+        <w:pStyle w:val="Textkrper"/>
         <w:rPr>
           <w:rFonts w:ascii="Roboto" w:hAnsi="Roboto" w:cs="Times New Roman"/>
           <w:b w:val="0"/>
@@ -11861,7 +11325,7 @@
     </w:p>
     <w:p>
       <w:pPr>
-        <w:pStyle w:val="BodyText"/>
+        <w:pStyle w:val="Textkrper"/>
         <w:ind w:left="710" w:hanging="710"/>
         <w:rPr>
           <w:rFonts w:ascii="Roboto" w:hAnsi="Roboto" w:cs="Times New Roman"/>
@@ -12014,7 +11478,7 @@
     </w:p>
     <w:p>
       <w:pPr>
-        <w:pStyle w:val="BodyText"/>
+        <w:pStyle w:val="Textkrper"/>
         <w:rPr>
           <w:sz w:val="22"/>
           <w:szCs w:val="22"/>
@@ -12024,7 +11488,27 @@
     </w:p>
     <w:p>
       <w:pPr>
-        <w:pStyle w:val="Heading2"/>
+        <w:pStyle w:val="Textkrper"/>
+        <w:rPr>
+          <w:sz w:val="22"/>
+          <w:szCs w:val="22"/>
+          <w:lang w:val="en-US" w:eastAsia="en-US"/>
+        </w:rPr>
+      </w:pPr>
+    </w:p>
+    <w:p>
+      <w:pPr>
+        <w:pStyle w:val="Textkrper"/>
+        <w:rPr>
+          <w:sz w:val="22"/>
+          <w:szCs w:val="22"/>
+          <w:lang w:val="en-US" w:eastAsia="en-US"/>
+        </w:rPr>
+      </w:pPr>
+    </w:p>
+    <w:p>
+      <w:pPr>
+        <w:pStyle w:val="berschrift2"/>
         <w:pBdr>
           <w:top w:val="single" w:sz="6" w:space="1" w:color="auto"/>
           <w:bottom w:val="single" w:sz="6" w:space="1" w:color="auto"/>
@@ -12048,7 +11532,6 @@
           <w:szCs w:val="28"/>
           <w:lang w:val="en-GB"/>
         </w:rPr>
-        <w:lastRenderedPageBreak/>
         <w:t>Question 18</w:t>
       </w:r>
       <w:r>
@@ -12216,7 +11699,7 @@
     </w:p>
     <w:p>
       <w:pPr>
-        <w:pStyle w:val="BodyText"/>
+        <w:pStyle w:val="Textkrper"/>
         <w:rPr>
           <w:sz w:val="22"/>
           <w:szCs w:val="22"/>
@@ -12226,7 +11709,7 @@
     </w:p>
     <w:p>
       <w:pPr>
-        <w:pStyle w:val="BodyText"/>
+        <w:pStyle w:val="Textkrper"/>
         <w:rPr>
           <w:rFonts w:ascii="Roboto" w:hAnsi="Roboto" w:cs="Times New Roman"/>
           <w:b w:val="0"/>
@@ -12357,7 +11840,7 @@
     </w:p>
     <w:p>
       <w:pPr>
-        <w:pStyle w:val="BodyText"/>
+        <w:pStyle w:val="Textkrper"/>
         <w:ind w:left="710" w:hanging="710"/>
         <w:rPr>
           <w:rFonts w:ascii="Roboto" w:hAnsi="Roboto" w:cs="Times New Roman"/>
@@ -12565,16 +12048,6 @@
         </w:rPr>
         <w:t>Runtime view.</w:t>
       </w:r>
-    </w:p>
-    <w:p>
-      <w:pPr>
-        <w:pStyle w:val="Choice"/>
-        <w:spacing w:after="0" w:line="240" w:lineRule="auto"/>
-        <w:rPr>
-          <w:rFonts w:ascii="Roboto" w:hAnsi="Roboto"/>
-          <w:lang w:val="en-US"/>
-        </w:rPr>
-      </w:pPr>
     </w:p>
     <w:p>
       <w:pPr>
@@ -12621,6 +12094,7 @@
           <w:szCs w:val="28"/>
           <w:lang w:val="en-GB"/>
         </w:rPr>
+        <w:lastRenderedPageBreak/>
         <w:t xml:space="preserve">Question </w:t>
       </w:r>
       <w:r>
@@ -12865,7 +12339,7 @@
     </w:p>
     <w:p>
       <w:pPr>
-        <w:pStyle w:val="BodyText"/>
+        <w:pStyle w:val="Textkrper"/>
         <w:rPr>
           <w:rFonts w:ascii="Roboto" w:hAnsi="Roboto" w:cs="Times New Roman"/>
           <w:b w:val="0"/>
@@ -12920,7 +12394,7 @@
     </w:p>
     <w:p>
       <w:pPr>
-        <w:pStyle w:val="BodyText"/>
+        <w:pStyle w:val="Textkrper"/>
         <w:rPr>
           <w:rFonts w:ascii="Roboto" w:hAnsi="Roboto" w:cs="Times New Roman"/>
           <w:b w:val="0"/>
@@ -13021,7 +12495,7 @@
     </w:p>
     <w:p>
       <w:pPr>
-        <w:pStyle w:val="BodyText"/>
+        <w:pStyle w:val="Textkrper"/>
         <w:rPr>
           <w:rFonts w:ascii="Roboto" w:hAnsi="Roboto"/>
           <w:b w:val="0"/>
@@ -13256,7 +12730,7 @@
     </w:p>
     <w:p>
       <w:pPr>
-        <w:pStyle w:val="Heading2"/>
+        <w:pStyle w:val="berschrift2"/>
         <w:pBdr>
           <w:top w:val="single" w:sz="6" w:space="1" w:color="auto"/>
           <w:bottom w:val="single" w:sz="6" w:space="1" w:color="auto"/>
@@ -13469,7 +12943,7 @@
     </w:p>
     <w:p>
       <w:pPr>
-        <w:pStyle w:val="BodyText"/>
+        <w:pStyle w:val="Textkrper"/>
         <w:rPr>
           <w:sz w:val="22"/>
           <w:szCs w:val="22"/>
@@ -13479,7 +12953,7 @@
     </w:p>
     <w:p>
       <w:pPr>
-        <w:pStyle w:val="BodyText"/>
+        <w:pStyle w:val="Textkrper"/>
         <w:rPr>
           <w:rFonts w:ascii="Roboto" w:hAnsi="Roboto" w:cs="Times New Roman"/>
           <w:b w:val="0"/>
@@ -13645,7 +13119,7 @@
     </w:p>
     <w:p>
       <w:pPr>
-        <w:pStyle w:val="BodyText"/>
+        <w:pStyle w:val="Textkrper"/>
         <w:ind w:left="710" w:hanging="710"/>
         <w:rPr>
           <w:rFonts w:ascii="Roboto" w:hAnsi="Roboto" w:cs="Times New Roman"/>
@@ -13809,15 +13283,17 @@
     </w:p>
     <w:p>
       <w:pPr>
-        <w:pStyle w:val="BodyText"/>
-        <w:rPr>
+        <w:pStyle w:val="Textkrper"/>
+        <w:rPr>
+          <w:sz w:val="22"/>
+          <w:szCs w:val="22"/>
           <w:lang w:val="en-US" w:eastAsia="en-US"/>
         </w:rPr>
       </w:pPr>
     </w:p>
     <w:p>
       <w:pPr>
-        <w:pStyle w:val="BodyText"/>
+        <w:pStyle w:val="Textkrper"/>
         <w:rPr>
           <w:sz w:val="22"/>
           <w:szCs w:val="22"/>
@@ -13827,7 +13303,17 @@
     </w:p>
     <w:p>
       <w:pPr>
-        <w:pStyle w:val="Heading2"/>
+        <w:pStyle w:val="Textkrper"/>
+        <w:rPr>
+          <w:sz w:val="22"/>
+          <w:szCs w:val="22"/>
+          <w:lang w:val="en-US" w:eastAsia="en-US"/>
+        </w:rPr>
+      </w:pPr>
+    </w:p>
+    <w:p>
+      <w:pPr>
+        <w:pStyle w:val="berschrift2"/>
         <w:pBdr>
           <w:top w:val="single" w:sz="6" w:space="1" w:color="auto"/>
           <w:bottom w:val="single" w:sz="6" w:space="1" w:color="auto"/>
@@ -13850,7 +13336,6 @@
           <w:szCs w:val="28"/>
           <w:lang w:val="en-GB"/>
         </w:rPr>
-        <w:lastRenderedPageBreak/>
         <w:t>Question 21</w:t>
       </w:r>
       <w:r>
@@ -13964,7 +13449,7 @@
     </w:p>
     <w:p>
       <w:pPr>
-        <w:pStyle w:val="BodyText"/>
+        <w:pStyle w:val="Textkrper"/>
         <w:rPr>
           <w:rFonts w:eastAsiaTheme="minorHAnsi"/>
           <w:sz w:val="22"/>
@@ -13975,7 +13460,7 @@
     </w:p>
     <w:p>
       <w:pPr>
-        <w:pStyle w:val="BodyText"/>
+        <w:pStyle w:val="Textkrper"/>
         <w:rPr>
           <w:rFonts w:ascii="Roboto" w:hAnsi="Roboto" w:cs="Times New Roman"/>
           <w:b w:val="0"/>
@@ -14106,7 +13591,7 @@
     </w:p>
     <w:p>
       <w:pPr>
-        <w:pStyle w:val="BodyText"/>
+        <w:pStyle w:val="Textkrper"/>
         <w:ind w:left="710" w:hanging="710"/>
         <w:rPr>
           <w:rFonts w:ascii="Roboto" w:hAnsi="Roboto" w:cs="Times New Roman"/>
@@ -14201,6 +13686,26 @@
         </w:rPr>
         <w:t>Virtual.</w:t>
       </w:r>
+    </w:p>
+    <w:p>
+      <w:pPr>
+        <w:pStyle w:val="Choice"/>
+        <w:spacing w:after="0" w:line="240" w:lineRule="auto"/>
+        <w:rPr>
+          <w:rFonts w:ascii="Roboto" w:hAnsi="Roboto"/>
+          <w:lang w:val="en-US"/>
+        </w:rPr>
+      </w:pPr>
+    </w:p>
+    <w:p>
+      <w:pPr>
+        <w:pStyle w:val="Choice"/>
+        <w:spacing w:after="0" w:line="240" w:lineRule="auto"/>
+        <w:rPr>
+          <w:rFonts w:ascii="Roboto" w:hAnsi="Roboto"/>
+          <w:lang w:val="en-US"/>
+        </w:rPr>
+      </w:pPr>
     </w:p>
     <w:p>
       <w:pPr>
@@ -14257,6 +13762,7 @@
           <w:szCs w:val="28"/>
           <w:lang w:val="en-GB"/>
         </w:rPr>
+        <w:lastRenderedPageBreak/>
         <w:t xml:space="preserve">Question </w:t>
       </w:r>
       <w:r>
@@ -14441,17 +13947,17 @@
     </w:p>
     <w:p>
       <w:pPr>
-        <w:pStyle w:val="BodyText"/>
-        <w:rPr>
-          <w:sz w:val="22"/>
-          <w:szCs w:val="22"/>
-          <w:lang w:val="en-US"/>
-        </w:rPr>
-      </w:pPr>
-    </w:p>
-    <w:p>
-      <w:pPr>
-        <w:pStyle w:val="BodyText"/>
+        <w:pStyle w:val="Textkrper"/>
+        <w:rPr>
+          <w:sz w:val="22"/>
+          <w:szCs w:val="22"/>
+          <w:lang w:val="en-US"/>
+        </w:rPr>
+      </w:pPr>
+    </w:p>
+    <w:p>
+      <w:pPr>
+        <w:pStyle w:val="Textkrper"/>
         <w:rPr>
           <w:rFonts w:ascii="Roboto" w:hAnsi="Roboto" w:cs="Times New Roman"/>
           <w:b w:val="0"/>
@@ -14868,17 +14374,17 @@
     </w:p>
     <w:p>
       <w:pPr>
-        <w:pStyle w:val="BodyText"/>
-        <w:rPr>
-          <w:sz w:val="22"/>
-          <w:szCs w:val="22"/>
-          <w:lang w:val="en-US"/>
-        </w:rPr>
-      </w:pPr>
-    </w:p>
-    <w:p>
-      <w:pPr>
-        <w:pStyle w:val="BodyText"/>
+        <w:pStyle w:val="Textkrper"/>
+        <w:rPr>
+          <w:sz w:val="22"/>
+          <w:szCs w:val="22"/>
+          <w:lang w:val="en-US"/>
+        </w:rPr>
+      </w:pPr>
+    </w:p>
+    <w:p>
+      <w:pPr>
+        <w:pStyle w:val="Textkrper"/>
         <w:rPr>
           <w:rFonts w:ascii="Roboto" w:hAnsi="Roboto" w:cs="Times New Roman"/>
           <w:b w:val="0"/>
@@ -15086,66 +14592,6 @@
         </w:rPr>
         <w:t>Safety critical systems.</w:t>
       </w:r>
-    </w:p>
-    <w:p>
-      <w:pPr>
-        <w:pStyle w:val="Choice"/>
-        <w:spacing w:after="0" w:line="240" w:lineRule="auto"/>
-        <w:rPr>
-          <w:rFonts w:ascii="Roboto" w:hAnsi="Roboto"/>
-          <w:lang w:val="en-US"/>
-        </w:rPr>
-      </w:pPr>
-    </w:p>
-    <w:p>
-      <w:pPr>
-        <w:pStyle w:val="Choice"/>
-        <w:spacing w:after="0" w:line="240" w:lineRule="auto"/>
-        <w:rPr>
-          <w:rFonts w:ascii="Roboto" w:hAnsi="Roboto"/>
-          <w:lang w:val="en-US"/>
-        </w:rPr>
-      </w:pPr>
-    </w:p>
-    <w:p>
-      <w:pPr>
-        <w:pStyle w:val="Choice"/>
-        <w:spacing w:after="0" w:line="240" w:lineRule="auto"/>
-        <w:rPr>
-          <w:rFonts w:ascii="Roboto" w:hAnsi="Roboto"/>
-          <w:lang w:val="en-US"/>
-        </w:rPr>
-      </w:pPr>
-    </w:p>
-    <w:p>
-      <w:pPr>
-        <w:pStyle w:val="Choice"/>
-        <w:spacing w:after="0" w:line="240" w:lineRule="auto"/>
-        <w:rPr>
-          <w:rFonts w:ascii="Roboto" w:hAnsi="Roboto"/>
-          <w:lang w:val="en-US"/>
-        </w:rPr>
-      </w:pPr>
-    </w:p>
-    <w:p>
-      <w:pPr>
-        <w:pStyle w:val="Choice"/>
-        <w:spacing w:after="0" w:line="240" w:lineRule="auto"/>
-        <w:rPr>
-          <w:rFonts w:ascii="Roboto" w:hAnsi="Roboto"/>
-          <w:lang w:val="en-US"/>
-        </w:rPr>
-      </w:pPr>
-    </w:p>
-    <w:p>
-      <w:pPr>
-        <w:pStyle w:val="Choice"/>
-        <w:spacing w:after="0" w:line="240" w:lineRule="auto"/>
-        <w:rPr>
-          <w:rFonts w:ascii="Roboto" w:hAnsi="Roboto"/>
-          <w:lang w:val="en-US"/>
-        </w:rPr>
-      </w:pPr>
     </w:p>
     <w:p>
       <w:pPr>
@@ -15178,17 +14624,6 @@
           <w:lang w:val="en-GB"/>
         </w:rPr>
       </w:pPr>
-      <w:r>
-        <w:rPr>
-          <w:rFonts w:ascii="Roboto" w:hAnsi="Roboto"/>
-          <w:b/>
-          <w:bCs/>
-          <w:sz w:val="28"/>
-          <w:szCs w:val="28"/>
-          <w:lang w:val="en-GB"/>
-        </w:rPr>
-        <w:br w:type="page"/>
-      </w:r>
     </w:p>
     <w:p>
       <w:pPr>
@@ -15216,7 +14651,6 @@
           <w:szCs w:val="28"/>
           <w:lang w:val="en-GB"/>
         </w:rPr>
-        <w:lastRenderedPageBreak/>
         <w:t>Question 24</w:t>
       </w:r>
       <w:r>
@@ -15362,17 +14796,17 @@
     </w:p>
     <w:p>
       <w:pPr>
-        <w:pStyle w:val="BodyText"/>
-        <w:rPr>
-          <w:sz w:val="22"/>
-          <w:szCs w:val="22"/>
-          <w:lang w:val="en-US"/>
-        </w:rPr>
-      </w:pPr>
-    </w:p>
-    <w:p>
-      <w:pPr>
-        <w:pStyle w:val="BodyText"/>
+        <w:pStyle w:val="Textkrper"/>
+        <w:rPr>
+          <w:sz w:val="22"/>
+          <w:szCs w:val="22"/>
+          <w:lang w:val="en-US"/>
+        </w:rPr>
+      </w:pPr>
+    </w:p>
+    <w:p>
+      <w:pPr>
+        <w:pStyle w:val="Textkrper"/>
         <w:rPr>
           <w:rFonts w:ascii="Roboto" w:hAnsi="Roboto" w:cs="Times New Roman"/>
           <w:b w:val="0"/>
@@ -15535,6 +14969,86 @@
         </w:rPr>
         <w:t>Building blocks shall only depend on each other via abstractions.</w:t>
       </w:r>
+    </w:p>
+    <w:p>
+      <w:pPr>
+        <w:pStyle w:val="Choice"/>
+        <w:spacing w:after="0" w:line="240" w:lineRule="auto"/>
+        <w:rPr>
+          <w:rFonts w:ascii="Roboto" w:hAnsi="Roboto"/>
+          <w:lang w:val="en-US"/>
+        </w:rPr>
+      </w:pPr>
+    </w:p>
+    <w:p>
+      <w:pPr>
+        <w:pStyle w:val="Choice"/>
+        <w:spacing w:after="0" w:line="240" w:lineRule="auto"/>
+        <w:rPr>
+          <w:rFonts w:ascii="Roboto" w:hAnsi="Roboto"/>
+          <w:lang w:val="en-US"/>
+        </w:rPr>
+      </w:pPr>
+    </w:p>
+    <w:p>
+      <w:pPr>
+        <w:pStyle w:val="Choice"/>
+        <w:spacing w:after="0" w:line="240" w:lineRule="auto"/>
+        <w:rPr>
+          <w:rFonts w:ascii="Roboto" w:hAnsi="Roboto"/>
+          <w:lang w:val="en-US"/>
+        </w:rPr>
+      </w:pPr>
+    </w:p>
+    <w:p>
+      <w:pPr>
+        <w:pStyle w:val="Choice"/>
+        <w:spacing w:after="0" w:line="240" w:lineRule="auto"/>
+        <w:rPr>
+          <w:rFonts w:ascii="Roboto" w:hAnsi="Roboto"/>
+          <w:lang w:val="en-US"/>
+        </w:rPr>
+      </w:pPr>
+    </w:p>
+    <w:p>
+      <w:pPr>
+        <w:pStyle w:val="Choice"/>
+        <w:spacing w:after="0" w:line="240" w:lineRule="auto"/>
+        <w:rPr>
+          <w:rFonts w:ascii="Roboto" w:hAnsi="Roboto"/>
+          <w:lang w:val="en-US"/>
+        </w:rPr>
+      </w:pPr>
+    </w:p>
+    <w:p>
+      <w:pPr>
+        <w:pStyle w:val="Choice"/>
+        <w:spacing w:after="0" w:line="240" w:lineRule="auto"/>
+        <w:rPr>
+          <w:rFonts w:ascii="Roboto" w:hAnsi="Roboto"/>
+          <w:lang w:val="en-US"/>
+        </w:rPr>
+      </w:pPr>
+    </w:p>
+    <w:p>
+      <w:pPr>
+        <w:pStyle w:val="Choice"/>
+        <w:spacing w:after="0" w:line="240" w:lineRule="auto"/>
+        <w:rPr>
+          <w:rFonts w:ascii="Roboto" w:hAnsi="Roboto"/>
+          <w:lang w:val="en-US"/>
+        </w:rPr>
+      </w:pPr>
+    </w:p>
+    <w:p>
+      <w:pPr>
+        <w:pStyle w:val="Choice"/>
+        <w:spacing w:after="0" w:line="240" w:lineRule="auto"/>
+        <w:rPr>
+          <w:rFonts w:ascii="Roboto" w:hAnsi="Roboto"/>
+          <w:lang w:val="en-US"/>
+        </w:rPr>
+      </w:pPr>
     </w:p>
     <w:p>
       <w:pPr>
@@ -15592,6 +15106,7 @@
           <w:szCs w:val="28"/>
           <w:lang w:val="en-GB"/>
         </w:rPr>
+        <w:lastRenderedPageBreak/>
         <w:t>Question 25</w:t>
       </w:r>
       <w:r>
@@ -15757,7 +15272,7 @@
     </w:p>
     <w:p>
       <w:pPr>
-        <w:pStyle w:val="BodyText"/>
+        <w:pStyle w:val="Textkrper"/>
         <w:rPr>
           <w:rFonts w:ascii="Roboto" w:hAnsi="Roboto" w:cs="Times New Roman"/>
           <w:b w:val="0"/>
@@ -15850,7 +15365,7 @@
     </w:p>
     <w:p>
       <w:pPr>
-        <w:pStyle w:val="BodyText"/>
+        <w:pStyle w:val="Textkrper"/>
         <w:rPr>
           <w:rFonts w:ascii="Roboto" w:hAnsi="Roboto"/>
           <w:b w:val="0"/>
@@ -15952,7 +15467,7 @@
     </w:p>
     <w:p>
       <w:pPr>
-        <w:pStyle w:val="BodyText"/>
+        <w:pStyle w:val="Textkrper"/>
         <w:ind w:left="2832" w:firstLine="708"/>
         <w:rPr>
           <w:rFonts w:ascii="Roboto" w:hAnsi="Roboto" w:cs="Times New Roman"/>
@@ -16032,7 +15547,7 @@
     </w:p>
     <w:p>
       <w:pPr>
-        <w:pStyle w:val="BodyText"/>
+        <w:pStyle w:val="Textkrper"/>
         <w:rPr>
           <w:rFonts w:ascii="Roboto" w:hAnsi="Roboto"/>
           <w:b w:val="0"/>
@@ -16447,7 +15962,7 @@
     </w:p>
     <w:p>
       <w:pPr>
-        <w:pStyle w:val="Heading2"/>
+        <w:pStyle w:val="berschrift2"/>
         <w:pBdr>
           <w:top w:val="single" w:sz="6" w:space="1" w:color="auto"/>
           <w:bottom w:val="single" w:sz="6" w:space="1" w:color="auto"/>
@@ -16626,7 +16141,7 @@
     </w:p>
     <w:p>
       <w:pPr>
-        <w:pStyle w:val="BodyText"/>
+        <w:pStyle w:val="Textkrper"/>
         <w:rPr>
           <w:sz w:val="22"/>
           <w:szCs w:val="22"/>
@@ -16636,7 +16151,7 @@
     </w:p>
     <w:p>
       <w:pPr>
-        <w:pStyle w:val="BodyText"/>
+        <w:pStyle w:val="Textkrper"/>
         <w:rPr>
           <w:rFonts w:ascii="Roboto" w:eastAsiaTheme="minorHAnsi" w:hAnsi="Roboto" w:cstheme="minorBidi"/>
           <w:b w:val="0"/>
@@ -16767,7 +16282,7 @@
     </w:p>
     <w:p>
       <w:pPr>
-        <w:pStyle w:val="BodyText"/>
+        <w:pStyle w:val="Textkrper"/>
         <w:ind w:left="710" w:hanging="710"/>
         <w:rPr>
           <w:rFonts w:ascii="Roboto" w:eastAsiaTheme="minorHAnsi" w:hAnsi="Roboto" w:cstheme="minorBidi"/>
@@ -16814,7 +16329,7 @@
     </w:p>
     <w:p>
       <w:pPr>
-        <w:pStyle w:val="BodyText"/>
+        <w:pStyle w:val="Textkrper"/>
         <w:ind w:left="710" w:firstLine="706"/>
         <w:rPr>
           <w:rFonts w:ascii="Roboto" w:hAnsi="Roboto" w:cs="Times New Roman"/>
@@ -16957,7 +16472,117 @@
     </w:p>
     <w:p>
       <w:pPr>
-        <w:pStyle w:val="BodyText"/>
+        <w:pStyle w:val="Textkrper"/>
+        <w:rPr>
+          <w:sz w:val="22"/>
+          <w:szCs w:val="22"/>
+          <w:lang w:val="en-US" w:eastAsia="en-US"/>
+        </w:rPr>
+      </w:pPr>
+    </w:p>
+    <w:p>
+      <w:pPr>
+        <w:pStyle w:val="Textkrper"/>
+        <w:rPr>
+          <w:sz w:val="22"/>
+          <w:szCs w:val="22"/>
+          <w:lang w:val="en-US" w:eastAsia="en-US"/>
+        </w:rPr>
+      </w:pPr>
+    </w:p>
+    <w:p>
+      <w:pPr>
+        <w:pStyle w:val="Textkrper"/>
+        <w:rPr>
+          <w:sz w:val="22"/>
+          <w:szCs w:val="22"/>
+          <w:lang w:val="en-US" w:eastAsia="en-US"/>
+        </w:rPr>
+      </w:pPr>
+    </w:p>
+    <w:p>
+      <w:pPr>
+        <w:pStyle w:val="Textkrper"/>
+        <w:rPr>
+          <w:sz w:val="22"/>
+          <w:szCs w:val="22"/>
+          <w:lang w:val="en-US" w:eastAsia="en-US"/>
+        </w:rPr>
+      </w:pPr>
+    </w:p>
+    <w:p>
+      <w:pPr>
+        <w:pStyle w:val="Textkrper"/>
+        <w:rPr>
+          <w:sz w:val="22"/>
+          <w:szCs w:val="22"/>
+          <w:lang w:val="en-US" w:eastAsia="en-US"/>
+        </w:rPr>
+      </w:pPr>
+    </w:p>
+    <w:p>
+      <w:pPr>
+        <w:pStyle w:val="Textkrper"/>
+        <w:rPr>
+          <w:sz w:val="22"/>
+          <w:szCs w:val="22"/>
+          <w:lang w:val="en-US" w:eastAsia="en-US"/>
+        </w:rPr>
+      </w:pPr>
+    </w:p>
+    <w:p>
+      <w:pPr>
+        <w:pStyle w:val="Textkrper"/>
+        <w:rPr>
+          <w:sz w:val="22"/>
+          <w:szCs w:val="22"/>
+          <w:lang w:val="en-US" w:eastAsia="en-US"/>
+        </w:rPr>
+      </w:pPr>
+    </w:p>
+    <w:p>
+      <w:pPr>
+        <w:pStyle w:val="Textkrper"/>
+        <w:rPr>
+          <w:sz w:val="22"/>
+          <w:szCs w:val="22"/>
+          <w:lang w:val="en-US" w:eastAsia="en-US"/>
+        </w:rPr>
+      </w:pPr>
+    </w:p>
+    <w:p>
+      <w:pPr>
+        <w:pStyle w:val="Textkrper"/>
+        <w:rPr>
+          <w:sz w:val="22"/>
+          <w:szCs w:val="22"/>
+          <w:lang w:val="en-US" w:eastAsia="en-US"/>
+        </w:rPr>
+      </w:pPr>
+    </w:p>
+    <w:p>
+      <w:pPr>
+        <w:pStyle w:val="Textkrper"/>
+        <w:rPr>
+          <w:sz w:val="22"/>
+          <w:szCs w:val="22"/>
+          <w:lang w:val="en-US" w:eastAsia="en-US"/>
+        </w:rPr>
+      </w:pPr>
+    </w:p>
+    <w:p>
+      <w:pPr>
+        <w:pStyle w:val="Textkrper"/>
+        <w:rPr>
+          <w:sz w:val="22"/>
+          <w:szCs w:val="22"/>
+          <w:lang w:val="en-US" w:eastAsia="en-US"/>
+        </w:rPr>
+      </w:pPr>
+    </w:p>
+    <w:p>
+      <w:pPr>
+        <w:pStyle w:val="Textkrper"/>
         <w:rPr>
           <w:sz w:val="22"/>
           <w:szCs w:val="22"/>
@@ -17167,7 +16792,7 @@
     </w:p>
     <w:p>
       <w:pPr>
-        <w:pStyle w:val="BodyText"/>
+        <w:pStyle w:val="Textkrper"/>
         <w:rPr>
           <w:rFonts w:ascii="Roboto" w:hAnsi="Roboto"/>
           <w:sz w:val="22"/>
@@ -17752,7 +17377,7 @@
     </w:p>
     <w:p>
       <w:pPr>
-        <w:pStyle w:val="BodyText"/>
+        <w:pStyle w:val="Textkrper"/>
         <w:rPr>
           <w:sz w:val="22"/>
           <w:szCs w:val="22"/>
@@ -18154,160 +17779,139 @@
     </w:p>
     <w:p>
       <w:pPr>
-        <w:pStyle w:val="Choice"/>
-        <w:spacing w:after="0" w:line="240" w:lineRule="auto"/>
-        <w:ind w:left="1416" w:firstLine="708"/>
-        <w:rPr>
-          <w:rFonts w:ascii="Roboto" w:hAnsi="Roboto"/>
-          <w:lang w:val="en-US"/>
-        </w:rPr>
-      </w:pPr>
-    </w:p>
-    <w:p>
-      <w:pPr>
-        <w:pStyle w:val="Choice"/>
-        <w:spacing w:after="0" w:line="240" w:lineRule="auto"/>
-        <w:ind w:left="1416" w:firstLine="708"/>
-        <w:rPr>
-          <w:rFonts w:ascii="Roboto" w:hAnsi="Roboto"/>
-          <w:lang w:val="en-US"/>
-        </w:rPr>
-      </w:pPr>
-    </w:p>
-    <w:p>
-      <w:pPr>
-        <w:pStyle w:val="Choice"/>
-        <w:spacing w:after="0" w:line="240" w:lineRule="auto"/>
-        <w:ind w:left="1416" w:firstLine="708"/>
-        <w:rPr>
-          <w:rFonts w:ascii="Roboto" w:hAnsi="Roboto"/>
-          <w:lang w:val="en-US"/>
-        </w:rPr>
-      </w:pPr>
-    </w:p>
-    <w:p>
-      <w:pPr>
-        <w:pStyle w:val="Choice"/>
-        <w:spacing w:after="0" w:line="240" w:lineRule="auto"/>
-        <w:ind w:left="1416" w:firstLine="708"/>
-        <w:rPr>
-          <w:rFonts w:ascii="Roboto" w:hAnsi="Roboto"/>
-          <w:lang w:val="en-US"/>
-        </w:rPr>
-      </w:pPr>
-    </w:p>
-    <w:p>
-      <w:pPr>
-        <w:pStyle w:val="Choice"/>
-        <w:spacing w:after="0" w:line="240" w:lineRule="auto"/>
-        <w:ind w:left="1416" w:firstLine="708"/>
-        <w:rPr>
-          <w:rFonts w:ascii="Roboto" w:hAnsi="Roboto"/>
-          <w:lang w:val="en-US"/>
-        </w:rPr>
-      </w:pPr>
-    </w:p>
-    <w:p>
-      <w:pPr>
-        <w:pStyle w:val="Choice"/>
-        <w:spacing w:after="0" w:line="240" w:lineRule="auto"/>
-        <w:ind w:left="1416" w:firstLine="708"/>
-        <w:rPr>
-          <w:rFonts w:ascii="Roboto" w:hAnsi="Roboto"/>
-          <w:lang w:val="en-US"/>
-        </w:rPr>
-      </w:pPr>
-    </w:p>
-    <w:p>
-      <w:pPr>
-        <w:pStyle w:val="Choice"/>
-        <w:spacing w:after="0" w:line="240" w:lineRule="auto"/>
-        <w:ind w:left="1416" w:firstLine="708"/>
-        <w:rPr>
-          <w:rFonts w:ascii="Roboto" w:hAnsi="Roboto"/>
-          <w:lang w:val="en-US"/>
-        </w:rPr>
-      </w:pPr>
-    </w:p>
-    <w:p>
-      <w:pPr>
-        <w:pStyle w:val="Choice"/>
-        <w:spacing w:after="0" w:line="240" w:lineRule="auto"/>
-        <w:ind w:left="1416" w:firstLine="708"/>
-        <w:rPr>
-          <w:rFonts w:ascii="Roboto" w:hAnsi="Roboto"/>
-          <w:lang w:val="en-US"/>
-        </w:rPr>
-      </w:pPr>
-    </w:p>
-    <w:p>
-      <w:pPr>
-        <w:pStyle w:val="Choice"/>
-        <w:spacing w:after="0" w:line="240" w:lineRule="auto"/>
-        <w:ind w:left="1416" w:firstLine="708"/>
-        <w:rPr>
-          <w:rFonts w:ascii="Roboto" w:hAnsi="Roboto"/>
-          <w:lang w:val="en-US"/>
-        </w:rPr>
-      </w:pPr>
-    </w:p>
-    <w:p>
-      <w:pPr>
-        <w:pStyle w:val="Choice"/>
-        <w:spacing w:after="0" w:line="240" w:lineRule="auto"/>
-        <w:ind w:left="1416" w:firstLine="708"/>
-        <w:rPr>
-          <w:rFonts w:ascii="Roboto" w:hAnsi="Roboto"/>
-          <w:lang w:val="en-US"/>
-        </w:rPr>
-      </w:pPr>
-    </w:p>
-    <w:p>
-      <w:pPr>
-        <w:pStyle w:val="Choice"/>
-        <w:spacing w:after="0" w:line="240" w:lineRule="auto"/>
-        <w:ind w:left="1416" w:firstLine="708"/>
-        <w:rPr>
-          <w:rFonts w:ascii="Roboto" w:hAnsi="Roboto"/>
-          <w:lang w:val="en-US"/>
-        </w:rPr>
-      </w:pPr>
-    </w:p>
-    <w:p>
-      <w:pPr>
-        <w:pStyle w:val="Choice"/>
-        <w:spacing w:after="0" w:line="240" w:lineRule="auto"/>
-        <w:ind w:left="1416" w:firstLine="708"/>
-        <w:rPr>
-          <w:rFonts w:ascii="Roboto" w:hAnsi="Roboto"/>
-          <w:lang w:val="en-US"/>
-        </w:rPr>
-      </w:pPr>
-    </w:p>
-    <w:p>
-      <w:pPr>
         <w:rPr>
           <w:rFonts w:ascii="Roboto" w:hAnsi="Roboto" w:cs="Arial"/>
           <w:b/>
           <w:bCs/>
-          <w:sz w:val="28"/>
-          <w:szCs w:val="28"/>
-          <w:lang w:val="en-GB"/>
-        </w:rPr>
-      </w:pPr>
-      <w:r>
-        <w:rPr>
-          <w:rFonts w:ascii="Roboto" w:hAnsi="Roboto"/>
-          <w:sz w:val="28"/>
-          <w:szCs w:val="28"/>
-          <w:lang w:val="en-GB"/>
-        </w:rPr>
-        <w:br w:type="page"/>
-      </w:r>
-    </w:p>
-    <w:p>
-      <w:pPr>
-        <w:pStyle w:val="Heading2"/>
+          <w:szCs w:val="22"/>
+          <w:lang w:val="en-GB"/>
+        </w:rPr>
+      </w:pPr>
+    </w:p>
+    <w:p>
+      <w:pPr>
+        <w:rPr>
+          <w:rFonts w:ascii="Roboto" w:hAnsi="Roboto" w:cs="Arial"/>
+          <w:b/>
+          <w:bCs/>
+          <w:szCs w:val="22"/>
+          <w:lang w:val="en-GB"/>
+        </w:rPr>
+      </w:pPr>
+    </w:p>
+    <w:p>
+      <w:pPr>
+        <w:rPr>
+          <w:rFonts w:ascii="Roboto" w:hAnsi="Roboto" w:cs="Arial"/>
+          <w:b/>
+          <w:bCs/>
+          <w:szCs w:val="22"/>
+          <w:lang w:val="en-GB"/>
+        </w:rPr>
+      </w:pPr>
+    </w:p>
+    <w:p>
+      <w:pPr>
+        <w:rPr>
+          <w:rFonts w:ascii="Roboto" w:hAnsi="Roboto" w:cs="Arial"/>
+          <w:b/>
+          <w:bCs/>
+          <w:szCs w:val="22"/>
+          <w:lang w:val="en-GB"/>
+        </w:rPr>
+      </w:pPr>
+    </w:p>
+    <w:p>
+      <w:pPr>
+        <w:rPr>
+          <w:rFonts w:ascii="Roboto" w:hAnsi="Roboto" w:cs="Arial"/>
+          <w:b/>
+          <w:bCs/>
+          <w:szCs w:val="22"/>
+          <w:lang w:val="en-GB"/>
+        </w:rPr>
+      </w:pPr>
+    </w:p>
+    <w:p>
+      <w:pPr>
+        <w:rPr>
+          <w:rFonts w:ascii="Roboto" w:hAnsi="Roboto" w:cs="Arial"/>
+          <w:b/>
+          <w:bCs/>
+          <w:szCs w:val="22"/>
+          <w:lang w:val="en-GB"/>
+        </w:rPr>
+      </w:pPr>
+    </w:p>
+    <w:p>
+      <w:pPr>
+        <w:rPr>
+          <w:rFonts w:ascii="Roboto" w:hAnsi="Roboto" w:cs="Arial"/>
+          <w:b/>
+          <w:bCs/>
+          <w:szCs w:val="22"/>
+          <w:lang w:val="en-GB"/>
+        </w:rPr>
+      </w:pPr>
+    </w:p>
+    <w:p>
+      <w:pPr>
+        <w:rPr>
+          <w:rFonts w:ascii="Roboto" w:hAnsi="Roboto" w:cs="Arial"/>
+          <w:b/>
+          <w:bCs/>
+          <w:szCs w:val="22"/>
+          <w:lang w:val="en-GB"/>
+        </w:rPr>
+      </w:pPr>
+    </w:p>
+    <w:p>
+      <w:pPr>
+        <w:rPr>
+          <w:rFonts w:ascii="Roboto" w:hAnsi="Roboto" w:cs="Arial"/>
+          <w:b/>
+          <w:bCs/>
+          <w:szCs w:val="22"/>
+          <w:lang w:val="en-GB"/>
+        </w:rPr>
+      </w:pPr>
+    </w:p>
+    <w:p>
+      <w:pPr>
+        <w:rPr>
+          <w:rFonts w:ascii="Roboto" w:hAnsi="Roboto" w:cs="Arial"/>
+          <w:b/>
+          <w:bCs/>
+          <w:szCs w:val="22"/>
+          <w:lang w:val="en-GB"/>
+        </w:rPr>
+      </w:pPr>
+    </w:p>
+    <w:p>
+      <w:pPr>
+        <w:rPr>
+          <w:rFonts w:ascii="Roboto" w:hAnsi="Roboto" w:cs="Arial"/>
+          <w:b/>
+          <w:bCs/>
+          <w:szCs w:val="22"/>
+          <w:lang w:val="en-GB"/>
+        </w:rPr>
+      </w:pPr>
+    </w:p>
+    <w:p>
+      <w:pPr>
+        <w:rPr>
+          <w:rFonts w:ascii="Roboto" w:hAnsi="Roboto" w:cs="Arial"/>
+          <w:b/>
+          <w:bCs/>
+          <w:szCs w:val="22"/>
+          <w:lang w:val="en-GB"/>
+        </w:rPr>
+      </w:pPr>
+    </w:p>
+    <w:p>
+      <w:pPr>
+        <w:pStyle w:val="berschrift2"/>
         <w:pBdr>
           <w:top w:val="single" w:sz="6" w:space="1" w:color="auto"/>
           <w:bottom w:val="single" w:sz="6" w:space="1" w:color="auto"/>
@@ -18426,7 +18030,7 @@
     </w:p>
     <w:p>
       <w:pPr>
-        <w:pStyle w:val="BodyText"/>
+        <w:pStyle w:val="Textkrper"/>
         <w:rPr>
           <w:sz w:val="22"/>
           <w:szCs w:val="22"/>
@@ -18436,7 +18040,7 @@
     </w:p>
     <w:p>
       <w:pPr>
-        <w:pStyle w:val="BodyText"/>
+        <w:pStyle w:val="Textkrper"/>
         <w:rPr>
           <w:rFonts w:ascii="Roboto" w:eastAsiaTheme="minorHAnsi" w:hAnsi="Roboto" w:cstheme="minorBidi"/>
           <w:b w:val="0"/>
@@ -18578,7 +18182,7 @@
     </w:p>
     <w:p>
       <w:pPr>
-        <w:pStyle w:val="BodyText"/>
+        <w:pStyle w:val="Textkrper"/>
         <w:ind w:left="710" w:hanging="710"/>
         <w:rPr>
           <w:rFonts w:ascii="Roboto" w:hAnsi="Roboto" w:cs="Times New Roman"/>
@@ -18723,7 +18327,7 @@
     </w:p>
     <w:p>
       <w:pPr>
-        <w:pStyle w:val="Heading2"/>
+        <w:pStyle w:val="berschrift2"/>
         <w:pBdr>
           <w:top w:val="single" w:sz="6" w:space="1" w:color="auto"/>
           <w:bottom w:val="single" w:sz="6" w:space="1" w:color="auto"/>
@@ -18867,7 +18471,7 @@
     </w:p>
     <w:p>
       <w:pPr>
-        <w:pStyle w:val="BodyText"/>
+        <w:pStyle w:val="Textkrper"/>
         <w:rPr>
           <w:sz w:val="22"/>
           <w:szCs w:val="22"/>
@@ -18932,7 +18536,7 @@
     </w:p>
     <w:p>
       <w:pPr>
-        <w:pStyle w:val="BodyText"/>
+        <w:pStyle w:val="Textkrper"/>
         <w:ind w:left="708" w:firstLine="708"/>
         <w:rPr>
           <w:rFonts w:ascii="Roboto" w:eastAsiaTheme="minorHAnsi" w:hAnsi="Roboto" w:cstheme="minorBidi"/>
@@ -19438,7 +19042,7 @@
     </w:p>
     <w:p>
       <w:pPr>
-        <w:pStyle w:val="Heading2"/>
+        <w:pStyle w:val="berschrift2"/>
         <w:pBdr>
           <w:top w:val="single" w:sz="6" w:space="1" w:color="auto"/>
           <w:bottom w:val="single" w:sz="6" w:space="1" w:color="auto"/>
@@ -19606,7 +19210,7 @@
     </w:p>
     <w:p>
       <w:pPr>
-        <w:pStyle w:val="BodyText"/>
+        <w:pStyle w:val="Textkrper"/>
         <w:rPr>
           <w:rFonts w:ascii="Roboto" w:hAnsi="Roboto"/>
           <w:sz w:val="22"/>
@@ -20151,7 +19755,7 @@
     </w:p>
     <w:p>
       <w:pPr>
-        <w:pStyle w:val="BodyText"/>
+        <w:pStyle w:val="Textkrper"/>
         <w:rPr>
           <w:sz w:val="22"/>
           <w:szCs w:val="22"/>
@@ -20715,46 +20319,6 @@
     </w:p>
     <w:p>
       <w:pPr>
-        <w:pStyle w:val="Choice"/>
-        <w:spacing w:after="0" w:line="276" w:lineRule="auto"/>
-        <w:ind w:left="1416" w:firstLine="708"/>
-        <w:rPr>
-          <w:lang w:val="en-US"/>
-        </w:rPr>
-      </w:pPr>
-    </w:p>
-    <w:p>
-      <w:pPr>
-        <w:pStyle w:val="Choice"/>
-        <w:spacing w:after="0" w:line="276" w:lineRule="auto"/>
-        <w:ind w:left="1416" w:firstLine="708"/>
-        <w:rPr>
-          <w:lang w:val="en-US"/>
-        </w:rPr>
-      </w:pPr>
-    </w:p>
-    <w:p>
-      <w:pPr>
-        <w:pStyle w:val="Choice"/>
-        <w:spacing w:after="0" w:line="276" w:lineRule="auto"/>
-        <w:ind w:left="1416" w:firstLine="708"/>
-        <w:rPr>
-          <w:lang w:val="en-US"/>
-        </w:rPr>
-      </w:pPr>
-    </w:p>
-    <w:p>
-      <w:pPr>
-        <w:pStyle w:val="Choice"/>
-        <w:spacing w:after="0" w:line="276" w:lineRule="auto"/>
-        <w:ind w:left="1416" w:firstLine="708"/>
-        <w:rPr>
-          <w:lang w:val="en-US"/>
-        </w:rPr>
-      </w:pPr>
-    </w:p>
-    <w:p>
-      <w:pPr>
         <w:rPr>
           <w:rFonts w:ascii="Roboto" w:hAnsi="Roboto"/>
           <w:b/>
@@ -20764,17 +20328,6 @@
           <w:lang w:val="en-GB"/>
         </w:rPr>
       </w:pPr>
-      <w:r>
-        <w:rPr>
-          <w:rFonts w:ascii="Roboto" w:hAnsi="Roboto"/>
-          <w:b/>
-          <w:bCs/>
-          <w:sz w:val="28"/>
-          <w:szCs w:val="28"/>
-          <w:lang w:val="en-GB"/>
-        </w:rPr>
-        <w:br w:type="page"/>
-      </w:r>
     </w:p>
     <w:p>
       <w:pPr>
@@ -20968,7 +20521,7 @@
     </w:p>
     <w:p>
       <w:pPr>
-        <w:pStyle w:val="BodyText"/>
+        <w:pStyle w:val="Textkrper"/>
         <w:rPr>
           <w:sz w:val="22"/>
           <w:szCs w:val="22"/>
@@ -21754,7 +21307,7 @@
     <w:bookmarkEnd w:id="22"/>
     <w:p>
       <w:pPr>
-        <w:pStyle w:val="BodyText"/>
+        <w:pStyle w:val="Textkrper"/>
         <w:rPr>
           <w:sz w:val="22"/>
           <w:szCs w:val="22"/>
@@ -21805,7 +21358,7 @@
     </w:p>
     <w:p>
       <w:pPr>
-        <w:pStyle w:val="BodyText"/>
+        <w:pStyle w:val="Textkrper"/>
         <w:rPr>
           <w:rFonts w:ascii="Roboto" w:eastAsiaTheme="minorHAnsi" w:hAnsi="Roboto" w:cstheme="minorBidi"/>
           <w:b w:val="0"/>
@@ -22203,7 +21756,7 @@
     </w:p>
     <w:p>
       <w:pPr>
-        <w:pStyle w:val="BodyText"/>
+        <w:pStyle w:val="Textkrper"/>
         <w:rPr>
           <w:rFonts w:ascii="Roboto" w:eastAsiaTheme="minorHAnsi" w:hAnsi="Roboto" w:cstheme="minorBidi"/>
           <w:b w:val="0"/>
@@ -22427,6 +21980,105 @@
         <w:spacing w:after="0" w:line="240" w:lineRule="auto"/>
         <w:rPr>
           <w:rFonts w:ascii="Roboto" w:hAnsi="Roboto"/>
+          <w:lang w:val="en-US"/>
+        </w:rPr>
+      </w:pPr>
+    </w:p>
+    <w:p>
+      <w:pPr>
+        <w:pStyle w:val="Choice"/>
+        <w:spacing w:after="0" w:line="240" w:lineRule="auto"/>
+        <w:rPr>
+          <w:lang w:val="en-US"/>
+        </w:rPr>
+      </w:pPr>
+    </w:p>
+    <w:p>
+      <w:pPr>
+        <w:pStyle w:val="Choice"/>
+        <w:spacing w:after="0" w:line="240" w:lineRule="auto"/>
+        <w:rPr>
+          <w:lang w:val="en-US"/>
+        </w:rPr>
+      </w:pPr>
+    </w:p>
+    <w:p>
+      <w:pPr>
+        <w:pStyle w:val="Choice"/>
+        <w:spacing w:after="0" w:line="240" w:lineRule="auto"/>
+        <w:rPr>
+          <w:lang w:val="en-US"/>
+        </w:rPr>
+      </w:pPr>
+    </w:p>
+    <w:p>
+      <w:pPr>
+        <w:pStyle w:val="Choice"/>
+        <w:spacing w:after="0" w:line="240" w:lineRule="auto"/>
+        <w:rPr>
+          <w:lang w:val="en-US"/>
+        </w:rPr>
+      </w:pPr>
+    </w:p>
+    <w:p>
+      <w:pPr>
+        <w:pStyle w:val="Choice"/>
+        <w:spacing w:after="0" w:line="240" w:lineRule="auto"/>
+        <w:rPr>
+          <w:lang w:val="en-US"/>
+        </w:rPr>
+      </w:pPr>
+    </w:p>
+    <w:p>
+      <w:pPr>
+        <w:pStyle w:val="Choice"/>
+        <w:spacing w:after="0" w:line="240" w:lineRule="auto"/>
+        <w:rPr>
+          <w:lang w:val="en-US"/>
+        </w:rPr>
+      </w:pPr>
+    </w:p>
+    <w:p>
+      <w:pPr>
+        <w:pStyle w:val="Choice"/>
+        <w:spacing w:after="0" w:line="240" w:lineRule="auto"/>
+        <w:rPr>
+          <w:lang w:val="en-US"/>
+        </w:rPr>
+      </w:pPr>
+    </w:p>
+    <w:p>
+      <w:pPr>
+        <w:pStyle w:val="Choice"/>
+        <w:spacing w:after="0" w:line="240" w:lineRule="auto"/>
+        <w:rPr>
+          <w:lang w:val="en-US"/>
+        </w:rPr>
+      </w:pPr>
+    </w:p>
+    <w:p>
+      <w:pPr>
+        <w:pStyle w:val="Choice"/>
+        <w:spacing w:after="0" w:line="240" w:lineRule="auto"/>
+        <w:rPr>
+          <w:lang w:val="en-US"/>
+        </w:rPr>
+      </w:pPr>
+    </w:p>
+    <w:p>
+      <w:pPr>
+        <w:pStyle w:val="Choice"/>
+        <w:spacing w:after="0" w:line="240" w:lineRule="auto"/>
+        <w:rPr>
+          <w:lang w:val="en-US"/>
+        </w:rPr>
+      </w:pPr>
+    </w:p>
+    <w:p>
+      <w:pPr>
+        <w:pStyle w:val="Choice"/>
+        <w:spacing w:after="0" w:line="240" w:lineRule="auto"/>
+        <w:rPr>
           <w:lang w:val="en-US"/>
         </w:rPr>
       </w:pPr>
@@ -22465,6 +22117,7 @@
           <w:szCs w:val="28"/>
           <w:lang w:val="en-GB"/>
         </w:rPr>
+        <w:lastRenderedPageBreak/>
         <w:t>Question 3</w:t>
       </w:r>
       <w:r>
@@ -22680,7 +22333,7 @@
     </w:p>
     <w:p>
       <w:pPr>
-        <w:pStyle w:val="BodyText"/>
+        <w:pStyle w:val="Textkrper"/>
         <w:rPr>
           <w:sz w:val="22"/>
           <w:szCs w:val="22"/>
@@ -22723,7 +22376,7 @@
     </w:p>
     <w:p>
       <w:pPr>
-        <w:pStyle w:val="BodyText"/>
+        <w:pStyle w:val="Textkrper"/>
         <w:rPr>
           <w:rFonts w:ascii="Roboto" w:eastAsiaTheme="minorHAnsi" w:hAnsi="Roboto" w:cstheme="minorBidi"/>
           <w:b w:val="0"/>
@@ -22836,7 +22489,7 @@
     </w:p>
     <w:p>
       <w:pPr>
-        <w:pStyle w:val="BodyText"/>
+        <w:pStyle w:val="Textkrper"/>
         <w:rPr>
           <w:rFonts w:ascii="Roboto" w:eastAsiaTheme="minorHAnsi" w:hAnsi="Roboto" w:cstheme="minorBidi"/>
           <w:b w:val="0"/>
@@ -23113,7 +22766,27 @@
     </w:p>
     <w:p>
       <w:pPr>
-        <w:pStyle w:val="BodyText"/>
+        <w:pStyle w:val="Textkrper"/>
+        <w:rPr>
+          <w:sz w:val="22"/>
+          <w:szCs w:val="22"/>
+          <w:lang w:val="en-US"/>
+        </w:rPr>
+      </w:pPr>
+    </w:p>
+    <w:p>
+      <w:pPr>
+        <w:pStyle w:val="Textkrper"/>
+        <w:rPr>
+          <w:sz w:val="22"/>
+          <w:szCs w:val="22"/>
+          <w:lang w:val="en-US"/>
+        </w:rPr>
+      </w:pPr>
+    </w:p>
+    <w:p>
+      <w:pPr>
+        <w:pStyle w:val="Textkrper"/>
         <w:rPr>
           <w:sz w:val="22"/>
           <w:szCs w:val="22"/>
@@ -23142,22 +22815,12 @@
       <w:r>
         <w:rPr>
           <w:rFonts w:ascii="Roboto" w:hAnsi="Roboto"/>
-          <w:sz w:val="28"/>
-          <w:szCs w:val="28"/>
-          <w:lang w:val="en-GB"/>
-        </w:rPr>
-        <w:br w:type="page"/>
-      </w:r>
-      <w:r>
-        <w:rPr>
-          <w:rFonts w:ascii="Roboto" w:hAnsi="Roboto"/>
           <w:b/>
           <w:bCs/>
           <w:sz w:val="28"/>
           <w:szCs w:val="28"/>
           <w:lang w:val="en-GB"/>
         </w:rPr>
-        <w:lastRenderedPageBreak/>
         <w:t>Question 3</w:t>
       </w:r>
       <w:r>
@@ -23316,7 +22979,7 @@
     </w:p>
     <w:p>
       <w:pPr>
-        <w:pStyle w:val="BodyText"/>
+        <w:pStyle w:val="Textkrper"/>
         <w:rPr>
           <w:sz w:val="22"/>
           <w:szCs w:val="22"/>
@@ -23863,7 +23526,7 @@
     </w:p>
     <w:p>
       <w:pPr>
-        <w:pStyle w:val="BodyText"/>
+        <w:pStyle w:val="Textkrper"/>
         <w:rPr>
           <w:sz w:val="22"/>
           <w:szCs w:val="22"/>
@@ -24181,7 +23844,7 @@
     </w:p>
     <w:p>
       <w:pPr>
-        <w:pStyle w:val="Heading2"/>
+        <w:pStyle w:val="berschrift2"/>
         <w:pBdr>
           <w:top w:val="single" w:sz="6" w:space="1" w:color="auto"/>
           <w:bottom w:val="single" w:sz="6" w:space="1" w:color="auto"/>
@@ -24204,6 +23867,7 @@
           <w:szCs w:val="28"/>
           <w:lang w:val="en-GB"/>
         </w:rPr>
+        <w:lastRenderedPageBreak/>
         <w:t>Question 3</w:t>
       </w:r>
       <w:r>
@@ -24394,7 +24058,7 @@
     </w:p>
     <w:p>
       <w:pPr>
-        <w:pStyle w:val="BodyText"/>
+        <w:pStyle w:val="Textkrper"/>
         <w:rPr>
           <w:sz w:val="22"/>
           <w:szCs w:val="22"/>
@@ -24650,15 +24314,17 @@
     </w:p>
     <w:p>
       <w:pPr>
-        <w:pStyle w:val="BodyText"/>
-        <w:rPr>
+        <w:pStyle w:val="Textkrper"/>
+        <w:rPr>
+          <w:sz w:val="22"/>
+          <w:szCs w:val="22"/>
           <w:lang w:val="en-US" w:eastAsia="en-US"/>
         </w:rPr>
       </w:pPr>
     </w:p>
     <w:p>
       <w:pPr>
-        <w:pStyle w:val="BodyText"/>
+        <w:pStyle w:val="Textkrper"/>
         <w:rPr>
           <w:rFonts w:ascii="Roboto" w:hAnsi="Roboto"/>
           <w:sz w:val="22"/>
@@ -24673,15 +24339,14 @@
           <w:rFonts w:ascii="Roboto" w:hAnsi="Roboto" w:cs="Arial"/>
           <w:b/>
           <w:bCs/>
-          <w:sz w:val="28"/>
-          <w:szCs w:val="28"/>
-          <w:lang w:val="en-GB"/>
-        </w:rPr>
-      </w:pPr>
-    </w:p>
-    <w:p>
-      <w:pPr>
-        <w:pStyle w:val="Heading2"/>
+          <w:szCs w:val="22"/>
+          <w:lang w:val="en-GB"/>
+        </w:rPr>
+      </w:pPr>
+    </w:p>
+    <w:p>
+      <w:pPr>
+        <w:pStyle w:val="berschrift2"/>
         <w:pBdr>
           <w:top w:val="single" w:sz="6" w:space="1" w:color="auto"/>
           <w:bottom w:val="single" w:sz="6" w:space="1" w:color="auto"/>
@@ -24906,7 +24571,7 @@
     </w:p>
     <w:p>
       <w:pPr>
-        <w:pStyle w:val="BodyText"/>
+        <w:pStyle w:val="Textkrper"/>
         <w:rPr>
           <w:sz w:val="22"/>
           <w:szCs w:val="22"/>
@@ -25199,12 +24864,8 @@
       </w:r>
     </w:p>
     <w:sectPr>
-      <w:headerReference w:type="even" r:id="rId16"/>
-      <w:headerReference w:type="default" r:id="rId17"/>
-      <w:footerReference w:type="even" r:id="rId18"/>
-      <w:footerReference w:type="default" r:id="rId19"/>
-      <w:headerReference w:type="first" r:id="rId20"/>
-      <w:footerReference w:type="first" r:id="rId21"/>
+      <w:headerReference w:type="default" r:id="rId16"/>
+      <w:footerReference w:type="default" r:id="rId17"/>
       <w:pgSz w:w="11906" w:h="16838" w:code="9"/>
       <w:pgMar w:top="2269" w:right="1021" w:bottom="1418" w:left="1191" w:header="720" w:footer="567" w:gutter="0"/>
       <w:cols w:space="708"/>
@@ -25239,19 +24900,12 @@
 
 <file path=word/footer1.xml><?xml version="1.0" encoding="utf-8"?>
 <w:ftr xmlns:wpc="http://schemas.microsoft.com/office/word/2010/wordprocessingCanvas" xmlns:cx="http://schemas.microsoft.com/office/drawing/2014/chartex" xmlns:cx1="http://schemas.microsoft.com/office/drawing/2015/9/8/chartex" xmlns:cx2="http://schemas.microsoft.com/office/drawing/2015/10/21/chartex" xmlns:cx3="http://schemas.microsoft.com/office/drawing/2016/5/9/chartex" xmlns:cx4="http://schemas.microsoft.com/office/drawing/2016/5/10/chartex" xmlns:cx5="http://schemas.microsoft.com/office/drawing/2016/5/11/chartex" xmlns:cx6="http://schemas.microsoft.com/office/drawing/2016/5/12/chartex" xmlns:cx7="http://schemas.microsoft.com/office/drawing/2016/5/13/chartex" xmlns:cx8="http://schemas.microsoft.com/office/drawing/2016/5/14/chartex" xmlns:mc="http://schemas.openxmlformats.org/markup-compatibility/2006" xmlns:aink="http://schemas.microsoft.com/office/drawing/2016/ink" xmlns:am3d="http://schemas.microsoft.com/office/drawing/2017/model3d" xmlns:o="urn:schemas-microsoft-com:office:office" xmlns:r="http://schemas.openxmlformats.org/officeDocument/2006/relationships" xmlns:m="http://schemas.openxmlformats.org/officeDocument/2006/math" xmlns:v="urn:schemas-microsoft-com:vml" xmlns:wp14="http://schemas.microsoft.com/office/word/2010/wordprocessingDrawing" xmlns:wp="http://schemas.openxmlformats.org/drawingml/2006/wordprocessingDrawing" xmlns:w10="urn:schemas-microsoft-com:office:word" xmlns:w="http://schemas.openxmlformats.org/wordprocessingml/2006/main" xmlns:w14="http://schemas.microsoft.com/office/word/2010/wordml" xmlns:w15="http://schemas.microsoft.com/office/word/2012/wordml" xmlns:w16cex="http://schemas.microsoft.com/office/word/2018/wordml/cex" xmlns:w16cid="http://schemas.microsoft.com/office/word/2016/wordml/cid" xmlns:w16="http://schemas.microsoft.com/office/word/2018/wordml" xmlns:w16se="http://schemas.microsoft.com/office/word/2015/wordml/symex" xmlns:wpg="http://schemas.microsoft.com/office/word/2010/wordprocessingGroup" xmlns:wpi="http://schemas.microsoft.com/office/word/2010/wordprocessingInk" xmlns:wne="http://schemas.microsoft.com/office/word/2006/wordml" xmlns:wps="http://schemas.microsoft.com/office/word/2010/wordprocessingShape" mc:Ignorable="w14 w15 w16se w16cid w16 w16cex wp14">
+  <w:bookmarkStart w:id="23" w:name="OLE_LINK7"/>
+  <w:bookmarkStart w:id="24" w:name="OLE_LINK8"/>
+  <w:bookmarkStart w:id="25" w:name="_Hlk50126653"/>
   <w:p>
     <w:pPr>
-      <w:pStyle w:val="Footer"/>
-    </w:pPr>
-  </w:p>
-</w:ftr>
-</file>
-
-<file path=word/footer2.xml><?xml version="1.0" encoding="utf-8"?>
-<w:ftr xmlns:wpc="http://schemas.microsoft.com/office/word/2010/wordprocessingCanvas" xmlns:cx="http://schemas.microsoft.com/office/drawing/2014/chartex" xmlns:cx1="http://schemas.microsoft.com/office/drawing/2015/9/8/chartex" xmlns:cx2="http://schemas.microsoft.com/office/drawing/2015/10/21/chartex" xmlns:cx3="http://schemas.microsoft.com/office/drawing/2016/5/9/chartex" xmlns:cx4="http://schemas.microsoft.com/office/drawing/2016/5/10/chartex" xmlns:cx5="http://schemas.microsoft.com/office/drawing/2016/5/11/chartex" xmlns:cx6="http://schemas.microsoft.com/office/drawing/2016/5/12/chartex" xmlns:cx7="http://schemas.microsoft.com/office/drawing/2016/5/13/chartex" xmlns:cx8="http://schemas.microsoft.com/office/drawing/2016/5/14/chartex" xmlns:mc="http://schemas.openxmlformats.org/markup-compatibility/2006" xmlns:aink="http://schemas.microsoft.com/office/drawing/2016/ink" xmlns:am3d="http://schemas.microsoft.com/office/drawing/2017/model3d" xmlns:o="urn:schemas-microsoft-com:office:office" xmlns:r="http://schemas.openxmlformats.org/officeDocument/2006/relationships" xmlns:m="http://schemas.openxmlformats.org/officeDocument/2006/math" xmlns:v="urn:schemas-microsoft-com:vml" xmlns:wp14="http://schemas.microsoft.com/office/word/2010/wordprocessingDrawing" xmlns:wp="http://schemas.openxmlformats.org/drawingml/2006/wordprocessingDrawing" xmlns:w10="urn:schemas-microsoft-com:office:word" xmlns:w="http://schemas.openxmlformats.org/wordprocessingml/2006/main" xmlns:w14="http://schemas.microsoft.com/office/word/2010/wordml" xmlns:w15="http://schemas.microsoft.com/office/word/2012/wordml" xmlns:w16cex="http://schemas.microsoft.com/office/word/2018/wordml/cex" xmlns:w16cid="http://schemas.microsoft.com/office/word/2016/wordml/cid" xmlns:w16="http://schemas.microsoft.com/office/word/2018/wordml" xmlns:w16se="http://schemas.microsoft.com/office/word/2015/wordml/symex" xmlns:wpg="http://schemas.microsoft.com/office/word/2010/wordprocessingGroup" xmlns:wpi="http://schemas.microsoft.com/office/word/2010/wordprocessingInk" xmlns:wne="http://schemas.microsoft.com/office/word/2006/wordml" xmlns:wps="http://schemas.microsoft.com/office/word/2010/wordprocessingShape" mc:Ignorable="w14 w15 w16se w16cid w16 w16cex wp14">
-  <w:p>
-    <w:pPr>
-      <w:pStyle w:val="Footer"/>
+      <w:pStyle w:val="Fuzeile"/>
       <w:spacing w:line="360" w:lineRule="auto"/>
       <w:rPr>
         <w:rFonts w:ascii="Roboto" w:hAnsi="Roboto"/>
@@ -25262,9 +24916,6 @@
         <w:lang w:val="en-US"/>
       </w:rPr>
     </w:pPr>
-    <w:bookmarkStart w:id="23" w:name="OLE_LINK7"/>
-    <w:bookmarkStart w:id="24" w:name="OLE_LINK8"/>
-    <w:bookmarkStart w:id="25" w:name="_Hlk50126653"/>
     <w:r>
       <w:rPr>
         <w:rFonts w:ascii="Roboto" w:hAnsi="Roboto"/>
@@ -25678,7 +25329,7 @@
         <w:szCs w:val="16"/>
         <w:lang w:val="en-US"/>
       </w:rPr>
-      <w:t>5</w:t>
+      <w:t>6</w:t>
     </w:r>
     <w:r>
       <w:rPr>
@@ -25716,16 +25367,6 @@
 </w:ftr>
 </file>
 
-<file path=word/footer3.xml><?xml version="1.0" encoding="utf-8"?>
-<w:ftr xmlns:wpc="http://schemas.microsoft.com/office/word/2010/wordprocessingCanvas" xmlns:cx="http://schemas.microsoft.com/office/drawing/2014/chartex" xmlns:cx1="http://schemas.microsoft.com/office/drawing/2015/9/8/chartex" xmlns:cx2="http://schemas.microsoft.com/office/drawing/2015/10/21/chartex" xmlns:cx3="http://schemas.microsoft.com/office/drawing/2016/5/9/chartex" xmlns:cx4="http://schemas.microsoft.com/office/drawing/2016/5/10/chartex" xmlns:cx5="http://schemas.microsoft.com/office/drawing/2016/5/11/chartex" xmlns:cx6="http://schemas.microsoft.com/office/drawing/2016/5/12/chartex" xmlns:cx7="http://schemas.microsoft.com/office/drawing/2016/5/13/chartex" xmlns:cx8="http://schemas.microsoft.com/office/drawing/2016/5/14/chartex" xmlns:mc="http://schemas.openxmlformats.org/markup-compatibility/2006" xmlns:aink="http://schemas.microsoft.com/office/drawing/2016/ink" xmlns:am3d="http://schemas.microsoft.com/office/drawing/2017/model3d" xmlns:o="urn:schemas-microsoft-com:office:office" xmlns:r="http://schemas.openxmlformats.org/officeDocument/2006/relationships" xmlns:m="http://schemas.openxmlformats.org/officeDocument/2006/math" xmlns:v="urn:schemas-microsoft-com:vml" xmlns:wp14="http://schemas.microsoft.com/office/word/2010/wordprocessingDrawing" xmlns:wp="http://schemas.openxmlformats.org/drawingml/2006/wordprocessingDrawing" xmlns:w10="urn:schemas-microsoft-com:office:word" xmlns:w="http://schemas.openxmlformats.org/wordprocessingml/2006/main" xmlns:w14="http://schemas.microsoft.com/office/word/2010/wordml" xmlns:w15="http://schemas.microsoft.com/office/word/2012/wordml" xmlns:w16cex="http://schemas.microsoft.com/office/word/2018/wordml/cex" xmlns:w16cid="http://schemas.microsoft.com/office/word/2016/wordml/cid" xmlns:w16="http://schemas.microsoft.com/office/word/2018/wordml" xmlns:w16se="http://schemas.microsoft.com/office/word/2015/wordml/symex" xmlns:wpg="http://schemas.microsoft.com/office/word/2010/wordprocessingGroup" xmlns:wpi="http://schemas.microsoft.com/office/word/2010/wordprocessingInk" xmlns:wne="http://schemas.microsoft.com/office/word/2006/wordml" xmlns:wps="http://schemas.microsoft.com/office/word/2010/wordprocessingShape" mc:Ignorable="w14 w15 w16se w16cid w16 w16cex wp14">
-  <w:p>
-    <w:pPr>
-      <w:pStyle w:val="Footer"/>
-    </w:pPr>
-  </w:p>
-</w:ftr>
-</file>
-
 <file path=word/footnotes.xml><?xml version="1.0" encoding="utf-8"?>
 <w:footnotes xmlns:wpc="http://schemas.microsoft.com/office/word/2010/wordprocessingCanvas" xmlns:cx="http://schemas.microsoft.com/office/drawing/2014/chartex" xmlns:cx1="http://schemas.microsoft.com/office/drawing/2015/9/8/chartex" xmlns:cx2="http://schemas.microsoft.com/office/drawing/2015/10/21/chartex" xmlns:cx3="http://schemas.microsoft.com/office/drawing/2016/5/9/chartex" xmlns:cx4="http://schemas.microsoft.com/office/drawing/2016/5/10/chartex" xmlns:cx5="http://schemas.microsoft.com/office/drawing/2016/5/11/chartex" xmlns:cx6="http://schemas.microsoft.com/office/drawing/2016/5/12/chartex" xmlns:cx7="http://schemas.microsoft.com/office/drawing/2016/5/13/chartex" xmlns:cx8="http://schemas.microsoft.com/office/drawing/2016/5/14/chartex" xmlns:mc="http://schemas.openxmlformats.org/markup-compatibility/2006" xmlns:aink="http://schemas.microsoft.com/office/drawing/2016/ink" xmlns:am3d="http://schemas.microsoft.com/office/drawing/2017/model3d" xmlns:o="urn:schemas-microsoft-com:office:office" xmlns:r="http://schemas.openxmlformats.org/officeDocument/2006/relationships" xmlns:m="http://schemas.openxmlformats.org/officeDocument/2006/math" xmlns:v="urn:schemas-microsoft-com:vml" xmlns:wp14="http://schemas.microsoft.com/office/word/2010/wordprocessingDrawing" xmlns:wp="http://schemas.openxmlformats.org/drawingml/2006/wordprocessingDrawing" xmlns:w10="urn:schemas-microsoft-com:office:word" xmlns:w="http://schemas.openxmlformats.org/wordprocessingml/2006/main" xmlns:w14="http://schemas.microsoft.com/office/word/2010/wordml" xmlns:w15="http://schemas.microsoft.com/office/word/2012/wordml" xmlns:w16cex="http://schemas.microsoft.com/office/word/2018/wordml/cex" xmlns:w16cid="http://schemas.microsoft.com/office/word/2016/wordml/cid" xmlns:w16="http://schemas.microsoft.com/office/word/2018/wordml" xmlns:w16se="http://schemas.microsoft.com/office/word/2015/wordml/symex" xmlns:wpg="http://schemas.microsoft.com/office/word/2010/wordprocessingGroup" xmlns:wpi="http://schemas.microsoft.com/office/word/2010/wordprocessingInk" xmlns:wne="http://schemas.microsoft.com/office/word/2006/wordml" xmlns:wps="http://schemas.microsoft.com/office/word/2010/wordprocessingShape" mc:Ignorable="w14 w15 w16se w16cid w16 w16cex wp14">
   <w:footnote w:type="separator" w:id="-1">
@@ -25756,7 +25397,7 @@
       </w:pPr>
       <w:r>
         <w:rPr>
-          <w:rStyle w:val="FootnoteReference"/>
+          <w:rStyle w:val="Funotenzeichen"/>
         </w:rPr>
         <w:footnoteRef/>
       </w:r>
@@ -25775,26 +25416,11 @@
         </w:r>
       </w:hyperlink>
     </w:p>
-    <w:p>
-      <w:pPr>
-        <w:pStyle w:val="FootnoteText"/>
-      </w:pPr>
-    </w:p>
   </w:footnote>
 </w:footnotes>
 </file>
 
 <file path=word/header1.xml><?xml version="1.0" encoding="utf-8"?>
-<w:hdr xmlns:wpc="http://schemas.microsoft.com/office/word/2010/wordprocessingCanvas" xmlns:cx="http://schemas.microsoft.com/office/drawing/2014/chartex" xmlns:cx1="http://schemas.microsoft.com/office/drawing/2015/9/8/chartex" xmlns:cx2="http://schemas.microsoft.com/office/drawing/2015/10/21/chartex" xmlns:cx3="http://schemas.microsoft.com/office/drawing/2016/5/9/chartex" xmlns:cx4="http://schemas.microsoft.com/office/drawing/2016/5/10/chartex" xmlns:cx5="http://schemas.microsoft.com/office/drawing/2016/5/11/chartex" xmlns:cx6="http://schemas.microsoft.com/office/drawing/2016/5/12/chartex" xmlns:cx7="http://schemas.microsoft.com/office/drawing/2016/5/13/chartex" xmlns:cx8="http://schemas.microsoft.com/office/drawing/2016/5/14/chartex" xmlns:mc="http://schemas.openxmlformats.org/markup-compatibility/2006" xmlns:aink="http://schemas.microsoft.com/office/drawing/2016/ink" xmlns:am3d="http://schemas.microsoft.com/office/drawing/2017/model3d" xmlns:o="urn:schemas-microsoft-com:office:office" xmlns:r="http://schemas.openxmlformats.org/officeDocument/2006/relationships" xmlns:m="http://schemas.openxmlformats.org/officeDocument/2006/math" xmlns:v="urn:schemas-microsoft-com:vml" xmlns:wp14="http://schemas.microsoft.com/office/word/2010/wordprocessingDrawing" xmlns:wp="http://schemas.openxmlformats.org/drawingml/2006/wordprocessingDrawing" xmlns:w10="urn:schemas-microsoft-com:office:word" xmlns:w="http://schemas.openxmlformats.org/wordprocessingml/2006/main" xmlns:w14="http://schemas.microsoft.com/office/word/2010/wordml" xmlns:w15="http://schemas.microsoft.com/office/word/2012/wordml" xmlns:w16cex="http://schemas.microsoft.com/office/word/2018/wordml/cex" xmlns:w16cid="http://schemas.microsoft.com/office/word/2016/wordml/cid" xmlns:w16="http://schemas.microsoft.com/office/word/2018/wordml" xmlns:w16se="http://schemas.microsoft.com/office/word/2015/wordml/symex" xmlns:wpg="http://schemas.microsoft.com/office/word/2010/wordprocessingGroup" xmlns:wpi="http://schemas.microsoft.com/office/word/2010/wordprocessingInk" xmlns:wne="http://schemas.microsoft.com/office/word/2006/wordml" xmlns:wps="http://schemas.microsoft.com/office/word/2010/wordprocessingShape" mc:Ignorable="w14 w15 w16se w16cid w16 w16cex wp14">
-  <w:p>
-    <w:pPr>
-      <w:pStyle w:val="Header"/>
-    </w:pPr>
-  </w:p>
-</w:hdr>
-</file>
-
-<file path=word/header2.xml><?xml version="1.0" encoding="utf-8"?>
 <w:hdr xmlns:wpc="http://schemas.microsoft.com/office/word/2010/wordprocessingCanvas" xmlns:cx="http://schemas.microsoft.com/office/drawing/2014/chartex" xmlns:cx1="http://schemas.microsoft.com/office/drawing/2015/9/8/chartex" xmlns:cx2="http://schemas.microsoft.com/office/drawing/2015/10/21/chartex" xmlns:cx3="http://schemas.microsoft.com/office/drawing/2016/5/9/chartex" xmlns:cx4="http://schemas.microsoft.com/office/drawing/2016/5/10/chartex" xmlns:cx5="http://schemas.microsoft.com/office/drawing/2016/5/11/chartex" xmlns:cx6="http://schemas.microsoft.com/office/drawing/2016/5/12/chartex" xmlns:cx7="http://schemas.microsoft.com/office/drawing/2016/5/13/chartex" xmlns:cx8="http://schemas.microsoft.com/office/drawing/2016/5/14/chartex" xmlns:mc="http://schemas.openxmlformats.org/markup-compatibility/2006" xmlns:aink="http://schemas.microsoft.com/office/drawing/2016/ink" xmlns:am3d="http://schemas.microsoft.com/office/drawing/2017/model3d" xmlns:o="urn:schemas-microsoft-com:office:office" xmlns:r="http://schemas.openxmlformats.org/officeDocument/2006/relationships" xmlns:m="http://schemas.openxmlformats.org/officeDocument/2006/math" xmlns:v="urn:schemas-microsoft-com:vml" xmlns:wp14="http://schemas.microsoft.com/office/word/2010/wordprocessingDrawing" xmlns:wp="http://schemas.openxmlformats.org/drawingml/2006/wordprocessingDrawing" xmlns:w10="urn:schemas-microsoft-com:office:word" xmlns:w="http://schemas.openxmlformats.org/wordprocessingml/2006/main" xmlns:w14="http://schemas.microsoft.com/office/word/2010/wordml" xmlns:w15="http://schemas.microsoft.com/office/word/2012/wordml" xmlns:w16cex="http://schemas.microsoft.com/office/word/2018/wordml/cex" xmlns:w16cid="http://schemas.microsoft.com/office/word/2016/wordml/cid" xmlns:w16="http://schemas.microsoft.com/office/word/2018/wordml" xmlns:w16se="http://schemas.microsoft.com/office/word/2015/wordml/symex" xmlns:wpg="http://schemas.microsoft.com/office/word/2010/wordprocessingGroup" xmlns:wpi="http://schemas.microsoft.com/office/word/2010/wordprocessingInk" xmlns:wne="http://schemas.microsoft.com/office/word/2006/wordml" xmlns:wps="http://schemas.microsoft.com/office/word/2010/wordprocessingShape" mc:Ignorable="w14 w15 w16se w16cid w16 w16cex wp14">
   <w:tbl>
     <w:tblPr>
@@ -25816,7 +25442,7 @@
         </w:tcPr>
         <w:p>
           <w:pPr>
-            <w:pStyle w:val="Header"/>
+            <w:pStyle w:val="Kopfzeile"/>
             <w:tabs>
               <w:tab w:val="clear" w:pos="9072"/>
               <w:tab w:val="right" w:pos="9900"/>
@@ -25830,7 +25456,7 @@
           </w:pPr>
           <w:r>
             <w:rPr>
-              <w:rStyle w:val="PageNumber"/>
+              <w:rStyle w:val="Seitenzahl"/>
               <w:rFonts w:ascii="Roboto" w:hAnsi="Roboto" w:cs="Arial"/>
               <w:color w:val="215868" w:themeColor="accent5" w:themeShade="80"/>
               <w:sz w:val="34"/>
@@ -25841,7 +25467,7 @@
           </w:r>
           <w:r>
             <w:rPr>
-              <w:rStyle w:val="PageNumber"/>
+              <w:rStyle w:val="Seitenzahl"/>
               <w:rFonts w:ascii="Roboto" w:hAnsi="Roboto" w:cs="Arial"/>
               <w:color w:val="215868" w:themeColor="accent5" w:themeShade="80"/>
               <w:sz w:val="34"/>
@@ -25853,7 +25479,7 @@
           </w:r>
           <w:r>
             <w:rPr>
-              <w:rStyle w:val="PageNumber"/>
+              <w:rStyle w:val="Seitenzahl"/>
               <w:rFonts w:ascii="Roboto" w:hAnsi="Roboto" w:cs="Arial"/>
               <w:color w:val="215868" w:themeColor="accent5" w:themeShade="80"/>
               <w:sz w:val="34"/>
@@ -25864,7 +25490,7 @@
           </w:r>
           <w:r>
             <w:rPr>
-              <w:rStyle w:val="PageNumber"/>
+              <w:rStyle w:val="Seitenzahl"/>
               <w:rFonts w:ascii="Roboto" w:hAnsi="Roboto" w:cs="Arial"/>
               <w:color w:val="215868" w:themeColor="accent5" w:themeShade="80"/>
               <w:sz w:val="34"/>
@@ -25876,7 +25502,7 @@
           </w:r>
           <w:r>
             <w:rPr>
-              <w:rStyle w:val="PageNumber"/>
+              <w:rStyle w:val="Seitenzahl"/>
               <w:rFonts w:ascii="Roboto" w:hAnsi="Roboto" w:cs="Arial"/>
               <w:color w:val="215868" w:themeColor="accent5" w:themeShade="80"/>
               <w:sz w:val="34"/>
@@ -25887,7 +25513,7 @@
           </w:r>
           <w:r>
             <w:rPr>
-              <w:rStyle w:val="PageNumber"/>
+              <w:rStyle w:val="Seitenzahl"/>
               <w:rFonts w:ascii="Roboto" w:hAnsi="Roboto" w:cs="Arial"/>
               <w:color w:val="215868" w:themeColor="accent5" w:themeShade="80"/>
               <w:sz w:val="34"/>
@@ -25898,7 +25524,7 @@
           </w:r>
           <w:r>
             <w:rPr>
-              <w:rStyle w:val="PageNumber"/>
+              <w:rStyle w:val="Seitenzahl"/>
               <w:rFonts w:ascii="Roboto" w:hAnsi="Roboto" w:cs="Arial"/>
               <w:color w:val="215868" w:themeColor="accent5" w:themeShade="80"/>
               <w:sz w:val="34"/>
@@ -25915,7 +25541,7 @@
         </w:tcPr>
         <w:p>
           <w:pPr>
-            <w:pStyle w:val="Header"/>
+            <w:pStyle w:val="Kopfzeile"/>
             <w:tabs>
               <w:tab w:val="clear" w:pos="9072"/>
               <w:tab w:val="right" w:pos="9900"/>
@@ -25923,7 +25549,7 @@
             <w:spacing w:after="120"/>
             <w:jc w:val="right"/>
             <w:rPr>
-              <w:rStyle w:val="PageNumber"/>
+              <w:rStyle w:val="Seitenzahl"/>
               <w:rFonts w:ascii="Arial" w:hAnsi="Arial" w:cs="Arial"/>
               <w:sz w:val="16"/>
             </w:rPr>
@@ -25989,7 +25615,7 @@
   </w:tbl>
   <w:p>
     <w:pPr>
-      <w:pStyle w:val="Header"/>
+      <w:pStyle w:val="Kopfzeile"/>
       <w:tabs>
         <w:tab w:val="clear" w:pos="9072"/>
         <w:tab w:val="right" w:pos="9900"/>
@@ -26005,16 +25631,6 @@
 </w:hdr>
 </file>
 
-<file path=word/header3.xml><?xml version="1.0" encoding="utf-8"?>
-<w:hdr xmlns:wpc="http://schemas.microsoft.com/office/word/2010/wordprocessingCanvas" xmlns:cx="http://schemas.microsoft.com/office/drawing/2014/chartex" xmlns:cx1="http://schemas.microsoft.com/office/drawing/2015/9/8/chartex" xmlns:cx2="http://schemas.microsoft.com/office/drawing/2015/10/21/chartex" xmlns:cx3="http://schemas.microsoft.com/office/drawing/2016/5/9/chartex" xmlns:cx4="http://schemas.microsoft.com/office/drawing/2016/5/10/chartex" xmlns:cx5="http://schemas.microsoft.com/office/drawing/2016/5/11/chartex" xmlns:cx6="http://schemas.microsoft.com/office/drawing/2016/5/12/chartex" xmlns:cx7="http://schemas.microsoft.com/office/drawing/2016/5/13/chartex" xmlns:cx8="http://schemas.microsoft.com/office/drawing/2016/5/14/chartex" xmlns:mc="http://schemas.openxmlformats.org/markup-compatibility/2006" xmlns:aink="http://schemas.microsoft.com/office/drawing/2016/ink" xmlns:am3d="http://schemas.microsoft.com/office/drawing/2017/model3d" xmlns:o="urn:schemas-microsoft-com:office:office" xmlns:r="http://schemas.openxmlformats.org/officeDocument/2006/relationships" xmlns:m="http://schemas.openxmlformats.org/officeDocument/2006/math" xmlns:v="urn:schemas-microsoft-com:vml" xmlns:wp14="http://schemas.microsoft.com/office/word/2010/wordprocessingDrawing" xmlns:wp="http://schemas.openxmlformats.org/drawingml/2006/wordprocessingDrawing" xmlns:w10="urn:schemas-microsoft-com:office:word" xmlns:w="http://schemas.openxmlformats.org/wordprocessingml/2006/main" xmlns:w14="http://schemas.microsoft.com/office/word/2010/wordml" xmlns:w15="http://schemas.microsoft.com/office/word/2012/wordml" xmlns:w16cex="http://schemas.microsoft.com/office/word/2018/wordml/cex" xmlns:w16cid="http://schemas.microsoft.com/office/word/2016/wordml/cid" xmlns:w16="http://schemas.microsoft.com/office/word/2018/wordml" xmlns:w16se="http://schemas.microsoft.com/office/word/2015/wordml/symex" xmlns:wpg="http://schemas.microsoft.com/office/word/2010/wordprocessingGroup" xmlns:wpi="http://schemas.microsoft.com/office/word/2010/wordprocessingInk" xmlns:wne="http://schemas.microsoft.com/office/word/2006/wordml" xmlns:wps="http://schemas.microsoft.com/office/word/2010/wordprocessingShape" mc:Ignorable="w14 w15 w16se w16cid w16 w16cex wp14">
-  <w:p>
-    <w:pPr>
-      <w:pStyle w:val="Header"/>
-    </w:pPr>
-  </w:p>
-</w:hdr>
-</file>
-
 <file path=word/numbering.xml><?xml version="1.0" encoding="utf-8"?>
 <w:numbering xmlns:wpc="http://schemas.microsoft.com/office/word/2010/wordprocessingCanvas" xmlns:cx="http://schemas.microsoft.com/office/drawing/2014/chartex" xmlns:cx1="http://schemas.microsoft.com/office/drawing/2015/9/8/chartex" xmlns:cx2="http://schemas.microsoft.com/office/drawing/2015/10/21/chartex" xmlns:cx3="http://schemas.microsoft.com/office/drawing/2016/5/9/chartex" xmlns:cx4="http://schemas.microsoft.com/office/drawing/2016/5/10/chartex" xmlns:cx5="http://schemas.microsoft.com/office/drawing/2016/5/11/chartex" xmlns:cx6="http://schemas.microsoft.com/office/drawing/2016/5/12/chartex" xmlns:cx7="http://schemas.microsoft.com/office/drawing/2016/5/13/chartex" xmlns:cx8="http://schemas.microsoft.com/office/drawing/2016/5/14/chartex" xmlns:mc="http://schemas.openxmlformats.org/markup-compatibility/2006" xmlns:aink="http://schemas.microsoft.com/office/drawing/2016/ink" xmlns:am3d="http://schemas.microsoft.com/office/drawing/2017/model3d" xmlns:o="urn:schemas-microsoft-com:office:office" xmlns:r="http://schemas.openxmlformats.org/officeDocument/2006/relationships" xmlns:m="http://schemas.openxmlformats.org/officeDocument/2006/math" xmlns:v="urn:schemas-microsoft-com:vml" xmlns:wp14="http://schemas.microsoft.com/office/word/2010/wordprocessingDrawing" xmlns:wp="http://schemas.openxmlformats.org/drawingml/2006/wordprocessingDrawing" xmlns:w10="urn:schemas-microsoft-com:office:word" xmlns:w="http://schemas.openxmlformats.org/wordprocessingml/2006/main" xmlns:w14="http://schemas.microsoft.com/office/word/2010/wordml" xmlns:w15="http://schemas.microsoft.com/office/word/2012/wordml" xmlns:w16cex="http://schemas.microsoft.com/office/word/2018/wordml/cex" xmlns:w16cid="http://schemas.microsoft.com/office/word/2016/wordml/cid" xmlns:w16="http://schemas.microsoft.com/office/word/2018/wordml" xmlns:w16se="http://schemas.microsoft.com/office/word/2015/wordml/symex" xmlns:wpg="http://schemas.microsoft.com/office/word/2010/wordprocessingGroup" xmlns:wpi="http://schemas.microsoft.com/office/word/2010/wordprocessingInk" xmlns:wne="http://schemas.microsoft.com/office/word/2006/wordml" xmlns:wps="http://schemas.microsoft.com/office/word/2010/wordprocessingShape" mc:Ignorable="w14 w15 w16se w16cid w16 w16cex wp14">
   <w:abstractNum w:abstractNumId="0" w15:restartNumberingAfterBreak="0">
@@ -28743,7 +28359,7 @@
     <w:lvl w:ilvl="0">
       <w:start w:val="1"/>
       <w:numFmt w:val="decimal"/>
-      <w:pStyle w:val="Heading7"/>
+      <w:pStyle w:val="berschrift7"/>
       <w:lvlText w:val="%1"/>
       <w:lvlJc w:val="left"/>
       <w:pPr>
@@ -28774,7 +28390,7 @@
     <w:lvl w:ilvl="2">
       <w:start w:val="1"/>
       <w:numFmt w:val="decimal"/>
-      <w:pStyle w:val="Heading3"/>
+      <w:pStyle w:val="berschrift3"/>
       <w:lvlText w:val="%1.%2.%3"/>
       <w:lvlJc w:val="left"/>
       <w:pPr>
@@ -31254,7 +30870,7 @@
     <w:lsdException w:name="Unresolved Mention" w:semiHidden="1" w:unhideWhenUsed="1"/>
     <w:lsdException w:name="Smart Link" w:semiHidden="1" w:unhideWhenUsed="1"/>
   </w:latentStyles>
-  <w:style w:type="paragraph" w:default="1" w:styleId="Normal">
+  <w:style w:type="paragraph" w:default="1" w:styleId="Standard">
     <w:name w:val="Normal"/>
     <w:qFormat/>
     <w:rsid w:val="00725432"/>
@@ -31263,10 +30879,10 @@
       <w:szCs w:val="24"/>
     </w:rPr>
   </w:style>
-  <w:style w:type="paragraph" w:styleId="Heading1">
+  <w:style w:type="paragraph" w:styleId="berschrift1">
     <w:name w:val="heading 1"/>
-    <w:basedOn w:val="Normal"/>
-    <w:next w:val="Normal"/>
+    <w:basedOn w:val="Standard"/>
+    <w:next w:val="Standard"/>
     <w:uiPriority w:val="9"/>
     <w:qFormat/>
     <w:rsid w:val="00725432"/>
@@ -31282,11 +30898,11 @@
       <w:szCs w:val="20"/>
     </w:rPr>
   </w:style>
-  <w:style w:type="paragraph" w:styleId="Heading2">
+  <w:style w:type="paragraph" w:styleId="berschrift2">
     <w:name w:val="heading 2"/>
-    <w:basedOn w:val="Normal"/>
-    <w:next w:val="Normal"/>
-    <w:link w:val="Heading2Char"/>
+    <w:basedOn w:val="Standard"/>
+    <w:next w:val="Standard"/>
+    <w:link w:val="berschrift2Zchn"/>
     <w:qFormat/>
     <w:rsid w:val="00725432"/>
     <w:pPr>
@@ -31302,10 +30918,10 @@
       <w:szCs w:val="16"/>
     </w:rPr>
   </w:style>
-  <w:style w:type="paragraph" w:styleId="Heading3">
+  <w:style w:type="paragraph" w:styleId="berschrift3">
     <w:name w:val="heading 3"/>
-    <w:basedOn w:val="Normal"/>
-    <w:next w:val="Normal"/>
+    <w:basedOn w:val="Standard"/>
+    <w:next w:val="Standard"/>
     <w:qFormat/>
     <w:rsid w:val="00725432"/>
     <w:pPr>
@@ -31322,10 +30938,10 @@
       <w:sz w:val="20"/>
     </w:rPr>
   </w:style>
-  <w:style w:type="paragraph" w:styleId="Heading4">
+  <w:style w:type="paragraph" w:styleId="berschrift4">
     <w:name w:val="heading 4"/>
-    <w:basedOn w:val="Normal"/>
-    <w:next w:val="Normal"/>
+    <w:basedOn w:val="Standard"/>
+    <w:next w:val="Standard"/>
     <w:qFormat/>
     <w:rsid w:val="00725432"/>
     <w:pPr>
@@ -31343,10 +30959,10 @@
       <w:lang w:val="en-GB"/>
     </w:rPr>
   </w:style>
-  <w:style w:type="paragraph" w:styleId="Heading5">
+  <w:style w:type="paragraph" w:styleId="berschrift5">
     <w:name w:val="heading 5"/>
-    <w:basedOn w:val="Normal"/>
-    <w:next w:val="Normal"/>
+    <w:basedOn w:val="Standard"/>
+    <w:next w:val="Standard"/>
     <w:qFormat/>
     <w:rsid w:val="00725432"/>
     <w:pPr>
@@ -31361,10 +30977,10 @@
       <w:sz w:val="16"/>
     </w:rPr>
   </w:style>
-  <w:style w:type="paragraph" w:styleId="Heading6">
+  <w:style w:type="paragraph" w:styleId="berschrift6">
     <w:name w:val="heading 6"/>
-    <w:basedOn w:val="Normal"/>
-    <w:next w:val="Normal"/>
+    <w:basedOn w:val="Standard"/>
+    <w:next w:val="Standard"/>
     <w:qFormat/>
     <w:rsid w:val="00725432"/>
     <w:pPr>
@@ -31378,10 +30994,10 @@
       <w:sz w:val="16"/>
     </w:rPr>
   </w:style>
-  <w:style w:type="paragraph" w:styleId="Heading7">
+  <w:style w:type="paragraph" w:styleId="berschrift7">
     <w:name w:val="heading 7"/>
-    <w:basedOn w:val="Normal"/>
-    <w:next w:val="Normal"/>
+    <w:basedOn w:val="Standard"/>
+    <w:next w:val="Standard"/>
     <w:qFormat/>
     <w:rsid w:val="00725432"/>
     <w:pPr>
@@ -31399,10 +31015,10 @@
       <w:sz w:val="16"/>
     </w:rPr>
   </w:style>
-  <w:style w:type="paragraph" w:styleId="Heading8">
+  <w:style w:type="paragraph" w:styleId="berschrift8">
     <w:name w:val="heading 8"/>
-    <w:basedOn w:val="Normal"/>
-    <w:next w:val="Normal"/>
+    <w:basedOn w:val="Standard"/>
+    <w:next w:val="Standard"/>
     <w:qFormat/>
     <w:rsid w:val="00725432"/>
     <w:pPr>
@@ -31417,10 +31033,10 @@
       <w:sz w:val="16"/>
     </w:rPr>
   </w:style>
-  <w:style w:type="paragraph" w:styleId="Heading9">
+  <w:style w:type="paragraph" w:styleId="berschrift9">
     <w:name w:val="heading 9"/>
-    <w:basedOn w:val="Normal"/>
-    <w:next w:val="Normal"/>
+    <w:basedOn w:val="Standard"/>
+    <w:next w:val="Standard"/>
     <w:qFormat/>
     <w:rsid w:val="00725432"/>
     <w:pPr>
@@ -31435,13 +31051,13 @@
       <w:szCs w:val="20"/>
     </w:rPr>
   </w:style>
-  <w:style w:type="character" w:default="1" w:styleId="DefaultParagraphFont">
+  <w:style w:type="character" w:default="1" w:styleId="Absatz-Standardschriftart">
     <w:name w:val="Default Paragraph Font"/>
     <w:uiPriority w:val="1"/>
     <w:semiHidden/>
     <w:unhideWhenUsed/>
   </w:style>
-  <w:style w:type="table" w:default="1" w:styleId="TableNormal">
+  <w:style w:type="table" w:default="1" w:styleId="NormaleTabelle">
     <w:name w:val="Normal Table"/>
     <w:uiPriority w:val="99"/>
     <w:semiHidden/>
@@ -31456,15 +31072,15 @@
       </w:tblCellMar>
     </w:tblPr>
   </w:style>
-  <w:style w:type="numbering" w:default="1" w:styleId="NoList">
+  <w:style w:type="numbering" w:default="1" w:styleId="KeineListe">
     <w:name w:val="No List"/>
     <w:uiPriority w:val="99"/>
     <w:semiHidden/>
     <w:unhideWhenUsed/>
   </w:style>
-  <w:style w:type="paragraph" w:styleId="BalloonText">
+  <w:style w:type="paragraph" w:styleId="Sprechblasentext">
     <w:name w:val="Balloon Text"/>
-    <w:basedOn w:val="Normal"/>
+    <w:basedOn w:val="Standard"/>
     <w:semiHidden/>
     <w:rsid w:val="00725432"/>
     <w:rPr>
@@ -31473,9 +31089,9 @@
       <w:szCs w:val="16"/>
     </w:rPr>
   </w:style>
-  <w:style w:type="paragraph" w:styleId="BodyTextIndent">
+  <w:style w:type="paragraph" w:styleId="Textkrper-Zeileneinzug">
     <w:name w:val="Body Text Indent"/>
-    <w:basedOn w:val="Normal"/>
+    <w:basedOn w:val="Standard"/>
     <w:semiHidden/>
     <w:rsid w:val="00725432"/>
     <w:pPr>
@@ -31487,10 +31103,10 @@
       <w:szCs w:val="20"/>
     </w:rPr>
   </w:style>
-  <w:style w:type="paragraph" w:styleId="BodyText">
+  <w:style w:type="paragraph" w:styleId="Textkrper">
     <w:name w:val="Body Text"/>
-    <w:basedOn w:val="Normal"/>
-    <w:link w:val="BodyTextChar"/>
+    <w:basedOn w:val="Standard"/>
+    <w:link w:val="TextkrperZchn"/>
     <w:semiHidden/>
     <w:rsid w:val="00725432"/>
     <w:rPr>
@@ -31502,11 +31118,11 @@
       <w:lang w:val="en-GB"/>
     </w:rPr>
   </w:style>
-  <w:style w:type="paragraph" w:styleId="Header">
+  <w:style w:type="paragraph" w:styleId="Kopfzeile">
     <w:name w:val="header"/>
     <w:aliases w:val="und Fußzeile"/>
-    <w:basedOn w:val="Normal"/>
-    <w:link w:val="HeaderChar"/>
+    <w:basedOn w:val="Standard"/>
+    <w:link w:val="KopfzeileZchn"/>
     <w:rsid w:val="00725432"/>
     <w:pPr>
       <w:tabs>
@@ -31515,10 +31131,10 @@
       </w:tabs>
     </w:pPr>
   </w:style>
-  <w:style w:type="paragraph" w:styleId="Footer">
+  <w:style w:type="paragraph" w:styleId="Fuzeile">
     <w:name w:val="footer"/>
-    <w:basedOn w:val="Normal"/>
-    <w:link w:val="FooterChar"/>
+    <w:basedOn w:val="Standard"/>
+    <w:link w:val="FuzeileZchn"/>
     <w:uiPriority w:val="99"/>
     <w:rsid w:val="00725432"/>
     <w:pPr>
@@ -31537,7 +31153,7 @@
       <w:u w:val="single"/>
     </w:rPr>
   </w:style>
-  <w:style w:type="character" w:styleId="CommentReference">
+  <w:style w:type="character" w:styleId="Kommentarzeichen">
     <w:name w:val="annotation reference"/>
     <w:uiPriority w:val="99"/>
     <w:semiHidden/>
@@ -31547,9 +31163,9 @@
       <w:szCs w:val="16"/>
     </w:rPr>
   </w:style>
-  <w:style w:type="paragraph" w:styleId="CommentText">
+  <w:style w:type="paragraph" w:styleId="Kommentartext">
     <w:name w:val="annotation text"/>
-    <w:basedOn w:val="Normal"/>
+    <w:basedOn w:val="Standard"/>
     <w:semiHidden/>
     <w:rsid w:val="00725432"/>
     <w:rPr>
@@ -31557,10 +31173,10 @@
       <w:szCs w:val="20"/>
     </w:rPr>
   </w:style>
-  <w:style w:type="paragraph" w:styleId="CommentSubject">
+  <w:style w:type="paragraph" w:styleId="Kommentarthema">
     <w:name w:val="annotation subject"/>
-    <w:basedOn w:val="CommentText"/>
-    <w:next w:val="CommentText"/>
+    <w:basedOn w:val="Kommentartext"/>
+    <w:next w:val="Kommentartext"/>
     <w:semiHidden/>
     <w:rsid w:val="00725432"/>
     <w:rPr>
@@ -31568,9 +31184,9 @@
       <w:bCs/>
     </w:rPr>
   </w:style>
-  <w:style w:type="paragraph" w:styleId="BlockText">
+  <w:style w:type="paragraph" w:styleId="Blocktext">
     <w:name w:val="Block Text"/>
-    <w:basedOn w:val="Normal"/>
+    <w:basedOn w:val="Standard"/>
     <w:semiHidden/>
     <w:rsid w:val="00725432"/>
     <w:pPr>
@@ -31586,7 +31202,7 @@
       <w:szCs w:val="16"/>
     </w:rPr>
   </w:style>
-  <w:style w:type="character" w:styleId="FollowedHyperlink">
+  <w:style w:type="character" w:styleId="BesuchterLink">
     <w:name w:val="FollowedHyperlink"/>
     <w:semiHidden/>
     <w:rsid w:val="00725432"/>
@@ -31595,10 +31211,10 @@
       <w:u w:val="single"/>
     </w:rPr>
   </w:style>
-  <w:style w:type="paragraph" w:styleId="MacroText">
+  <w:style w:type="paragraph" w:styleId="Makrotext">
     <w:name w:val="macro"/>
     <w:aliases w:val="Programmiersprache"/>
-    <w:next w:val="Normal"/>
+    <w:next w:val="Standard"/>
     <w:semiHidden/>
     <w:rsid w:val="00725432"/>
     <w:pPr>
@@ -31618,9 +31234,9 @@
       <w:rFonts w:ascii="Courier New" w:hAnsi="Courier New"/>
     </w:rPr>
   </w:style>
-  <w:style w:type="paragraph" w:styleId="BodyText2">
+  <w:style w:type="paragraph" w:styleId="Textkrper2">
     <w:name w:val="Body Text 2"/>
-    <w:basedOn w:val="Normal"/>
+    <w:basedOn w:val="Standard"/>
     <w:semiHidden/>
     <w:rsid w:val="00725432"/>
     <w:rPr>
@@ -31628,15 +31244,15 @@
       <w:sz w:val="14"/>
     </w:rPr>
   </w:style>
-  <w:style w:type="character" w:styleId="PageNumber">
+  <w:style w:type="character" w:styleId="Seitenzahl">
     <w:name w:val="page number"/>
-    <w:basedOn w:val="DefaultParagraphFont"/>
+    <w:basedOn w:val="Absatz-Standardschriftart"/>
     <w:semiHidden/>
     <w:rsid w:val="00725432"/>
   </w:style>
-  <w:style w:type="paragraph" w:styleId="Title">
+  <w:style w:type="paragraph" w:styleId="Titel">
     <w:name w:val="Title"/>
-    <w:basedOn w:val="Normal"/>
+    <w:basedOn w:val="Standard"/>
     <w:qFormat/>
     <w:rsid w:val="00725432"/>
     <w:pPr>
@@ -31650,9 +31266,9 @@
       <w:color w:val="FF0000"/>
     </w:rPr>
   </w:style>
-  <w:style w:type="paragraph" w:styleId="BodyText3">
+  <w:style w:type="paragraph" w:styleId="Textkrper3">
     <w:name w:val="Body Text 3"/>
-    <w:basedOn w:val="Normal"/>
+    <w:basedOn w:val="Standard"/>
     <w:semiHidden/>
     <w:rsid w:val="00725432"/>
     <w:rPr>
@@ -31660,9 +31276,9 @@
       <w:sz w:val="18"/>
     </w:rPr>
   </w:style>
-  <w:style w:type="paragraph" w:styleId="NormalWeb">
+  <w:style w:type="paragraph" w:styleId="StandardWeb">
     <w:name w:val="Normal (Web)"/>
-    <w:basedOn w:val="Normal"/>
+    <w:basedOn w:val="Standard"/>
     <w:uiPriority w:val="99"/>
     <w:semiHidden/>
     <w:rsid w:val="00725432"/>
@@ -31672,10 +31288,10 @@
   </w:style>
   <w:style w:type="character" w:customStyle="1" w:styleId="tief">
     <w:name w:val="tief"/>
-    <w:basedOn w:val="DefaultParagraphFont"/>
+    <w:basedOn w:val="Absatz-Standardschriftart"/>
     <w:rsid w:val="00725432"/>
   </w:style>
-  <w:style w:type="character" w:styleId="Strong">
+  <w:style w:type="character" w:styleId="Fett">
     <w:name w:val="Strong"/>
     <w:uiPriority w:val="22"/>
     <w:qFormat/>
@@ -31685,9 +31301,9 @@
       <w:bCs/>
     </w:rPr>
   </w:style>
-  <w:style w:type="paragraph" w:styleId="BodyTextIndent2">
+  <w:style w:type="paragraph" w:styleId="Textkrper-Einzug2">
     <w:name w:val="Body Text Indent 2"/>
-    <w:basedOn w:val="Normal"/>
+    <w:basedOn w:val="Standard"/>
     <w:semiHidden/>
     <w:rsid w:val="00725432"/>
     <w:pPr>
@@ -31698,9 +31314,9 @@
       <w:sz w:val="18"/>
     </w:rPr>
   </w:style>
-  <w:style w:type="paragraph" w:styleId="BodyTextIndent3">
+  <w:style w:type="paragraph" w:styleId="Textkrper-Einzug3">
     <w:name w:val="Body Text Indent 3"/>
-    <w:basedOn w:val="Normal"/>
+    <w:basedOn w:val="Standard"/>
     <w:semiHidden/>
     <w:rsid w:val="00725432"/>
     <w:pPr>
@@ -31715,10 +31331,10 @@
       <w:sz w:val="18"/>
     </w:rPr>
   </w:style>
-  <w:style w:type="paragraph" w:styleId="PlainText">
+  <w:style w:type="paragraph" w:styleId="NurText">
     <w:name w:val="Plain Text"/>
-    <w:basedOn w:val="Normal"/>
-    <w:link w:val="PlainTextChar"/>
+    <w:basedOn w:val="Standard"/>
+    <w:link w:val="NurTextZchn"/>
     <w:semiHidden/>
     <w:rsid w:val="00725432"/>
     <w:rPr>
@@ -31729,7 +31345,7 @@
   </w:style>
   <w:style w:type="paragraph" w:customStyle="1" w:styleId="Textgliederungohne">
     <w:name w:val="Textgliederung ohne"/>
-    <w:basedOn w:val="Normal"/>
+    <w:basedOn w:val="Standard"/>
     <w:rsid w:val="00725432"/>
     <w:pPr>
       <w:numPr>
@@ -31746,7 +31362,7 @@
   </w:style>
   <w:style w:type="paragraph" w:customStyle="1" w:styleId="Textgliederung1">
     <w:name w:val="Textgliederung 1"/>
-    <w:basedOn w:val="Normal"/>
+    <w:basedOn w:val="Standard"/>
     <w:rsid w:val="00725432"/>
     <w:pPr>
       <w:numPr>
@@ -31800,7 +31416,7 @@
       <w:ind w:left="2160" w:hanging="180"/>
     </w:pPr>
   </w:style>
-  <w:style w:type="character" w:styleId="FootnoteReference">
+  <w:style w:type="character" w:styleId="Funotenzeichen">
     <w:name w:val="footnote reference"/>
     <w:semiHidden/>
     <w:rsid w:val="00725432"/>
@@ -31808,9 +31424,9 @@
       <w:vertAlign w:val="superscript"/>
     </w:rPr>
   </w:style>
-  <w:style w:type="paragraph" w:styleId="FootnoteText">
+  <w:style w:type="paragraph" w:styleId="Funotentext">
     <w:name w:val="footnote text"/>
-    <w:basedOn w:val="Normal"/>
+    <w:basedOn w:val="Standard"/>
     <w:semiHidden/>
     <w:rsid w:val="00725432"/>
     <w:rPr>
@@ -31820,7 +31436,7 @@
   </w:style>
   <w:style w:type="paragraph" w:customStyle="1" w:styleId="Spalterechts11CharChar">
     <w:name w:val="Spalte rechts 1.1 Char Char"/>
-    <w:basedOn w:val="Normal"/>
+    <w:basedOn w:val="Standard"/>
     <w:rsid w:val="00725432"/>
     <w:pPr>
       <w:tabs>
@@ -31836,9 +31452,9 @@
       <w:szCs w:val="20"/>
     </w:rPr>
   </w:style>
-  <w:style w:type="paragraph" w:styleId="ListParagraph">
+  <w:style w:type="paragraph" w:styleId="Listenabsatz">
     <w:name w:val="List Paragraph"/>
-    <w:basedOn w:val="Normal"/>
+    <w:basedOn w:val="Standard"/>
     <w:uiPriority w:val="34"/>
     <w:qFormat/>
     <w:rsid w:val="00C61F63"/>
@@ -31846,10 +31462,10 @@
       <w:ind w:left="708"/>
     </w:pPr>
   </w:style>
-  <w:style w:type="paragraph" w:styleId="DocumentMap">
+  <w:style w:type="paragraph" w:styleId="Dokumentstruktur">
     <w:name w:val="Document Map"/>
-    <w:basedOn w:val="Normal"/>
-    <w:link w:val="DocumentMapChar"/>
+    <w:basedOn w:val="Standard"/>
+    <w:link w:val="DokumentstrukturZchn"/>
     <w:uiPriority w:val="99"/>
     <w:semiHidden/>
     <w:unhideWhenUsed/>
@@ -31860,9 +31476,9 @@
       <w:szCs w:val="16"/>
     </w:rPr>
   </w:style>
-  <w:style w:type="character" w:customStyle="1" w:styleId="DocumentMapChar">
-    <w:name w:val="Document Map Char"/>
-    <w:link w:val="DocumentMap"/>
+  <w:style w:type="character" w:customStyle="1" w:styleId="DokumentstrukturZchn">
+    <w:name w:val="Dokumentstruktur Zchn"/>
+    <w:link w:val="Dokumentstruktur"/>
     <w:uiPriority w:val="99"/>
     <w:semiHidden/>
     <w:rsid w:val="005E2F0E"/>
@@ -31872,7 +31488,7 @@
       <w:szCs w:val="16"/>
     </w:rPr>
   </w:style>
-  <w:style w:type="paragraph" w:styleId="Revision">
+  <w:style w:type="paragraph" w:styleId="berarbeitung">
     <w:name w:val="Revision"/>
     <w:hidden/>
     <w:uiPriority w:val="99"/>
@@ -31885,7 +31501,7 @@
   </w:style>
   <w:style w:type="paragraph" w:customStyle="1" w:styleId="LS-Vertrag-eingerckt">
     <w:name w:val="LS-Vertrag-eingerückt"/>
-    <w:basedOn w:val="Normal"/>
+    <w:basedOn w:val="Standard"/>
     <w:uiPriority w:val="99"/>
     <w:rsid w:val="00CA4233"/>
     <w:pPr>
@@ -31899,10 +31515,10 @@
       <w:lang w:eastAsia="en-US"/>
     </w:rPr>
   </w:style>
-  <w:style w:type="character" w:customStyle="1" w:styleId="FooterChar">
-    <w:name w:val="Footer Char"/>
-    <w:basedOn w:val="DefaultParagraphFont"/>
-    <w:link w:val="Footer"/>
+  <w:style w:type="character" w:customStyle="1" w:styleId="FuzeileZchn">
+    <w:name w:val="Fußzeile Zchn"/>
+    <w:basedOn w:val="Absatz-Standardschriftart"/>
+    <w:link w:val="Fuzeile"/>
     <w:uiPriority w:val="99"/>
     <w:rsid w:val="00970BBA"/>
     <w:rPr>
@@ -31910,9 +31526,9 @@
       <w:szCs w:val="24"/>
     </w:rPr>
   </w:style>
-  <w:style w:type="table" w:styleId="TableGrid">
+  <w:style w:type="table" w:styleId="Tabellenraster">
     <w:name w:val="Table Grid"/>
-    <w:basedOn w:val="TableNormal"/>
+    <w:basedOn w:val="NormaleTabelle"/>
     <w:uiPriority w:val="99"/>
     <w:rsid w:val="00350E0A"/>
     <w:tblPr>
@@ -31926,20 +31542,20 @@
       </w:tblBorders>
     </w:tblPr>
   </w:style>
-  <w:style w:type="character" w:customStyle="1" w:styleId="HeaderChar">
-    <w:name w:val="Header Char"/>
-    <w:aliases w:val="und Fußzeile Char"/>
-    <w:basedOn w:val="DefaultParagraphFont"/>
-    <w:link w:val="Header"/>
+  <w:style w:type="character" w:customStyle="1" w:styleId="KopfzeileZchn">
+    <w:name w:val="Kopfzeile Zchn"/>
+    <w:aliases w:val="und Fußzeile Zchn"/>
+    <w:basedOn w:val="Absatz-Standardschriftart"/>
+    <w:link w:val="Kopfzeile"/>
     <w:rsid w:val="00096E20"/>
     <w:rPr>
       <w:sz w:val="22"/>
       <w:szCs w:val="24"/>
     </w:rPr>
   </w:style>
-  <w:style w:type="paragraph" w:styleId="NoSpacing">
+  <w:style w:type="paragraph" w:styleId="KeinLeerraum">
     <w:name w:val="No Spacing"/>
-    <w:link w:val="NoSpacingChar"/>
+    <w:link w:val="KeinLeerraumZchn"/>
     <w:uiPriority w:val="1"/>
     <w:qFormat/>
     <w:rsid w:val="005238D3"/>
@@ -31949,10 +31565,10 @@
       <w:szCs w:val="22"/>
     </w:rPr>
   </w:style>
-  <w:style w:type="character" w:customStyle="1" w:styleId="NoSpacingChar">
-    <w:name w:val="No Spacing Char"/>
-    <w:basedOn w:val="DefaultParagraphFont"/>
-    <w:link w:val="NoSpacing"/>
+  <w:style w:type="character" w:customStyle="1" w:styleId="KeinLeerraumZchn">
+    <w:name w:val="Kein Leerraum Zchn"/>
+    <w:basedOn w:val="Absatz-Standardschriftart"/>
+    <w:link w:val="KeinLeerraum"/>
     <w:uiPriority w:val="1"/>
     <w:rsid w:val="005238D3"/>
     <w:rPr>
@@ -31961,19 +31577,19 @@
       <w:szCs w:val="22"/>
     </w:rPr>
   </w:style>
-  <w:style w:type="character" w:customStyle="1" w:styleId="PlainTextChar">
-    <w:name w:val="Plain Text Char"/>
-    <w:basedOn w:val="DefaultParagraphFont"/>
-    <w:link w:val="PlainText"/>
+  <w:style w:type="character" w:customStyle="1" w:styleId="NurTextZchn">
+    <w:name w:val="Nur Text Zchn"/>
+    <w:basedOn w:val="Absatz-Standardschriftart"/>
+    <w:link w:val="NurText"/>
     <w:semiHidden/>
     <w:rsid w:val="002132C6"/>
     <w:rPr>
       <w:rFonts w:ascii="Courier New" w:hAnsi="Courier New" w:cs="Courier New"/>
     </w:rPr>
   </w:style>
-  <w:style w:type="character" w:styleId="UnresolvedMention">
+  <w:style w:type="character" w:styleId="NichtaufgelsteErwhnung">
     <w:name w:val="Unresolved Mention"/>
-    <w:basedOn w:val="DefaultParagraphFont"/>
+    <w:basedOn w:val="Absatz-Standardschriftart"/>
     <w:uiPriority w:val="99"/>
     <w:semiHidden/>
     <w:unhideWhenUsed/>
@@ -31985,7 +31601,7 @@
   </w:style>
   <w:style w:type="paragraph" w:customStyle="1" w:styleId="Choice">
     <w:name w:val="Choice"/>
-    <w:basedOn w:val="Normal"/>
+    <w:basedOn w:val="Standard"/>
     <w:link w:val="ChoiceChar"/>
     <w:qFormat/>
     <w:rsid w:val="00D54AF2"/>
@@ -32000,7 +31616,7 @@
   </w:style>
   <w:style w:type="character" w:customStyle="1" w:styleId="ChoiceChar">
     <w:name w:val="Choice Char"/>
-    <w:basedOn w:val="DefaultParagraphFont"/>
+    <w:basedOn w:val="Absatz-Standardschriftart"/>
     <w:link w:val="Choice"/>
     <w:rsid w:val="00D54AF2"/>
     <w:rPr>
@@ -32012,8 +31628,8 @@
   </w:style>
   <w:style w:type="paragraph" w:customStyle="1" w:styleId="FirstParagraph">
     <w:name w:val="First Paragraph"/>
-    <w:basedOn w:val="BodyText"/>
-    <w:next w:val="BodyText"/>
+    <w:basedOn w:val="Textkrper"/>
+    <w:next w:val="Textkrper"/>
     <w:qFormat/>
     <w:rsid w:val="00092697"/>
     <w:pPr>
@@ -32028,10 +31644,10 @@
       <w:lang w:val="en-US" w:eastAsia="en-US"/>
     </w:rPr>
   </w:style>
-  <w:style w:type="character" w:customStyle="1" w:styleId="Heading2Char">
-    <w:name w:val="Heading 2 Char"/>
-    <w:basedOn w:val="DefaultParagraphFont"/>
-    <w:link w:val="Heading2"/>
+  <w:style w:type="character" w:customStyle="1" w:styleId="berschrift2Zchn">
+    <w:name w:val="Überschrift 2 Zchn"/>
+    <w:basedOn w:val="Absatz-Standardschriftart"/>
+    <w:link w:val="berschrift2"/>
     <w:rsid w:val="00E0016E"/>
     <w:rPr>
       <w:rFonts w:ascii="Arial" w:hAnsi="Arial" w:cs="Arial"/>
@@ -32041,10 +31657,10 @@
       <w:szCs w:val="16"/>
     </w:rPr>
   </w:style>
-  <w:style w:type="character" w:customStyle="1" w:styleId="BodyTextChar">
-    <w:name w:val="Body Text Char"/>
-    <w:basedOn w:val="DefaultParagraphFont"/>
-    <w:link w:val="BodyText"/>
+  <w:style w:type="character" w:customStyle="1" w:styleId="TextkrperZchn">
+    <w:name w:val="Textkörper Zchn"/>
+    <w:basedOn w:val="Absatz-Standardschriftart"/>
+    <w:link w:val="Textkrper"/>
     <w:semiHidden/>
     <w:rsid w:val="00707C5D"/>
     <w:rPr>
@@ -32343,12 +31959,7 @@
 </file>
 
 <file path=customXml/item1.xml><?xml version="1.0" encoding="utf-8"?>
-<?mso-contentType ?>
-<FormTemplates xmlns="http://schemas.microsoft.com/sharepoint/v3/contenttype/forms">
-  <Display>DocumentLibraryForm</Display>
-  <Edit>DocumentLibraryForm</Edit>
-  <New>DocumentLibraryForm</New>
-</FormTemplates>
+<b:Sources xmlns:b="http://schemas.openxmlformats.org/officeDocument/2006/bibliography" xmlns="http://schemas.openxmlformats.org/officeDocument/2006/bibliography" SelectedStyle="\APA.XSL" StyleName="APA"/>
 </file>
 
 <file path=customXml/item2.xml><?xml version="1.0" encoding="utf-8"?>
@@ -32356,24 +31967,6 @@
 </file>
 
 <file path=customXml/item3.xml><?xml version="1.0" encoding="utf-8"?>
-<b:Sources xmlns:b="http://schemas.openxmlformats.org/officeDocument/2006/bibliography" xmlns="http://schemas.openxmlformats.org/officeDocument/2006/bibliography" SelectedStyle="\APA.XSL" StyleName="APA"/>
-</file>
-
-<file path=customXml/item4.xml><?xml version="1.0" encoding="utf-8"?>
-<b:Sources xmlns:b="http://schemas.openxmlformats.org/officeDocument/2006/bibliography" xmlns="http://schemas.openxmlformats.org/officeDocument/2006/bibliography" SelectedStyle="\APA.XSL" StyleName="APA"/>
-</file>
-
-<file path=customXml/item5.xml><?xml version="1.0" encoding="utf-8"?>
-<p:properties xmlns:p="http://schemas.microsoft.com/office/2006/metadata/properties" xmlns:xsi="http://www.w3.org/2001/XMLSchema-instance" xmlns:pc="http://schemas.microsoft.com/office/infopath/2007/PartnerControls">
-  <documentManagement/>
-</p:properties>
-</file>
-
-<file path=customXml/item6.xml><?xml version="1.0" encoding="utf-8"?>
-<b:Sources xmlns:b="http://schemas.openxmlformats.org/officeDocument/2006/bibliography" xmlns="http://schemas.openxmlformats.org/officeDocument/2006/bibliography" SelectedStyle="\APA.XSL" StyleName="APA"/>
-</file>
-
-<file path=customXml/item7.xml><?xml version="1.0" encoding="utf-8"?>
 <ct:contentTypeSchema xmlns:ct="http://schemas.microsoft.com/office/2006/metadata/contentType" xmlns:ma="http://schemas.microsoft.com/office/2006/metadata/properties/metaAttributes" ct:_="" ma:_="" ma:contentTypeName="Dokument" ma:contentTypeID="0x0101008A91445496CF7245836D5B403B1B3D9D" ma:contentTypeVersion="12" ma:contentTypeDescription="Ein neues Dokument erstellen." ma:contentTypeScope="" ma:versionID="5196ab9d298bec00ec658eeb33d04f7b">
   <xsd:schema xmlns:xsd="http://www.w3.org/2001/XMLSchema" xmlns:xs="http://www.w3.org/2001/XMLSchema" xmlns:p="http://schemas.microsoft.com/office/2006/metadata/properties" xmlns:ns3="814032d5-8582-4412-9ef1-c32d0ab713c9" xmlns:ns4="315b142d-b22c-42dd-addf-9883f01299f4" targetNamespace="http://schemas.microsoft.com/office/2006/metadata/properties" ma:root="true" ma:fieldsID="3fd54ae5d4007f6aac05cd0e61ab1f7e" ns3:_="" ns4:_="">
     <xsd:import namespace="814032d5-8582-4412-9ef1-c32d0ab713c9"/>
@@ -32590,16 +32183,39 @@
 </ct:contentTypeSchema>
 </file>
 
+<file path=customXml/item4.xml><?xml version="1.0" encoding="utf-8"?>
+<b:Sources xmlns:b="http://schemas.openxmlformats.org/officeDocument/2006/bibliography" xmlns="http://schemas.openxmlformats.org/officeDocument/2006/bibliography" SelectedStyle="\APA.XSL" StyleName="APA"/>
+</file>
+
+<file path=customXml/item5.xml><?xml version="1.0" encoding="utf-8"?>
+<?mso-contentType ?>
+<FormTemplates xmlns="http://schemas.microsoft.com/sharepoint/v3/contenttype/forms">
+  <Display>DocumentLibraryForm</Display>
+  <Edit>DocumentLibraryForm</Edit>
+  <New>DocumentLibraryForm</New>
+</FormTemplates>
+</file>
+
+<file path=customXml/item6.xml><?xml version="1.0" encoding="utf-8"?>
+<b:Sources xmlns:b="http://schemas.openxmlformats.org/officeDocument/2006/bibliography" xmlns="http://schemas.openxmlformats.org/officeDocument/2006/bibliography" SelectedStyle="\APA.XSL" StyleName="APA"/>
+</file>
+
+<file path=customXml/item7.xml><?xml version="1.0" encoding="utf-8"?>
+<p:properties xmlns:p="http://schemas.microsoft.com/office/2006/metadata/properties" xmlns:xsi="http://www.w3.org/2001/XMLSchema-instance" xmlns:pc="http://schemas.microsoft.com/office/infopath/2007/PartnerControls">
+  <documentManagement/>
+</p:properties>
+</file>
+
 <file path=customXml/itemProps1.xml><?xml version="1.0" encoding="utf-8"?>
-<ds:datastoreItem xmlns:ds="http://schemas.openxmlformats.org/officeDocument/2006/customXml" ds:itemID="{C25A4B22-728D-4546-8C41-88CFC9C6767F}">
+<ds:datastoreItem xmlns:ds="http://schemas.openxmlformats.org/officeDocument/2006/customXml" ds:itemID="{B49A5441-9F8E-4A71-A095-26AD66033B56}">
   <ds:schemaRefs>
-    <ds:schemaRef ds:uri="http://schemas.microsoft.com/sharepoint/v3/contenttype/forms"/>
+    <ds:schemaRef ds:uri="http://schemas.openxmlformats.org/officeDocument/2006/bibliography"/>
   </ds:schemaRefs>
 </ds:datastoreItem>
 </file>
 
 <file path=customXml/itemProps2.xml><?xml version="1.0" encoding="utf-8"?>
-<ds:datastoreItem xmlns:ds="http://schemas.openxmlformats.org/officeDocument/2006/customXml" ds:itemID="{EC951A0A-119D-2949-B562-5505862D8F16}">
+<ds:datastoreItem xmlns:ds="http://schemas.openxmlformats.org/officeDocument/2006/customXml" ds:itemID="{3439464D-571B-434D-A0E0-318332B5C7E3}">
   <ds:schemaRefs>
     <ds:schemaRef ds:uri="http://schemas.openxmlformats.org/officeDocument/2006/bibliography"/>
   </ds:schemaRefs>
@@ -32607,39 +32223,6 @@
 </file>
 
 <file path=customXml/itemProps3.xml><?xml version="1.0" encoding="utf-8"?>
-<ds:datastoreItem xmlns:ds="http://schemas.openxmlformats.org/officeDocument/2006/customXml" ds:itemID="{3439464D-571B-434D-A0E0-318332B5C7E3}">
-  <ds:schemaRefs>
-    <ds:schemaRef ds:uri="http://schemas.openxmlformats.org/officeDocument/2006/bibliography"/>
-  </ds:schemaRefs>
-</ds:datastoreItem>
-</file>
-
-<file path=customXml/itemProps4.xml><?xml version="1.0" encoding="utf-8"?>
-<ds:datastoreItem xmlns:ds="http://schemas.openxmlformats.org/officeDocument/2006/customXml" ds:itemID="{B49A5441-9F8E-4A71-A095-26AD66033B56}">
-  <ds:schemaRefs>
-    <ds:schemaRef ds:uri="http://schemas.openxmlformats.org/officeDocument/2006/bibliography"/>
-  </ds:schemaRefs>
-</ds:datastoreItem>
-</file>
-
-<file path=customXml/itemProps5.xml><?xml version="1.0" encoding="utf-8"?>
-<ds:datastoreItem xmlns:ds="http://schemas.openxmlformats.org/officeDocument/2006/customXml" ds:itemID="{5F957A9B-0D92-459B-AC45-13365733178A}">
-  <ds:schemaRefs>
-    <ds:schemaRef ds:uri="http://schemas.microsoft.com/office/2006/metadata/properties"/>
-    <ds:schemaRef ds:uri="http://schemas.microsoft.com/office/infopath/2007/PartnerControls"/>
-  </ds:schemaRefs>
-</ds:datastoreItem>
-</file>
-
-<file path=customXml/itemProps6.xml><?xml version="1.0" encoding="utf-8"?>
-<ds:datastoreItem xmlns:ds="http://schemas.openxmlformats.org/officeDocument/2006/customXml" ds:itemID="{CD811866-4571-F542-BEA7-267E9A0A65ED}">
-  <ds:schemaRefs>
-    <ds:schemaRef ds:uri="http://schemas.openxmlformats.org/officeDocument/2006/bibliography"/>
-  </ds:schemaRefs>
-</ds:datastoreItem>
-</file>
-
-<file path=customXml/itemProps7.xml><?xml version="1.0" encoding="utf-8"?>
 <ds:datastoreItem xmlns:ds="http://schemas.openxmlformats.org/officeDocument/2006/customXml" ds:itemID="{1AE138E6-D560-4085-9339-84A6A473A1ED}">
   <ds:schemaRefs>
     <ds:schemaRef ds:uri="http://schemas.microsoft.com/office/2006/metadata/contentType"/>
@@ -32656,4 +32239,37 @@
     <ds:schemaRef ds:uri="http://schemas.microsoft.com/internal/obd"/>
   </ds:schemaRefs>
 </ds:datastoreItem>
+</file>
+
+<file path=customXml/itemProps4.xml><?xml version="1.0" encoding="utf-8"?>
+<ds:datastoreItem xmlns:ds="http://schemas.openxmlformats.org/officeDocument/2006/customXml" ds:itemID="{EC951A0A-119D-2949-B562-5505862D8F16}">
+  <ds:schemaRefs>
+    <ds:schemaRef ds:uri="http://schemas.openxmlformats.org/officeDocument/2006/bibliography"/>
+  </ds:schemaRefs>
+</ds:datastoreItem>
+</file>
+
+<file path=customXml/itemProps5.xml><?xml version="1.0" encoding="utf-8"?>
+<ds:datastoreItem xmlns:ds="http://schemas.openxmlformats.org/officeDocument/2006/customXml" ds:itemID="{C25A4B22-728D-4546-8C41-88CFC9C6767F}">
+  <ds:schemaRefs>
+    <ds:schemaRef ds:uri="http://schemas.microsoft.com/sharepoint/v3/contenttype/forms"/>
+  </ds:schemaRefs>
+</ds:datastoreItem>
+</file>
+
+<file path=customXml/itemProps6.xml><?xml version="1.0" encoding="utf-8"?>
+<ds:datastoreItem xmlns:ds="http://schemas.openxmlformats.org/officeDocument/2006/customXml" ds:itemID="{CD811866-4571-F542-BEA7-267E9A0A65ED}">
+  <ds:schemaRefs>
+    <ds:schemaRef ds:uri="http://schemas.openxmlformats.org/officeDocument/2006/bibliography"/>
+  </ds:schemaRefs>
+</ds:datastoreItem>
+</file>
+
+<file path=customXml/itemProps7.xml><?xml version="1.0" encoding="utf-8"?>
+<ds:datastoreItem xmlns:ds="http://schemas.openxmlformats.org/officeDocument/2006/customXml" ds:itemID="{5F957A9B-0D92-459B-AC45-13365733178A}">
+  <ds:schemaRefs>
+    <ds:schemaRef ds:uri="http://schemas.microsoft.com/office/2006/metadata/properties"/>
+    <ds:schemaRef ds:uri="http://schemas.microsoft.com/office/infopath/2007/PartnerControls"/>
+  </ds:schemaRefs>
+</ds:datastoreItem>
 </file>
</xml_diff>